<commit_message>
Overskrifter til hver afsnit
</commit_message>
<xml_diff>
--- a/Synopsis/Testing synopsis.docx
+++ b/Synopsis/Testing synopsis.docx
@@ -5,37 +5,274 @@
     <w:p>
       <w:pPr>
         <w:pStyle w:val="Overskrift1"/>
-      </w:pPr>
+        <w:rPr>
+          <w:lang w:val="en-US"/>
+        </w:rPr>
+      </w:pPr>
+      <w:r>
+        <w:rPr>
+          <w:lang w:val="en-US"/>
+        </w:rPr>
+        <w:t xml:space="preserve">Exploratory testing </w:t>
+      </w:r>
       <w:proofErr w:type="spellStart"/>
       <w:r>
-        <w:t>Exploratory</w:t>
+        <w:rPr>
+          <w:lang w:val="en-US"/>
+        </w:rPr>
+        <w:t>ved</w:t>
       </w:r>
       <w:proofErr w:type="spellEnd"/>
       <w:r>
+        <w:rPr>
+          <w:lang w:val="en-US"/>
+        </w:rPr>
         <w:t xml:space="preserve"> </w:t>
       </w:r>
       <w:proofErr w:type="spellStart"/>
       <w:r>
+        <w:rPr>
+          <w:lang w:val="en-US"/>
+        </w:rPr>
+        <w:t>brug</w:t>
+      </w:r>
+      <w:proofErr w:type="spellEnd"/>
+      <w:r>
+        <w:rPr>
+          <w:lang w:val="en-US"/>
+        </w:rPr>
+        <w:t xml:space="preserve"> </w:t>
+      </w:r>
+      <w:proofErr w:type="spellStart"/>
+      <w:r>
+        <w:rPr>
+          <w:lang w:val="en-US"/>
+        </w:rPr>
+        <w:t>af</w:t>
+      </w:r>
+      <w:proofErr w:type="spellEnd"/>
+      <w:r>
+        <w:rPr>
+          <w:lang w:val="en-US"/>
+        </w:rPr>
+        <w:t xml:space="preserve"> Microsoft Test Manager</w:t>
+      </w:r>
+    </w:p>
+    <w:p/>
+    <w:p>
+      <w:pPr>
+        <w:pStyle w:val="Overskrift2"/>
+      </w:pPr>
+      <w:r>
+        <w:t>Indledning</w:t>
+      </w:r>
+    </w:p>
+    <w:p>
+      <w:pPr>
+        <w:pStyle w:val="Overskrift2"/>
+      </w:pPr>
+    </w:p>
+    <w:p>
+      <w:pPr>
+        <w:pStyle w:val="Overskrift2"/>
+      </w:pPr>
+      <w:r>
+        <w:t>Problemstilling</w:t>
+      </w:r>
+    </w:p>
+    <w:p>
+      <w:pPr>
+        <w:pStyle w:val="Listeafsnit"/>
+        <w:numPr>
+          <w:ilvl w:val="0"/>
+          <w:numId w:val="1"/>
+        </w:numPr>
+      </w:pPr>
+      <w:r>
+        <w:t>Hvad</w:t>
+      </w:r>
+      <w:r>
+        <w:t xml:space="preserve"> er </w:t>
+      </w:r>
+      <w:proofErr w:type="spellStart"/>
+      <w:r>
+        <w:t>exploratory</w:t>
+      </w:r>
+      <w:proofErr w:type="spellEnd"/>
+      <w:r>
+        <w:t xml:space="preserve"> </w:t>
+      </w:r>
+      <w:proofErr w:type="spellStart"/>
+      <w:r>
         <w:t>testing</w:t>
       </w:r>
       <w:proofErr w:type="spellEnd"/>
       <w:r>
-        <w:t xml:space="preserve"> ved brug af Microsoft Test Manager</w:t>
+        <w:t>?</w:t>
+      </w:r>
+    </w:p>
+    <w:p>
+      <w:pPr>
+        <w:pStyle w:val="Listeafsnit"/>
+        <w:numPr>
+          <w:ilvl w:val="0"/>
+          <w:numId w:val="1"/>
+        </w:numPr>
+      </w:pPr>
+      <w:r>
+        <w:t xml:space="preserve">Hvordan udfører MTM </w:t>
+      </w:r>
+      <w:proofErr w:type="spellStart"/>
+      <w:r>
+        <w:t>exploratory</w:t>
+      </w:r>
+      <w:proofErr w:type="spellEnd"/>
+      <w:r>
+        <w:t xml:space="preserve"> </w:t>
+      </w:r>
+      <w:proofErr w:type="spellStart"/>
+      <w:r>
+        <w:t>testing</w:t>
+      </w:r>
+      <w:proofErr w:type="spellEnd"/>
+    </w:p>
+    <w:p>
+      <w:pPr>
+        <w:pStyle w:val="Listeafsnit"/>
+        <w:numPr>
+          <w:ilvl w:val="0"/>
+          <w:numId w:val="1"/>
+        </w:numPr>
+      </w:pPr>
+      <w:r>
+        <w:t xml:space="preserve">Hvorfor benytter alle ikke </w:t>
+      </w:r>
+      <w:proofErr w:type="spellStart"/>
+      <w:r>
+        <w:t>exploratory</w:t>
+      </w:r>
+      <w:proofErr w:type="spellEnd"/>
+      <w:r>
+        <w:t xml:space="preserve"> </w:t>
+      </w:r>
+      <w:proofErr w:type="spellStart"/>
+      <w:r>
+        <w:t>testing</w:t>
+      </w:r>
+      <w:proofErr w:type="spellEnd"/>
+      <w:r>
+        <w:t>?</w:t>
+      </w:r>
+    </w:p>
+    <w:p>
+      <w:pPr>
+        <w:pStyle w:val="Overskrift2"/>
+      </w:pPr>
+    </w:p>
+    <w:p>
+      <w:pPr>
+        <w:pStyle w:val="Overskrift2"/>
+      </w:pPr>
+      <w:r>
+        <w:t>Metode</w:t>
       </w:r>
     </w:p>
     <w:p/>
-    <w:p/>
     <w:p>
       <w:pPr>
         <w:pStyle w:val="Overskrift2"/>
-      </w:pPr>
-      <w:r>
-        <w:t>Metode</w:t>
+        <w:tabs>
+          <w:tab w:val="left" w:pos="2664"/>
+        </w:tabs>
+      </w:pPr>
+      <w:r>
+        <w:t>Planlægning</w:t>
+      </w:r>
+      <w:r>
+        <w:tab/>
+      </w:r>
+    </w:p>
+    <w:p>
+      <w:pPr>
+        <w:pStyle w:val="Overskrift2"/>
+      </w:pPr>
+    </w:p>
+    <w:p>
+      <w:pPr>
+        <w:pStyle w:val="Overskrift2"/>
+      </w:pPr>
+      <w:r>
+        <w:t xml:space="preserve">Hvad er </w:t>
+      </w:r>
+      <w:proofErr w:type="spellStart"/>
+      <w:r>
+        <w:t>exploratory</w:t>
+      </w:r>
+      <w:proofErr w:type="spellEnd"/>
+      <w:r>
+        <w:t xml:space="preserve"> </w:t>
+      </w:r>
+      <w:proofErr w:type="spellStart"/>
+      <w:r>
+        <w:t>testing</w:t>
+      </w:r>
+      <w:proofErr w:type="spellEnd"/>
+      <w:r>
+        <w:t>?</w:t>
       </w:r>
     </w:p>
     <w:p>
       <w:bookmarkStart w:id="0" w:name="_GoBack"/>
       <w:bookmarkEnd w:id="0"/>
+    </w:p>
+    <w:p>
+      <w:pPr>
+        <w:rPr>
+          <w:lang w:val="en-US"/>
+        </w:rPr>
+      </w:pPr>
+    </w:p>
+    <w:p>
+      <w:pPr>
+        <w:rPr>
+          <w:lang w:val="en-US"/>
+        </w:rPr>
+      </w:pPr>
+    </w:p>
+    <w:p>
+      <w:pPr>
+        <w:pStyle w:val="Overskrift2"/>
+      </w:pPr>
+      <w:r>
+        <w:t>Introduktion til Microsoft Test Manager</w:t>
+      </w:r>
+    </w:p>
+    <w:p/>
+    <w:p>
+      <w:pPr>
+        <w:pStyle w:val="Overskrift2"/>
+      </w:pPr>
+      <w:r>
+        <w:t>Konklusion</w:t>
+      </w:r>
+    </w:p>
+    <w:p/>
+    <w:p>
+      <w:pPr>
+        <w:pStyle w:val="Overskrift2"/>
+      </w:pPr>
+      <w:r>
+        <w:t>Refleksion</w:t>
+      </w:r>
+    </w:p>
+    <w:p/>
+    <w:p>
+      <w:pPr>
+        <w:pStyle w:val="Overskrift2"/>
+      </w:pPr>
+      <w:r>
+        <w:t>Litteraturliste</w:t>
+      </w:r>
     </w:p>
     <w:p/>
     <w:sectPr>
@@ -46,6 +283,126 @@
     </w:sectPr>
   </w:body>
 </w:document>
+</file>
+
+<file path=word/numbering.xml><?xml version="1.0" encoding="utf-8"?>
+<w:numbering xmlns:wpc="http://schemas.microsoft.com/office/word/2010/wordprocessingCanvas" xmlns:cx="http://schemas.microsoft.com/office/drawing/2014/chartex" xmlns:cx1="http://schemas.microsoft.com/office/drawing/2015/9/8/chartex" xmlns:cx2="http://schemas.microsoft.com/office/drawing/2015/10/21/chartex" xmlns:cx3="http://schemas.microsoft.com/office/drawing/2016/5/9/chartex" xmlns:cx4="http://schemas.microsoft.com/office/drawing/2016/5/10/chartex" xmlns:cx5="http://schemas.microsoft.com/office/drawing/2016/5/11/chartex" xmlns:cx6="http://schemas.microsoft.com/office/drawing/2016/5/12/chartex" xmlns:cx7="http://schemas.microsoft.com/office/drawing/2016/5/13/chartex" xmlns:cx8="http://schemas.microsoft.com/office/drawing/2016/5/14/chartex" xmlns:mc="http://schemas.openxmlformats.org/markup-compatibility/2006" xmlns:aink="http://schemas.microsoft.com/office/drawing/2016/ink" xmlns:am3d="http://schemas.microsoft.com/office/drawing/2017/model3d" xmlns:o="urn:schemas-microsoft-com:office:office" xmlns:r="http://schemas.openxmlformats.org/officeDocument/2006/relationships" xmlns:m="http://schemas.openxmlformats.org/officeDocument/2006/math" xmlns:v="urn:schemas-microsoft-com:vml" xmlns:wp14="http://schemas.microsoft.com/office/word/2010/wordprocessingDrawing" xmlns:wp="http://schemas.openxmlformats.org/drawingml/2006/wordprocessingDrawing" xmlns:w10="urn:schemas-microsoft-com:office:word" xmlns:w="http://schemas.openxmlformats.org/wordprocessingml/2006/main" xmlns:w14="http://schemas.microsoft.com/office/word/2010/wordml" xmlns:w15="http://schemas.microsoft.com/office/word/2012/wordml" xmlns:w16cid="http://schemas.microsoft.com/office/word/2016/wordml/cid" xmlns:w16se="http://schemas.microsoft.com/office/word/2015/wordml/symex" xmlns:wpg="http://schemas.microsoft.com/office/word/2010/wordprocessingGroup" xmlns:wpi="http://schemas.microsoft.com/office/word/2010/wordprocessingInk" xmlns:wne="http://schemas.microsoft.com/office/word/2006/wordml" xmlns:wps="http://schemas.microsoft.com/office/word/2010/wordprocessingShape" mc:Ignorable="w14 w15 w16se w16cid wp14">
+  <w:abstractNum w:abstractNumId="0" w15:restartNumberingAfterBreak="0">
+    <w:nsid w:val="1CEE1957"/>
+    <w:multiLevelType w:val="hybridMultilevel"/>
+    <w:tmpl w:val="8E886876"/>
+    <w:lvl w:ilvl="0" w:tplc="638A3A30">
+      <w:numFmt w:val="bullet"/>
+      <w:lvlText w:val="-"/>
+      <w:lvlJc w:val="left"/>
+      <w:pPr>
+        <w:ind w:left="720" w:hanging="360"/>
+      </w:pPr>
+      <w:rPr>
+        <w:rFonts w:ascii="Calibri" w:eastAsiaTheme="minorHAnsi" w:hAnsi="Calibri" w:cs="Calibri" w:hint="default"/>
+      </w:rPr>
+    </w:lvl>
+    <w:lvl w:ilvl="1" w:tplc="04060003" w:tentative="1">
+      <w:start w:val="1"/>
+      <w:numFmt w:val="bullet"/>
+      <w:lvlText w:val="o"/>
+      <w:lvlJc w:val="left"/>
+      <w:pPr>
+        <w:ind w:left="1440" w:hanging="360"/>
+      </w:pPr>
+      <w:rPr>
+        <w:rFonts w:ascii="Courier New" w:hAnsi="Courier New" w:cs="Courier New" w:hint="default"/>
+      </w:rPr>
+    </w:lvl>
+    <w:lvl w:ilvl="2" w:tplc="04060005" w:tentative="1">
+      <w:start w:val="1"/>
+      <w:numFmt w:val="bullet"/>
+      <w:lvlText w:val=""/>
+      <w:lvlJc w:val="left"/>
+      <w:pPr>
+        <w:ind w:left="2160" w:hanging="360"/>
+      </w:pPr>
+      <w:rPr>
+        <w:rFonts w:ascii="Wingdings" w:hAnsi="Wingdings" w:hint="default"/>
+      </w:rPr>
+    </w:lvl>
+    <w:lvl w:ilvl="3" w:tplc="04060001" w:tentative="1">
+      <w:start w:val="1"/>
+      <w:numFmt w:val="bullet"/>
+      <w:lvlText w:val=""/>
+      <w:lvlJc w:val="left"/>
+      <w:pPr>
+        <w:ind w:left="2880" w:hanging="360"/>
+      </w:pPr>
+      <w:rPr>
+        <w:rFonts w:ascii="Symbol" w:hAnsi="Symbol" w:hint="default"/>
+      </w:rPr>
+    </w:lvl>
+    <w:lvl w:ilvl="4" w:tplc="04060003" w:tentative="1">
+      <w:start w:val="1"/>
+      <w:numFmt w:val="bullet"/>
+      <w:lvlText w:val="o"/>
+      <w:lvlJc w:val="left"/>
+      <w:pPr>
+        <w:ind w:left="3600" w:hanging="360"/>
+      </w:pPr>
+      <w:rPr>
+        <w:rFonts w:ascii="Courier New" w:hAnsi="Courier New" w:cs="Courier New" w:hint="default"/>
+      </w:rPr>
+    </w:lvl>
+    <w:lvl w:ilvl="5" w:tplc="04060005" w:tentative="1">
+      <w:start w:val="1"/>
+      <w:numFmt w:val="bullet"/>
+      <w:lvlText w:val=""/>
+      <w:lvlJc w:val="left"/>
+      <w:pPr>
+        <w:ind w:left="4320" w:hanging="360"/>
+      </w:pPr>
+      <w:rPr>
+        <w:rFonts w:ascii="Wingdings" w:hAnsi="Wingdings" w:hint="default"/>
+      </w:rPr>
+    </w:lvl>
+    <w:lvl w:ilvl="6" w:tplc="04060001" w:tentative="1">
+      <w:start w:val="1"/>
+      <w:numFmt w:val="bullet"/>
+      <w:lvlText w:val=""/>
+      <w:lvlJc w:val="left"/>
+      <w:pPr>
+        <w:ind w:left="5040" w:hanging="360"/>
+      </w:pPr>
+      <w:rPr>
+        <w:rFonts w:ascii="Symbol" w:hAnsi="Symbol" w:hint="default"/>
+      </w:rPr>
+    </w:lvl>
+    <w:lvl w:ilvl="7" w:tplc="04060003" w:tentative="1">
+      <w:start w:val="1"/>
+      <w:numFmt w:val="bullet"/>
+      <w:lvlText w:val="o"/>
+      <w:lvlJc w:val="left"/>
+      <w:pPr>
+        <w:ind w:left="5760" w:hanging="360"/>
+      </w:pPr>
+      <w:rPr>
+        <w:rFonts w:ascii="Courier New" w:hAnsi="Courier New" w:cs="Courier New" w:hint="default"/>
+      </w:rPr>
+    </w:lvl>
+    <w:lvl w:ilvl="8" w:tplc="04060005" w:tentative="1">
+      <w:start w:val="1"/>
+      <w:numFmt w:val="bullet"/>
+      <w:lvlText w:val=""/>
+      <w:lvlJc w:val="left"/>
+      <w:pPr>
+        <w:ind w:left="6480" w:hanging="360"/>
+      </w:pPr>
+      <w:rPr>
+        <w:rFonts w:ascii="Wingdings" w:hAnsi="Wingdings" w:hint="default"/>
+      </w:rPr>
+    </w:lvl>
+  </w:abstractNum>
+  <w:num w:numId="1">
+    <w:abstractNumId w:val="0"/>
+  </w:num>
+</w:numbering>
 </file>
 
 <file path=word/styles.xml><?xml version="1.0" encoding="utf-8"?>
@@ -171,6 +528,7 @@
     <w:lsdException w:name="HTML Sample" w:semiHidden="1" w:unhideWhenUsed="1"/>
     <w:lsdException w:name="HTML Typewriter" w:semiHidden="1" w:unhideWhenUsed="1"/>
     <w:lsdException w:name="HTML Variable" w:semiHidden="1" w:unhideWhenUsed="1"/>
+    <w:lsdException w:name="Normal Table" w:semiHidden="1" w:unhideWhenUsed="1"/>
     <w:lsdException w:name="annotation subject" w:semiHidden="1" w:unhideWhenUsed="1"/>
     <w:lsdException w:name="No List" w:semiHidden="1" w:unhideWhenUsed="1"/>
     <w:lsdException w:name="Outline List 1" w:semiHidden="1" w:unhideWhenUsed="1"/>
@@ -217,8 +575,10 @@
     <w:lsdException w:name="Table Subtle 2" w:semiHidden="1" w:unhideWhenUsed="1"/>
     <w:lsdException w:name="Table Web 1" w:semiHidden="1" w:unhideWhenUsed="1"/>
     <w:lsdException w:name="Table Web 2" w:semiHidden="1" w:unhideWhenUsed="1"/>
+    <w:lsdException w:name="Table Web 3" w:semiHidden="1" w:unhideWhenUsed="1"/>
     <w:lsdException w:name="Balloon Text" w:semiHidden="1" w:unhideWhenUsed="1"/>
     <w:lsdException w:name="Table Grid" w:uiPriority="39"/>
+    <w:lsdException w:name="Table Theme" w:semiHidden="1" w:unhideWhenUsed="1"/>
     <w:lsdException w:name="Placeholder Text" w:semiHidden="1"/>
     <w:lsdException w:name="No Spacing" w:uiPriority="1" w:qFormat="1"/>
     <w:lsdException w:name="Light Shading" w:uiPriority="60"/>
@@ -539,6 +899,17 @@
       <w:szCs w:val="26"/>
     </w:rPr>
   </w:style>
+  <w:style w:type="paragraph" w:styleId="Listeafsnit">
+    <w:name w:val="List Paragraph"/>
+    <w:basedOn w:val="Normal"/>
+    <w:uiPriority w:val="34"/>
+    <w:qFormat/>
+    <w:rsid w:val="00F47591"/>
+    <w:pPr>
+      <w:ind w:left="720"/>
+      <w:contextualSpacing/>
+    </w:pPr>
+  </w:style>
 </w:styles>
 </file>
 

</xml_diff>

<commit_message>
bedre formulering på agile testing quadrant
</commit_message>
<xml_diff>
--- a/Synopsis/Testing synopsis.docx
+++ b/Synopsis/Testing synopsis.docx
@@ -403,27 +403,21 @@
       </w:r>
     </w:p>
     <w:p>
+      <w:r>
+        <w:t xml:space="preserve">Jeg har til sinde i dette afsnit valgt at give et visuelt billede af hvordan jeg har planlagt mit forløb med dette projekt. </w:t>
+      </w:r>
+      <w:r>
+        <w:br/>
+        <w:t xml:space="preserve">Som ses på nedenstående billede har jeg skrevet sideløbende på min rapport mens jeg har lavet research og benyttet mig af Microsoft Test Manager, da jeg mente det var det bedste at gøre for at få den bedste dokumentering. </w:t>
+      </w:r>
+    </w:p>
+    <w:p>
       <w:pPr>
         <w:pStyle w:val="Overskrift2"/>
-      </w:pPr>
-    </w:p>
-    <w:p/>
-    <w:p/>
-    <w:p/>
-    <w:p/>
-    <w:p/>
-    <w:p/>
-    <w:p/>
-    <w:p/>
-    <w:p/>
-    <w:p/>
-    <w:p/>
-    <w:p/>
-    <w:p>
-      <w:pPr>
-        <w:pStyle w:val="Overskrift2"/>
-      </w:pPr>
-      <w:r>
+        <w:jc w:val="center"/>
+      </w:pPr>
+      <w:r>
+        <w:lastRenderedPageBreak/>
         <w:t xml:space="preserve">Hvad er </w:t>
       </w:r>
       <w:proofErr w:type="spellStart"/>
@@ -441,54 +435,6 @@
       <w:proofErr w:type="spellEnd"/>
       <w:r>
         <w:t>?</w:t>
-      </w:r>
-    </w:p>
-    <w:p>
-      <w:r>
-        <w:t>Nå</w:t>
-      </w:r>
-      <w:r>
-        <w:t xml:space="preserve">r man benytter sig af </w:t>
-      </w:r>
-      <w:proofErr w:type="spellStart"/>
-      <w:r>
-        <w:t>exploratory</w:t>
-      </w:r>
-      <w:proofErr w:type="spellEnd"/>
-      <w:r>
-        <w:t xml:space="preserve"> </w:t>
-      </w:r>
-      <w:proofErr w:type="spellStart"/>
-      <w:r>
-        <w:t>testing</w:t>
-      </w:r>
-      <w:proofErr w:type="spellEnd"/>
-      <w:r>
-        <w:t xml:space="preserve"> er fokusområdet lagt på selvlæring og frigørelse. Når man skal </w:t>
-      </w:r>
-      <w:proofErr w:type="gramStart"/>
-      <w:r>
-        <w:t>teste</w:t>
-      </w:r>
-      <w:proofErr w:type="gramEnd"/>
-      <w:r>
-        <w:t xml:space="preserve"> skal der tænkes ud af boksen og ikke følge testcases som er skrevet på forhånd med et formål. Når en tester følger </w:t>
-      </w:r>
-      <w:proofErr w:type="spellStart"/>
-      <w:r>
-        <w:t>exploratory</w:t>
-      </w:r>
-      <w:proofErr w:type="spellEnd"/>
-      <w:r>
-        <w:t xml:space="preserve"> </w:t>
-      </w:r>
-      <w:proofErr w:type="spellStart"/>
-      <w:r>
-        <w:t>testing</w:t>
-      </w:r>
-      <w:proofErr w:type="spellEnd"/>
-      <w:r>
-        <w:t xml:space="preserve"> benytter han sig af programmet, finder ud af hvilke potentielle fejl og bugs der kunne opstå, det er derfor vigtigt at man som tester benytter programmet som en klient ville gøre. </w:t>
       </w:r>
     </w:p>
     <w:p/>
@@ -498,26 +444,26 @@
           <w:noProof/>
         </w:rPr>
         <w:drawing>
-          <wp:anchor distT="0" distB="0" distL="114300" distR="114300" simplePos="0" relativeHeight="251658240" behindDoc="1" locked="0" layoutInCell="1" allowOverlap="1">
+          <wp:anchor distT="0" distB="0" distL="114300" distR="114300" simplePos="0" relativeHeight="251660288" behindDoc="1" locked="0" layoutInCell="1" allowOverlap="1" wp14:anchorId="2A57EF76" wp14:editId="0A8A5CFC">
             <wp:simplePos x="0" y="0"/>
             <wp:positionH relativeFrom="page">
-              <wp:posOffset>3559810</wp:posOffset>
+              <wp:align>right</wp:align>
             </wp:positionH>
             <wp:positionV relativeFrom="paragraph">
-              <wp:posOffset>315595</wp:posOffset>
+              <wp:posOffset>792480</wp:posOffset>
             </wp:positionV>
-            <wp:extent cx="3970020" cy="1399540"/>
-            <wp:effectExtent l="0" t="0" r="0" b="0"/>
+            <wp:extent cx="3177540" cy="2323465"/>
+            <wp:effectExtent l="0" t="0" r="3810" b="635"/>
             <wp:wrapTight wrapText="bothSides">
               <wp:wrapPolygon edited="0">
                 <wp:start x="0" y="0"/>
-                <wp:lineTo x="0" y="21169"/>
-                <wp:lineTo x="21455" y="21169"/>
-                <wp:lineTo x="21455" y="0"/>
+                <wp:lineTo x="0" y="21429"/>
+                <wp:lineTo x="21496" y="21429"/>
+                <wp:lineTo x="21496" y="0"/>
                 <wp:lineTo x="0" y="0"/>
               </wp:wrapPolygon>
             </wp:wrapTight>
-            <wp:docPr id="1" name="Billede 1" descr="https://www.guru99.com/images/E1.png"/>
+            <wp:docPr id="2" name="Billede 2" descr="https://lisacrispin.com/wp-content/uploads/2011/11/Agile-Testing-Quadrants.png"/>
             <wp:cNvGraphicFramePr>
               <a:graphicFrameLocks xmlns:a="http://schemas.openxmlformats.org/drawingml/2006/main" noChangeAspect="1"/>
             </wp:cNvGraphicFramePr>
@@ -525,7 +471,7 @@
               <a:graphicData uri="http://schemas.openxmlformats.org/drawingml/2006/picture">
                 <pic:pic xmlns:pic="http://schemas.openxmlformats.org/drawingml/2006/picture">
                   <pic:nvPicPr>
-                    <pic:cNvPr id="0" name="Picture 1" descr="https://www.guru99.com/images/E1.png"/>
+                    <pic:cNvPr id="0" name="Picture 1" descr="https://lisacrispin.com/wp-content/uploads/2011/11/Agile-Testing-Quadrants.png"/>
                     <pic:cNvPicPr>
                       <a:picLocks noChangeAspect="1" noChangeArrowheads="1"/>
                     </pic:cNvPicPr>
@@ -546,7 +492,7 @@
                   <pic:spPr bwMode="auto">
                     <a:xfrm>
                       <a:off x="0" y="0"/>
-                      <a:ext cx="3970020" cy="1399540"/>
+                      <a:ext cx="3177540" cy="2323465"/>
                     </a:xfrm>
                     <a:prstGeom prst="rect">
                       <a:avLst/>
@@ -569,10 +515,153 @@
         </w:drawing>
       </w:r>
       <w:r>
+        <w:t>Nå</w:t>
+      </w:r>
+      <w:r>
+        <w:t xml:space="preserve">r man benytter sig af </w:t>
+      </w:r>
+      <w:proofErr w:type="spellStart"/>
+      <w:r>
+        <w:t>exploratory</w:t>
+      </w:r>
+      <w:proofErr w:type="spellEnd"/>
+      <w:r>
+        <w:t xml:space="preserve"> </w:t>
+      </w:r>
+      <w:proofErr w:type="spellStart"/>
+      <w:r>
+        <w:t>testing</w:t>
+      </w:r>
+      <w:proofErr w:type="spellEnd"/>
+      <w:r>
+        <w:t xml:space="preserve"> er fokusområdet lagt på selvlæring og frigørelse. Når man skal </w:t>
+      </w:r>
+      <w:proofErr w:type="gramStart"/>
+      <w:r>
+        <w:t>teste</w:t>
+      </w:r>
+      <w:proofErr w:type="gramEnd"/>
+      <w:r>
+        <w:t xml:space="preserve"> skal der tænkes ud af boksen og ikke følge testcases som er skrevet på forhånd med et formål. Når en tester følger </w:t>
+      </w:r>
+      <w:proofErr w:type="spellStart"/>
+      <w:r>
+        <w:t>exploratory</w:t>
+      </w:r>
+      <w:proofErr w:type="spellEnd"/>
+      <w:r>
+        <w:t xml:space="preserve"> </w:t>
+      </w:r>
+      <w:proofErr w:type="spellStart"/>
+      <w:r>
+        <w:t>testing</w:t>
+      </w:r>
+      <w:proofErr w:type="spellEnd"/>
+      <w:r>
+        <w:t xml:space="preserve"> benytter han sig af programmet, finder ud af hvilke potentielle fejl og bugs der kunne opstå, det er derfor vigtigt at man som tester benytter programmet som en klient ville gøre. </w:t>
+      </w:r>
+    </w:p>
+    <w:p>
+      <w:r>
+        <w:t xml:space="preserve">Hvis man ser på </w:t>
+      </w:r>
+      <w:proofErr w:type="spellStart"/>
+      <w:r>
+        <w:t>exploratory</w:t>
+      </w:r>
+      <w:proofErr w:type="spellEnd"/>
+      <w:r>
+        <w:t xml:space="preserve"> </w:t>
+      </w:r>
+      <w:proofErr w:type="spellStart"/>
+      <w:r>
+        <w:t>testings</w:t>
+      </w:r>
+      <w:proofErr w:type="spellEnd"/>
+      <w:r>
+        <w:t xml:space="preserve"> placering i forhold til den Agile </w:t>
+      </w:r>
+      <w:proofErr w:type="spellStart"/>
+      <w:r>
+        <w:t>Testing</w:t>
+      </w:r>
+      <w:proofErr w:type="spellEnd"/>
+      <w:r>
+        <w:t xml:space="preserve"> </w:t>
+      </w:r>
+      <w:proofErr w:type="spellStart"/>
+      <w:r>
+        <w:t>Quadrant</w:t>
+      </w:r>
+      <w:proofErr w:type="spellEnd"/>
+      <w:r>
+        <w:t>,</w:t>
+      </w:r>
+      <w:r>
+        <w:t xml:space="preserve"> er den placeret i Q3. Q3 er området, hvor alt forretning logik starter, det er her man laver sine traditionelle user </w:t>
+      </w:r>
+      <w:proofErr w:type="spellStart"/>
+      <w:r>
+        <w:t>acceptance</w:t>
+      </w:r>
+      <w:proofErr w:type="spellEnd"/>
+      <w:r>
+        <w:t xml:space="preserve"> tests, dette vil altså sige at </w:t>
+      </w:r>
+      <w:proofErr w:type="spellStart"/>
+      <w:r>
+        <w:t>exploratory</w:t>
+      </w:r>
+      <w:proofErr w:type="spellEnd"/>
+      <w:r>
+        <w:t xml:space="preserve"> </w:t>
+      </w:r>
+      <w:proofErr w:type="spellStart"/>
+      <w:r>
+        <w:t>testing</w:t>
+      </w:r>
+      <w:proofErr w:type="spellEnd"/>
+      <w:r>
+        <w:t xml:space="preserve"> ikke blot udføres af én aktør, men man tilhører et team som snakker sammen på daglig basis, hvor man skal dokumentere hvad der bliver testet</w:t>
+      </w:r>
+      <w:r>
+        <w:t xml:space="preserve">, da det er med til at skabe feedback og gøre produktet bedre. Eftersom det er testeren selv, som skal gennemgå </w:t>
+      </w:r>
+      <w:proofErr w:type="gramStart"/>
+      <w:r>
+        <w:t>systemet</w:t>
+      </w:r>
+      <w:proofErr w:type="gramEnd"/>
+      <w:r>
+        <w:t xml:space="preserve"> er det også oplagt at det bliver beskrevet som værende manuel</w:t>
+      </w:r>
+      <w:r>
+        <w:t xml:space="preserve">t </w:t>
+      </w:r>
+      <w:proofErr w:type="spellStart"/>
+      <w:r>
+        <w:t>testing</w:t>
+      </w:r>
+      <w:proofErr w:type="spellEnd"/>
+      <w:r>
+        <w:t xml:space="preserve">. </w:t>
+      </w:r>
+      <w:r>
+        <w:t xml:space="preserve"> </w:t>
+      </w:r>
+    </w:p>
+    <w:p>
+      <w:r>
         <w:t>Som tester har man på forhånd lagt et område man vil gå ind i, det kunne være betalingsområdet for en hjemmeside</w:t>
       </w:r>
       <w:r>
-        <w:t xml:space="preserve">, men man er ikke fastlåst på en specifik arbejdsopgave. </w:t>
+        <w:t xml:space="preserve">, </w:t>
+      </w:r>
+      <w:r>
+        <w:t>hvor man skal tænke på mulige fejl, hvad nu hvis ens kort oplysninger ikke er korrekte, hvornår håndterer man sådan en fejl. Dette vil altså sige at</w:t>
+      </w:r>
+      <w:r>
+        <w:t xml:space="preserve"> man er ikke fastlåst på en specifik arbejdsopgave. </w:t>
       </w:r>
     </w:p>
     <w:p>
@@ -611,7 +700,29 @@
       <w:r>
         <w:t xml:space="preserve"> som jeg har arbejdet med under mit 2. semester projekt, her er der til formål kun at teste det som test cases beskriver. </w:t>
       </w:r>
-    </w:p>
+      <w:r>
+        <w:br/>
+        <w:t xml:space="preserve">For at opsummere kort og præcis hvorfor det er benytteligt at anvende </w:t>
+      </w:r>
+      <w:proofErr w:type="spellStart"/>
+      <w:r>
+        <w:t>exploratory</w:t>
+      </w:r>
+      <w:proofErr w:type="spellEnd"/>
+      <w:r>
+        <w:t xml:space="preserve"> </w:t>
+      </w:r>
+      <w:proofErr w:type="spellStart"/>
+      <w:r>
+        <w:t>testing</w:t>
+      </w:r>
+      <w:proofErr w:type="spellEnd"/>
+      <w:r>
+        <w:t xml:space="preserve"> så er det for at finde de fejl en automatiseret test ikke ville kunne finde. </w:t>
+      </w:r>
+    </w:p>
+    <w:p/>
+    <w:p/>
     <w:p>
       <w:r>
         <w:t>Der er forskellige v</w:t>
@@ -651,8 +762,6 @@
       <w:r>
         <w:t>Capture</w:t>
       </w:r>
-      <w:bookmarkStart w:id="0" w:name="_GoBack"/>
-      <w:bookmarkEnd w:id="0"/>
       <w:proofErr w:type="spellEnd"/>
     </w:p>
     <w:p>
@@ -734,16 +843,39 @@
     </w:p>
     <w:p/>
     <w:p/>
+    <w:p/>
+    <w:p/>
+    <w:p/>
     <w:p>
       <w:pPr>
         <w:pStyle w:val="Overskrift2"/>
-      </w:pPr>
-      <w:r>
-        <w:lastRenderedPageBreak/>
-        <w:t>Introduktion til Microsoft Test Manager</w:t>
-      </w:r>
-    </w:p>
-    <w:p/>
+        <w:rPr>
+          <w:lang w:val="en-US"/>
+        </w:rPr>
+      </w:pPr>
+      <w:bookmarkStart w:id="0" w:name="_GoBack"/>
+      <w:bookmarkEnd w:id="0"/>
+      <w:r>
+        <w:rPr>
+          <w:lang w:val="en-US"/>
+        </w:rPr>
+        <w:t>Microsoft Test Manager</w:t>
+      </w:r>
+    </w:p>
+    <w:p>
+      <w:pPr>
+        <w:rPr>
+          <w:lang w:val="en-US"/>
+        </w:rPr>
+      </w:pPr>
+    </w:p>
+    <w:p>
+      <w:pPr>
+        <w:rPr>
+          <w:lang w:val="en-US"/>
+        </w:rPr>
+      </w:pPr>
+    </w:p>
     <w:p>
       <w:pPr>
         <w:pStyle w:val="Overskrift2"/>
@@ -782,6 +914,11 @@
       </w:hyperlink>
     </w:p>
     <w:p>
+      <w:pPr>
+        <w:rPr>
+          <w:rStyle w:val="Hyperlink"/>
+        </w:rPr>
+      </w:pPr>
       <w:hyperlink r:id="rId8" w:history="1">
         <w:r>
           <w:rPr>
@@ -791,6 +928,17 @@
         </w:r>
       </w:hyperlink>
     </w:p>
+    <w:p>
+      <w:hyperlink r:id="rId9" w:history="1">
+        <w:r>
+          <w:rPr>
+            <w:rStyle w:val="Hyperlink"/>
+          </w:rPr>
+          <w:t>https://lisacrispin.com/2011/11/08/using-the-agile-testing-quadrants/</w:t>
+        </w:r>
+      </w:hyperlink>
+    </w:p>
+    <w:p/>
     <w:p/>
     <w:p/>
     <w:p/>
@@ -1870,7 +2018,7 @@
 </file>
 
 <file path=customXml/itemProps1.xml><?xml version="1.0" encoding="utf-8"?>
-<ds:datastoreItem xmlns:ds="http://schemas.openxmlformats.org/officeDocument/2006/customXml" ds:itemID="{D9797283-469E-4F88-9E4B-1A3E0759375C}">
+<ds:datastoreItem xmlns:ds="http://schemas.openxmlformats.org/officeDocument/2006/customXml" ds:itemID="{0934E4C5-D8C2-4F56-92D6-E674D503F0D9}">
   <ds:schemaRefs>
     <ds:schemaRef ds:uri="http://schemas.openxmlformats.org/officeDocument/2006/bibliography"/>
   </ds:schemaRefs>

</xml_diff>

<commit_message>
indledning og motivation done
</commit_message>
<xml_diff>
--- a/Synopsis/Testing synopsis.docx
+++ b/Synopsis/Testing synopsis.docx
@@ -72,10 +72,64 @@
       <w:r>
         <w:t>Indledning</w:t>
       </w:r>
-    </w:p>
-    <w:p>
-      <w:r>
-        <w:t xml:space="preserve">Da jeg arbejdede med mit 2. semester projekt lavede vi hele tiden ændringer i programmet for at få det til at virke, fra de mindste bugs til de største bugs. Det var tidskrævende og i virkeligheden ville det blive til en stor udgift. </w:t>
+      <w:bookmarkStart w:id="0" w:name="_GoBack"/>
+      <w:bookmarkEnd w:id="0"/>
+    </w:p>
+    <w:p>
+      <w:r>
+        <w:t xml:space="preserve">Mange IT-systemer bliver testet vha. automatiseret testværktøjer. Vi har igennem vores studieforløb stiftet bekendtskab med bl.a. </w:t>
+      </w:r>
+      <w:proofErr w:type="spellStart"/>
+      <w:r>
+        <w:t>Selenium</w:t>
+      </w:r>
+      <w:proofErr w:type="spellEnd"/>
+      <w:r>
+        <w:t xml:space="preserve"> som tester GUI, værktøjer som disse er yderst effektive da de er automatiseret hvilket resulterer i mindre udgifter og det er mindre tidskrævende. Men selvom automatiseret tests er </w:t>
+      </w:r>
+      <w:proofErr w:type="gramStart"/>
+      <w:r>
+        <w:t>populære</w:t>
+      </w:r>
+      <w:proofErr w:type="gramEnd"/>
+      <w:r>
+        <w:t xml:space="preserve"> er de stadig ikke perfekte, de kan ikke skelne mellem de helt små detaljer, som kun det menneskelige har sans for.</w:t>
+      </w:r>
+      <w:r>
+        <w:t xml:space="preserve"> </w:t>
+      </w:r>
+      <w:r>
+        <w:t xml:space="preserve">Jeg har valgt at sætte mit fokus på </w:t>
+      </w:r>
+      <w:proofErr w:type="spellStart"/>
+      <w:r>
+        <w:t>exploratory</w:t>
+      </w:r>
+      <w:proofErr w:type="spellEnd"/>
+      <w:r>
+        <w:t xml:space="preserve"> </w:t>
+      </w:r>
+      <w:proofErr w:type="spellStart"/>
+      <w:r>
+        <w:t>testing</w:t>
+      </w:r>
+      <w:proofErr w:type="spellEnd"/>
+      <w:r>
+        <w:t xml:space="preserve"> da det netop omhandler at teste systemet manuelt som bruger. </w:t>
+      </w:r>
+    </w:p>
+    <w:p/>
+    <w:p>
+      <w:pPr>
+        <w:pStyle w:val="Overskrift2"/>
+      </w:pPr>
+      <w:r>
+        <w:t>Motivation</w:t>
+      </w:r>
+    </w:p>
+    <w:p>
+      <w:r>
+        <w:t xml:space="preserve">Da jeg arbejdede med mit 2. semester projekt lavede vi hele tiden ændringer i programmet for at få det til at virke, fra de mindste bugs til de største bugs. </w:t>
       </w:r>
       <w:r>
         <w:br/>
@@ -417,7 +471,6 @@
         <w:jc w:val="center"/>
       </w:pPr>
       <w:r>
-        <w:lastRenderedPageBreak/>
         <w:t xml:space="preserve">Hvad er </w:t>
       </w:r>
       <w:proofErr w:type="spellStart"/>
@@ -477,7 +530,7 @@
                     </pic:cNvPicPr>
                   </pic:nvPicPr>
                   <pic:blipFill>
-                    <a:blip r:embed="rId6">
+                    <a:blip r:embed="rId8">
                       <a:extLst>
                         <a:ext uri="{28A0092B-C50C-407E-A947-70E740481C1C}">
                           <a14:useLocalDpi xmlns:a14="http://schemas.microsoft.com/office/drawing/2010/main" val="0"/>
@@ -675,8 +728,6 @@
       <w:r>
         <w:t>så vores tester har købt en vare på hjemmesiden, nu skal han indtaste sine personlige oplysninger og kommer ved en fejl til at indtaste et postnummer på 5 cifre eller et postnummer på 4 cifre men som ikke eksisterer i DK. Dette bliver godtaget alligevel, testeren notér fejlen og rapportere til teamet</w:t>
       </w:r>
-      <w:bookmarkStart w:id="0" w:name="_GoBack"/>
-      <w:bookmarkEnd w:id="0"/>
       <w:r>
         <w:t>. Dette vil altså sige at</w:t>
       </w:r>
@@ -770,101 +821,39 @@
       </w:r>
       <w:proofErr w:type="spellEnd"/>
       <w:r>
-        <w:t>. Jeg vil tage udgangspunkt i Microsoft Test Manager, men nedenstående ses en liste af andre kandidater:</w:t>
-      </w:r>
-    </w:p>
-    <w:p>
-      <w:pPr>
-        <w:pStyle w:val="Listeafsnit"/>
-        <w:numPr>
-          <w:ilvl w:val="0"/>
-          <w:numId w:val="2"/>
-        </w:numPr>
-      </w:pPr>
-      <w:r>
-        <w:t xml:space="preserve">JIRA </w:t>
-      </w:r>
-      <w:proofErr w:type="spellStart"/>
-      <w:r>
-        <w:t>Capture</w:t>
-      </w:r>
-      <w:proofErr w:type="spellEnd"/>
-    </w:p>
-    <w:p>
-      <w:pPr>
-        <w:pStyle w:val="Listeafsnit"/>
-        <w:numPr>
-          <w:ilvl w:val="0"/>
-          <w:numId w:val="2"/>
-        </w:numPr>
-      </w:pPr>
-      <w:proofErr w:type="spellStart"/>
-      <w:r>
-        <w:t>Testpad</w:t>
-      </w:r>
-      <w:proofErr w:type="spellEnd"/>
-    </w:p>
-    <w:p>
-      <w:pPr>
-        <w:pStyle w:val="Listeafsnit"/>
-        <w:numPr>
-          <w:ilvl w:val="0"/>
-          <w:numId w:val="2"/>
-        </w:numPr>
-      </w:pPr>
-      <w:r>
-        <w:t>Rapid reporter</w:t>
-      </w:r>
-    </w:p>
-    <w:p>
-      <w:pPr>
-        <w:pStyle w:val="Listeafsnit"/>
-        <w:numPr>
-          <w:ilvl w:val="0"/>
-          <w:numId w:val="2"/>
-        </w:numPr>
-      </w:pPr>
-      <w:r>
-        <w:t xml:space="preserve">q-Test </w:t>
-      </w:r>
-      <w:proofErr w:type="spellStart"/>
-      <w:r>
-        <w:t>explorer</w:t>
-      </w:r>
-      <w:proofErr w:type="spellEnd"/>
-    </w:p>
-    <w:p>
-      <w:pPr>
-        <w:pStyle w:val="Listeafsnit"/>
-        <w:numPr>
-          <w:ilvl w:val="0"/>
-          <w:numId w:val="2"/>
-        </w:numPr>
-      </w:pPr>
-      <w:r>
-        <w:t>Session tester</w:t>
-      </w:r>
-    </w:p>
-    <w:p>
-      <w:pPr>
-        <w:pStyle w:val="Listeafsnit"/>
-        <w:numPr>
-          <w:ilvl w:val="0"/>
-          <w:numId w:val="2"/>
-        </w:numPr>
-      </w:pPr>
-      <w:r>
-        <w:t xml:space="preserve">Test studio </w:t>
-      </w:r>
-      <w:proofErr w:type="spellStart"/>
-      <w:r>
-        <w:t>explore</w:t>
-      </w:r>
-      <w:proofErr w:type="spellEnd"/>
-    </w:p>
-    <w:p>
-      <w:r>
-        <w:t xml:space="preserve">I løbet af min synopsis vil jeg give en kort introduktion til hvad MTM er og hvorfor det er nyttigt. </w:t>
+        <w:t xml:space="preserve">. Jeg vil tage udgangspunkt i Microsoft Test Manager, </w:t>
+      </w:r>
+      <w:r>
+        <w:t xml:space="preserve">eftersom der var langt </w:t>
+      </w:r>
+      <w:proofErr w:type="gramStart"/>
+      <w:r>
+        <w:t>mere</w:t>
+      </w:r>
+      <w:proofErr w:type="gramEnd"/>
+      <w:r>
+        <w:t xml:space="preserve"> bruger venligt at installere samt meget information om det. </w:t>
+      </w:r>
+    </w:p>
+    <w:p>
+      <w:r>
+        <w:lastRenderedPageBreak/>
+        <w:t>I løbet af min synopsis vil jeg give en kort introduktion til hvad MTM er og</w:t>
+      </w:r>
+      <w:r>
+        <w:t xml:space="preserve"> hvordan en session</w:t>
+      </w:r>
+      <w:r>
+        <w:rPr>
+          <w:rStyle w:val="Fodnotehenvisning"/>
+        </w:rPr>
+        <w:footnoteReference w:id="1"/>
+      </w:r>
+      <w:r>
+        <w:t xml:space="preserve"> udføres</w:t>
+      </w:r>
+      <w:r>
+        <w:t xml:space="preserve">. </w:t>
       </w:r>
     </w:p>
     <w:p/>
@@ -875,31 +864,13 @@
     <w:p>
       <w:pPr>
         <w:pStyle w:val="Overskrift2"/>
-        <w:rPr>
-          <w:lang w:val="en-US"/>
-        </w:rPr>
-      </w:pPr>
-      <w:r>
-        <w:rPr>
-          <w:lang w:val="en-US"/>
-        </w:rPr>
+      </w:pPr>
+      <w:r>
         <w:t>Microsoft Test Manager</w:t>
       </w:r>
     </w:p>
-    <w:p>
-      <w:pPr>
-        <w:rPr>
-          <w:lang w:val="en-US"/>
-        </w:rPr>
-      </w:pPr>
-    </w:p>
-    <w:p>
-      <w:pPr>
-        <w:rPr>
-          <w:lang w:val="en-US"/>
-        </w:rPr>
-      </w:pPr>
-    </w:p>
+    <w:p/>
+    <w:p/>
     <w:p>
       <w:pPr>
         <w:pStyle w:val="Overskrift2"/>
@@ -928,7 +899,7 @@
     </w:p>
     <w:p/>
     <w:p>
-      <w:hyperlink r:id="rId7" w:history="1">
+      <w:hyperlink r:id="rId9" w:history="1">
         <w:r>
           <w:rPr>
             <w:rStyle w:val="Hyperlink"/>
@@ -943,7 +914,7 @@
           <w:rStyle w:val="Hyperlink"/>
         </w:rPr>
       </w:pPr>
-      <w:hyperlink r:id="rId8" w:history="1">
+      <w:hyperlink r:id="rId10" w:history="1">
         <w:r>
           <w:rPr>
             <w:rStyle w:val="Hyperlink"/>
@@ -953,7 +924,7 @@
       </w:hyperlink>
     </w:p>
     <w:p>
-      <w:hyperlink r:id="rId9" w:history="1">
+      <w:hyperlink r:id="rId11" w:history="1">
         <w:r>
           <w:rPr>
             <w:rStyle w:val="Hyperlink"/>
@@ -974,6 +945,72 @@
     </w:sectPr>
   </w:body>
 </w:document>
+</file>
+
+<file path=word/endnotes.xml><?xml version="1.0" encoding="utf-8"?>
+<w:endnotes xmlns:wpc="http://schemas.microsoft.com/office/word/2010/wordprocessingCanvas" xmlns:cx="http://schemas.microsoft.com/office/drawing/2014/chartex" xmlns:cx1="http://schemas.microsoft.com/office/drawing/2015/9/8/chartex" xmlns:cx2="http://schemas.microsoft.com/office/drawing/2015/10/21/chartex" xmlns:cx3="http://schemas.microsoft.com/office/drawing/2016/5/9/chartex" xmlns:cx4="http://schemas.microsoft.com/office/drawing/2016/5/10/chartex" xmlns:cx5="http://schemas.microsoft.com/office/drawing/2016/5/11/chartex" xmlns:cx6="http://schemas.microsoft.com/office/drawing/2016/5/12/chartex" xmlns:cx7="http://schemas.microsoft.com/office/drawing/2016/5/13/chartex" xmlns:cx8="http://schemas.microsoft.com/office/drawing/2016/5/14/chartex" xmlns:mc="http://schemas.openxmlformats.org/markup-compatibility/2006" xmlns:aink="http://schemas.microsoft.com/office/drawing/2016/ink" xmlns:am3d="http://schemas.microsoft.com/office/drawing/2017/model3d" xmlns:o="urn:schemas-microsoft-com:office:office" xmlns:r="http://schemas.openxmlformats.org/officeDocument/2006/relationships" xmlns:m="http://schemas.openxmlformats.org/officeDocument/2006/math" xmlns:v="urn:schemas-microsoft-com:vml" xmlns:wp14="http://schemas.microsoft.com/office/word/2010/wordprocessingDrawing" xmlns:wp="http://schemas.openxmlformats.org/drawingml/2006/wordprocessingDrawing" xmlns:w10="urn:schemas-microsoft-com:office:word" xmlns:w="http://schemas.openxmlformats.org/wordprocessingml/2006/main" xmlns:w14="http://schemas.microsoft.com/office/word/2010/wordml" xmlns:w15="http://schemas.microsoft.com/office/word/2012/wordml" xmlns:w16cid="http://schemas.microsoft.com/office/word/2016/wordml/cid" xmlns:w16se="http://schemas.microsoft.com/office/word/2015/wordml/symex" xmlns:wpg="http://schemas.microsoft.com/office/word/2010/wordprocessingGroup" xmlns:wpi="http://schemas.microsoft.com/office/word/2010/wordprocessingInk" xmlns:wne="http://schemas.microsoft.com/office/word/2006/wordml" xmlns:wps="http://schemas.microsoft.com/office/word/2010/wordprocessingShape" mc:Ignorable="w14 w15 w16se w16cid wp14">
+  <w:endnote w:type="separator" w:id="-1">
+    <w:p>
+      <w:pPr>
+        <w:spacing w:after="0" w:line="240" w:lineRule="auto"/>
+      </w:pPr>
+      <w:r>
+        <w:separator/>
+      </w:r>
+    </w:p>
+  </w:endnote>
+  <w:endnote w:type="continuationSeparator" w:id="0">
+    <w:p>
+      <w:pPr>
+        <w:spacing w:after="0" w:line="240" w:lineRule="auto"/>
+      </w:pPr>
+      <w:r>
+        <w:continuationSeparator/>
+      </w:r>
+    </w:p>
+  </w:endnote>
+</w:endnotes>
+</file>
+
+<file path=word/footnotes.xml><?xml version="1.0" encoding="utf-8"?>
+<w:footnotes xmlns:wpc="http://schemas.microsoft.com/office/word/2010/wordprocessingCanvas" xmlns:cx="http://schemas.microsoft.com/office/drawing/2014/chartex" xmlns:cx1="http://schemas.microsoft.com/office/drawing/2015/9/8/chartex" xmlns:cx2="http://schemas.microsoft.com/office/drawing/2015/10/21/chartex" xmlns:cx3="http://schemas.microsoft.com/office/drawing/2016/5/9/chartex" xmlns:cx4="http://schemas.microsoft.com/office/drawing/2016/5/10/chartex" xmlns:cx5="http://schemas.microsoft.com/office/drawing/2016/5/11/chartex" xmlns:cx6="http://schemas.microsoft.com/office/drawing/2016/5/12/chartex" xmlns:cx7="http://schemas.microsoft.com/office/drawing/2016/5/13/chartex" xmlns:cx8="http://schemas.microsoft.com/office/drawing/2016/5/14/chartex" xmlns:mc="http://schemas.openxmlformats.org/markup-compatibility/2006" xmlns:aink="http://schemas.microsoft.com/office/drawing/2016/ink" xmlns:am3d="http://schemas.microsoft.com/office/drawing/2017/model3d" xmlns:o="urn:schemas-microsoft-com:office:office" xmlns:r="http://schemas.openxmlformats.org/officeDocument/2006/relationships" xmlns:m="http://schemas.openxmlformats.org/officeDocument/2006/math" xmlns:v="urn:schemas-microsoft-com:vml" xmlns:wp14="http://schemas.microsoft.com/office/word/2010/wordprocessingDrawing" xmlns:wp="http://schemas.openxmlformats.org/drawingml/2006/wordprocessingDrawing" xmlns:w10="urn:schemas-microsoft-com:office:word" xmlns:w="http://schemas.openxmlformats.org/wordprocessingml/2006/main" xmlns:w14="http://schemas.microsoft.com/office/word/2010/wordml" xmlns:w15="http://schemas.microsoft.com/office/word/2012/wordml" xmlns:w16cid="http://schemas.microsoft.com/office/word/2016/wordml/cid" xmlns:w16se="http://schemas.microsoft.com/office/word/2015/wordml/symex" xmlns:wpg="http://schemas.microsoft.com/office/word/2010/wordprocessingGroup" xmlns:wpi="http://schemas.microsoft.com/office/word/2010/wordprocessingInk" xmlns:wne="http://schemas.microsoft.com/office/word/2006/wordml" xmlns:wps="http://schemas.microsoft.com/office/word/2010/wordprocessingShape" mc:Ignorable="w14 w15 w16se w16cid wp14">
+  <w:footnote w:type="separator" w:id="-1">
+    <w:p>
+      <w:pPr>
+        <w:spacing w:after="0" w:line="240" w:lineRule="auto"/>
+      </w:pPr>
+      <w:r>
+        <w:separator/>
+      </w:r>
+    </w:p>
+  </w:footnote>
+  <w:footnote w:type="continuationSeparator" w:id="0">
+    <w:p>
+      <w:pPr>
+        <w:spacing w:after="0" w:line="240" w:lineRule="auto"/>
+      </w:pPr>
+      <w:r>
+        <w:continuationSeparator/>
+      </w:r>
+    </w:p>
+  </w:footnote>
+  <w:footnote w:id="1">
+    <w:p>
+      <w:pPr>
+        <w:pStyle w:val="Fodnotetekst"/>
+      </w:pPr>
+      <w:r>
+        <w:rPr>
+          <w:rStyle w:val="Fodnotehenvisning"/>
+        </w:rPr>
+        <w:footnoteRef/>
+      </w:r>
+      <w:r>
+        <w:t xml:space="preserve"> En test case udførelse bliver betegnet som en session</w:t>
+      </w:r>
+    </w:p>
+  </w:footnote>
+</w:footnotes>
 </file>
 
 <file path=word/numbering.xml><?xml version="1.0" encoding="utf-8"?>
@@ -1739,6 +1776,45 @@
       <w:shd w:val="clear" w:color="auto" w:fill="E1DFDD"/>
     </w:rPr>
   </w:style>
+  <w:style w:type="paragraph" w:styleId="Fodnotetekst">
+    <w:name w:val="footnote text"/>
+    <w:basedOn w:val="Normal"/>
+    <w:link w:val="FodnotetekstTegn"/>
+    <w:uiPriority w:val="99"/>
+    <w:semiHidden/>
+    <w:unhideWhenUsed/>
+    <w:rsid w:val="00056B03"/>
+    <w:pPr>
+      <w:spacing w:after="0" w:line="240" w:lineRule="auto"/>
+    </w:pPr>
+    <w:rPr>
+      <w:sz w:val="20"/>
+      <w:szCs w:val="20"/>
+    </w:rPr>
+  </w:style>
+  <w:style w:type="character" w:customStyle="1" w:styleId="FodnotetekstTegn">
+    <w:name w:val="Fodnotetekst Tegn"/>
+    <w:basedOn w:val="Standardskrifttypeiafsnit"/>
+    <w:link w:val="Fodnotetekst"/>
+    <w:uiPriority w:val="99"/>
+    <w:semiHidden/>
+    <w:rsid w:val="00056B03"/>
+    <w:rPr>
+      <w:sz w:val="20"/>
+      <w:szCs w:val="20"/>
+    </w:rPr>
+  </w:style>
+  <w:style w:type="character" w:styleId="Fodnotehenvisning">
+    <w:name w:val="footnote reference"/>
+    <w:basedOn w:val="Standardskrifttypeiafsnit"/>
+    <w:uiPriority w:val="99"/>
+    <w:semiHidden/>
+    <w:unhideWhenUsed/>
+    <w:rsid w:val="00056B03"/>
+    <w:rPr>
+      <w:vertAlign w:val="superscript"/>
+    </w:rPr>
+  </w:style>
 </w:styles>
 </file>
 
@@ -2042,7 +2118,7 @@
 </file>
 
 <file path=customXml/itemProps1.xml><?xml version="1.0" encoding="utf-8"?>
-<ds:datastoreItem xmlns:ds="http://schemas.openxmlformats.org/officeDocument/2006/customXml" ds:itemID="{9D2E2D60-67DC-4FED-8B17-D9EFDFA43845}">
+<ds:datastoreItem xmlns:ds="http://schemas.openxmlformats.org/officeDocument/2006/customXml" ds:itemID="{9F391DE2-2492-444A-8189-6C184E1FDB8C}">
   <ds:schemaRefs>
     <ds:schemaRef ds:uri="http://schemas.openxmlformats.org/officeDocument/2006/bibliography"/>
   </ds:schemaRefs>

</xml_diff>

<commit_message>
2 eksempler på andre værktøjer er tilføjet
</commit_message>
<xml_diff>
--- a/Synopsis/Testing synopsis.docx
+++ b/Synopsis/Testing synopsis.docx
@@ -67,13 +67,11 @@
     </w:p>
     <w:p>
       <w:pPr>
-        <w:pStyle w:val="Overskrift2"/>
+        <w:pStyle w:val="Overskrift1"/>
       </w:pPr>
       <w:r>
         <w:t>Indledning</w:t>
       </w:r>
-      <w:bookmarkStart w:id="0" w:name="_GoBack"/>
-      <w:bookmarkEnd w:id="0"/>
     </w:p>
     <w:p>
       <w:r>
@@ -121,7 +119,7 @@
     <w:p/>
     <w:p>
       <w:pPr>
-        <w:pStyle w:val="Overskrift2"/>
+        <w:pStyle w:val="Overskrift1"/>
       </w:pPr>
       <w:r>
         <w:t>Motivation</w:t>
@@ -250,12 +248,12 @@
     </w:p>
     <w:p>
       <w:pPr>
-        <w:pStyle w:val="Overskrift2"/>
-      </w:pPr>
-    </w:p>
-    <w:p>
-      <w:pPr>
-        <w:pStyle w:val="Overskrift2"/>
+        <w:pStyle w:val="Overskrift1"/>
+      </w:pPr>
+    </w:p>
+    <w:p>
+      <w:pPr>
+        <w:pStyle w:val="Overskrift1"/>
       </w:pPr>
       <w:r>
         <w:t>Problemstilling</w:t>
@@ -362,12 +360,12 @@
     </w:p>
     <w:p>
       <w:pPr>
-        <w:pStyle w:val="Overskrift2"/>
-      </w:pPr>
-    </w:p>
-    <w:p>
-      <w:pPr>
-        <w:pStyle w:val="Overskrift2"/>
+        <w:pStyle w:val="Overskrift1"/>
+      </w:pPr>
+    </w:p>
+    <w:p>
+      <w:pPr>
+        <w:pStyle w:val="Overskrift1"/>
       </w:pPr>
       <w:r>
         <w:t>Metode</w:t>
@@ -435,6 +433,7 @@
         <w:rPr>
           <w:b/>
         </w:rPr>
+        <w:lastRenderedPageBreak/>
         <w:t xml:space="preserve">Synopsis skrivning – </w:t>
       </w:r>
       <w:r>
@@ -444,10 +443,7 @@
     <w:p/>
     <w:p>
       <w:pPr>
-        <w:pStyle w:val="Overskrift2"/>
-        <w:tabs>
-          <w:tab w:val="left" w:pos="2664"/>
-        </w:tabs>
+        <w:pStyle w:val="Overskrift1"/>
       </w:pPr>
       <w:r>
         <w:t>Planlægning</w:t>
@@ -467,23 +463,28 @@
     </w:p>
     <w:p>
       <w:pPr>
-        <w:pStyle w:val="Overskrift2"/>
-        <w:jc w:val="center"/>
+        <w:pStyle w:val="Overskrift1"/>
       </w:pPr>
       <w:r>
         <w:t xml:space="preserve">Hvad er </w:t>
       </w:r>
       <w:proofErr w:type="spellStart"/>
       <w:r>
-        <w:t>exploratory</w:t>
-      </w:r>
-      <w:proofErr w:type="spellEnd"/>
-      <w:r>
-        <w:t xml:space="preserve"> </w:t>
-      </w:r>
-      <w:proofErr w:type="spellStart"/>
-      <w:r>
-        <w:t>testing</w:t>
+        <w:t>E</w:t>
+      </w:r>
+      <w:r>
+        <w:t>xploratory</w:t>
+      </w:r>
+      <w:proofErr w:type="spellEnd"/>
+      <w:r>
+        <w:t xml:space="preserve"> </w:t>
+      </w:r>
+      <w:proofErr w:type="spellStart"/>
+      <w:r>
+        <w:t>T</w:t>
+      </w:r>
+      <w:r>
+        <w:t>esting</w:t>
       </w:r>
       <w:proofErr w:type="spellEnd"/>
       <w:r>
@@ -575,17 +576,25 @@
       </w:r>
       <w:proofErr w:type="spellStart"/>
       <w:r>
-        <w:t>exploratory</w:t>
-      </w:r>
-      <w:proofErr w:type="spellEnd"/>
-      <w:r>
-        <w:t xml:space="preserve"> </w:t>
-      </w:r>
-      <w:proofErr w:type="spellStart"/>
-      <w:r>
-        <w:t>testing</w:t>
-      </w:r>
-      <w:proofErr w:type="spellEnd"/>
+        <w:t>E</w:t>
+      </w:r>
+      <w:r>
+        <w:t>xploratory</w:t>
+      </w:r>
+      <w:proofErr w:type="spellEnd"/>
+      <w:r>
+        <w:t xml:space="preserve"> </w:t>
+      </w:r>
+      <w:proofErr w:type="spellStart"/>
+      <w:proofErr w:type="gramStart"/>
+      <w:r>
+        <w:t>T</w:t>
+      </w:r>
+      <w:r>
+        <w:t>esting</w:t>
+      </w:r>
+      <w:proofErr w:type="spellEnd"/>
+      <w:proofErr w:type="gramEnd"/>
       <w:r>
         <w:t xml:space="preserve"> er fokusområdet lagt på selvlæring og frigørelse. Når man skal </w:t>
       </w:r>
@@ -599,17 +608,25 @@
       </w:r>
       <w:proofErr w:type="spellStart"/>
       <w:r>
-        <w:t>exploratory</w:t>
-      </w:r>
-      <w:proofErr w:type="spellEnd"/>
-      <w:r>
-        <w:t xml:space="preserve"> </w:t>
-      </w:r>
-      <w:proofErr w:type="spellStart"/>
-      <w:r>
-        <w:t>testing</w:t>
-      </w:r>
-      <w:proofErr w:type="spellEnd"/>
+        <w:t>E</w:t>
+      </w:r>
+      <w:r>
+        <w:t>xploratory</w:t>
+      </w:r>
+      <w:proofErr w:type="spellEnd"/>
+      <w:r>
+        <w:t xml:space="preserve"> </w:t>
+      </w:r>
+      <w:proofErr w:type="spellStart"/>
+      <w:proofErr w:type="gramStart"/>
+      <w:r>
+        <w:t>T</w:t>
+      </w:r>
+      <w:r>
+        <w:t>esting</w:t>
+      </w:r>
+      <w:proofErr w:type="spellEnd"/>
+      <w:proofErr w:type="gramEnd"/>
       <w:r>
         <w:t xml:space="preserve"> benytter han sig af programmet, finder ud af hvilke potentielle fejl og bugs der kunne opstå, det er derfor vigtigt at man som tester benytter programmet som en klient ville gøre. </w:t>
       </w:r>
@@ -620,15 +637,21 @@
       </w:r>
       <w:proofErr w:type="spellStart"/>
       <w:r>
-        <w:t>exploratory</w:t>
-      </w:r>
-      <w:proofErr w:type="spellEnd"/>
-      <w:r>
-        <w:t xml:space="preserve"> </w:t>
-      </w:r>
-      <w:proofErr w:type="spellStart"/>
-      <w:r>
-        <w:t>testings</w:t>
+        <w:t>E</w:t>
+      </w:r>
+      <w:r>
+        <w:t>xploratory</w:t>
+      </w:r>
+      <w:proofErr w:type="spellEnd"/>
+      <w:r>
+        <w:t xml:space="preserve"> </w:t>
+      </w:r>
+      <w:proofErr w:type="spellStart"/>
+      <w:r>
+        <w:t>T</w:t>
+      </w:r>
+      <w:r>
+        <w:t>estings</w:t>
       </w:r>
       <w:proofErr w:type="spellEnd"/>
       <w:r>
@@ -663,15 +686,21 @@
       </w:r>
       <w:proofErr w:type="spellStart"/>
       <w:r>
-        <w:t>exploratory</w:t>
-      </w:r>
-      <w:proofErr w:type="spellEnd"/>
-      <w:r>
-        <w:t xml:space="preserve"> </w:t>
-      </w:r>
-      <w:proofErr w:type="spellStart"/>
-      <w:r>
-        <w:t>testing</w:t>
+        <w:t>E</w:t>
+      </w:r>
+      <w:r>
+        <w:t>xploratory</w:t>
+      </w:r>
+      <w:proofErr w:type="spellEnd"/>
+      <w:r>
+        <w:t xml:space="preserve"> </w:t>
+      </w:r>
+      <w:proofErr w:type="spellStart"/>
+      <w:r>
+        <w:t>T</w:t>
+      </w:r>
+      <w:r>
+        <w:t>esting</w:t>
       </w:r>
       <w:proofErr w:type="spellEnd"/>
       <w:r>
@@ -802,6 +831,7 @@
     <w:p/>
     <w:p>
       <w:r>
+        <w:lastRenderedPageBreak/>
         <w:t>Der er forskellige v</w:t>
       </w:r>
       <w:r>
@@ -809,6 +839,75 @@
       </w:r>
       <w:proofErr w:type="spellStart"/>
       <w:r>
+        <w:t>E</w:t>
+      </w:r>
+      <w:r>
+        <w:t>xploratory</w:t>
+      </w:r>
+      <w:proofErr w:type="spellEnd"/>
+      <w:r>
+        <w:t xml:space="preserve"> </w:t>
+      </w:r>
+      <w:proofErr w:type="spellStart"/>
+      <w:r>
+        <w:t>T</w:t>
+      </w:r>
+      <w:r>
+        <w:t>esting</w:t>
+      </w:r>
+      <w:proofErr w:type="spellEnd"/>
+      <w:r>
+        <w:t xml:space="preserve">. </w:t>
+      </w:r>
+    </w:p>
+    <w:p>
+      <w:r>
+        <w:br/>
+      </w:r>
+      <w:r>
+        <w:rPr>
+          <w:b/>
+        </w:rPr>
+        <w:t xml:space="preserve">Tosca </w:t>
+      </w:r>
+      <w:proofErr w:type="spellStart"/>
+      <w:r>
+        <w:rPr>
+          <w:b/>
+        </w:rPr>
+        <w:t>Tricentis</w:t>
+      </w:r>
+      <w:proofErr w:type="spellEnd"/>
+      <w:r>
+        <w:rPr>
+          <w:b/>
+        </w:rPr>
+        <w:t xml:space="preserve"> </w:t>
+      </w:r>
+      <w:proofErr w:type="gramStart"/>
+      <w:r>
+        <w:rPr>
+          <w:b/>
+        </w:rPr>
+        <w:t xml:space="preserve">-  </w:t>
+      </w:r>
+      <w:r>
+        <w:t>Tosca</w:t>
+      </w:r>
+      <w:proofErr w:type="gramEnd"/>
+      <w:r>
+        <w:t xml:space="preserve"> </w:t>
+      </w:r>
+      <w:proofErr w:type="spellStart"/>
+      <w:r>
+        <w:t>Tricentis</w:t>
+      </w:r>
+      <w:proofErr w:type="spellEnd"/>
+      <w:r>
+        <w:t xml:space="preserve"> benytter sig af samme funktioner som MTM, her kan der skabes test cases til automatiske test funktioner samt </w:t>
+      </w:r>
+      <w:proofErr w:type="spellStart"/>
+      <w:r>
         <w:t>exploratory</w:t>
       </w:r>
       <w:proofErr w:type="spellEnd"/>
@@ -821,53 +920,642 @@
       </w:r>
       <w:proofErr w:type="spellEnd"/>
       <w:r>
-        <w:t xml:space="preserve">. Jeg vil tage udgangspunkt i Microsoft Test Manager, </w:t>
-      </w:r>
-      <w:r>
-        <w:t xml:space="preserve">eftersom der var langt </w:t>
+        <w:t xml:space="preserve">, her der også lagt fokus på at finde bugs og skabe konstant feedback for at få det bedste produkt Tosca </w:t>
+      </w:r>
+      <w:proofErr w:type="spellStart"/>
+      <w:r>
+        <w:t>Tricentis</w:t>
+      </w:r>
+      <w:proofErr w:type="spellEnd"/>
+      <w:r>
+        <w:t xml:space="preserve"> har til forskel for MTM at det er en abonnement man skal </w:t>
+      </w:r>
+      <w:proofErr w:type="spellStart"/>
+      <w:r>
+        <w:t>subscribe</w:t>
+      </w:r>
+      <w:proofErr w:type="spellEnd"/>
+      <w:r>
+        <w:t xml:space="preserve"> på, for at få adgang til deres produkter, hvor jeg har </w:t>
+      </w:r>
+      <w:r>
+        <w:t xml:space="preserve">gennem mit studie adgang til alle </w:t>
+      </w:r>
+      <w:proofErr w:type="spellStart"/>
+      <w:r>
+        <w:t>microsofts</w:t>
+      </w:r>
+      <w:proofErr w:type="spellEnd"/>
+      <w:r>
+        <w:t xml:space="preserve"> produkter i Imagine. </w:t>
+      </w:r>
+    </w:p>
+    <w:p>
+      <w:proofErr w:type="spellStart"/>
+      <w:r>
+        <w:rPr>
+          <w:b/>
+        </w:rPr>
+        <w:t>Azure</w:t>
+      </w:r>
+      <w:proofErr w:type="spellEnd"/>
+      <w:r>
+        <w:rPr>
+          <w:b/>
+        </w:rPr>
+        <w:t xml:space="preserve"> Test and Feedback </w:t>
+      </w:r>
+      <w:proofErr w:type="spellStart"/>
+      <w:r>
+        <w:rPr>
+          <w:b/>
+        </w:rPr>
+        <w:t>extension</w:t>
+      </w:r>
+      <w:proofErr w:type="spellEnd"/>
+      <w:r>
+        <w:rPr>
+          <w:b/>
+        </w:rPr>
+        <w:t xml:space="preserve"> – </w:t>
+      </w:r>
+      <w:proofErr w:type="spellStart"/>
+      <w:r>
+        <w:t>Azure</w:t>
+      </w:r>
+      <w:proofErr w:type="spellEnd"/>
+      <w:r>
+        <w:t xml:space="preserve"> har udgivet e</w:t>
+      </w:r>
+      <w:r>
+        <w:t xml:space="preserve">t udvidelsesprogram til </w:t>
+      </w:r>
+      <w:proofErr w:type="spellStart"/>
+      <w:r>
+        <w:t>Azure</w:t>
+      </w:r>
+      <w:proofErr w:type="spellEnd"/>
+      <w:r>
+        <w:t xml:space="preserve"> </w:t>
+      </w:r>
+      <w:proofErr w:type="spellStart"/>
+      <w:r>
+        <w:t>DevOps</w:t>
+      </w:r>
+      <w:proofErr w:type="spellEnd"/>
+      <w:r>
+        <w:t xml:space="preserve">, hvilket vil sige at man skal benytte sig af </w:t>
+      </w:r>
+      <w:proofErr w:type="spellStart"/>
+      <w:r>
+        <w:t>Azure</w:t>
+      </w:r>
+      <w:proofErr w:type="spellEnd"/>
+      <w:r>
+        <w:t xml:space="preserve"> </w:t>
+      </w:r>
+      <w:proofErr w:type="spellStart"/>
+      <w:r>
+        <w:t>DevOps</w:t>
+      </w:r>
+      <w:proofErr w:type="spellEnd"/>
+      <w:r>
+        <w:t xml:space="preserve"> for at kunne gøre brug af deres udvidelsesprogram. Det smarte ved dette er, du ikke skal have to programmer åbne for at se hvilke bugs man har fundet. Når man laver </w:t>
+      </w:r>
+      <w:proofErr w:type="spellStart"/>
+      <w:r>
+        <w:t>Exploratory</w:t>
+      </w:r>
+      <w:proofErr w:type="spellEnd"/>
+      <w:r>
+        <w:t xml:space="preserve"> </w:t>
+      </w:r>
+      <w:proofErr w:type="spellStart"/>
+      <w:r>
+        <w:t>Testing</w:t>
+      </w:r>
+      <w:proofErr w:type="spellEnd"/>
+      <w:r>
+        <w:t xml:space="preserve"> i dette program, optager den din skærm og alt hvad du klikker på, du kan endda indsætte screenshots alt efter behov, når dette er </w:t>
       </w:r>
       <w:proofErr w:type="gramStart"/>
       <w:r>
-        <w:t>mere</w:t>
+        <w:t>færdigt</w:t>
       </w:r>
       <w:proofErr w:type="gramEnd"/>
       <w:r>
-        <w:t xml:space="preserve"> bruger venligt at installere samt meget information om det. </w:t>
-      </w:r>
-    </w:p>
-    <w:p>
-      <w:r>
+        <w:t xml:space="preserve"> bliver det direkte sendt over til </w:t>
+      </w:r>
+      <w:proofErr w:type="spellStart"/>
+      <w:r>
+        <w:t>Azure</w:t>
+      </w:r>
+      <w:proofErr w:type="spellEnd"/>
+      <w:r>
+        <w:t xml:space="preserve"> </w:t>
+      </w:r>
+      <w:proofErr w:type="spellStart"/>
+      <w:r>
+        <w:t>DevOps</w:t>
+      </w:r>
+      <w:proofErr w:type="spellEnd"/>
+      <w:r>
+        <w:t xml:space="preserve">. Men eftersom jeg ikke har kendskab til </w:t>
+      </w:r>
+      <w:proofErr w:type="spellStart"/>
+      <w:r>
+        <w:t>Azure</w:t>
+      </w:r>
+      <w:proofErr w:type="spellEnd"/>
+      <w:r>
+        <w:t xml:space="preserve"> </w:t>
+      </w:r>
+      <w:proofErr w:type="spellStart"/>
+      <w:proofErr w:type="gramStart"/>
+      <w:r>
+        <w:t>DevOps</w:t>
+      </w:r>
+      <w:proofErr w:type="spellEnd"/>
+      <w:proofErr w:type="gramEnd"/>
+      <w:r>
+        <w:t xml:space="preserve"> har jeg ikke valgt at benytte mig af deres produkter. </w:t>
+      </w:r>
+    </w:p>
+    <w:p/>
+    <w:p>
+      <w:r>
+        <w:t xml:space="preserve">Jeg vil tage udgangspunkt i Microsoft Test Manager, </w:t>
+      </w:r>
+      <w:r>
+        <w:t>eftersom</w:t>
+      </w:r>
+      <w:r>
+        <w:t xml:space="preserve"> vi igennem Datamatiker studiet har stiftet bekendtskaber med andre Microsoft produkter, herunder Visual Studio og Visio, følte jeg det lå meget nærliggende. En anden faktor som gjorde sig gældende for mit valg, var informationen til rådig på nettet om hvordan det skulle sættes op og hvor dybdegående informationen var. </w:t>
+      </w:r>
+      <w:r>
+        <w:br/>
+        <w:t>Jeg har derfor i</w:t>
+      </w:r>
+      <w:r>
+        <w:t xml:space="preserve"> løbet af min synopsis v</w:t>
+      </w:r>
+      <w:r>
+        <w:t>algt at</w:t>
+      </w:r>
+      <w:r>
+        <w:t xml:space="preserve"> give en kort introduktion til hvad MTM</w:t>
+      </w:r>
+      <w:bookmarkStart w:id="0" w:name="_GoBack"/>
+      <w:bookmarkEnd w:id="0"/>
+      <w:r>
+        <w:t xml:space="preserve"> er og</w:t>
+      </w:r>
+      <w:r>
+        <w:t xml:space="preserve"> hvordan en session</w:t>
+      </w:r>
+      <w:r>
+        <w:rPr>
+          <w:rStyle w:val="Fodnotehenvisning"/>
+        </w:rPr>
+        <w:footnoteReference w:id="1"/>
+      </w:r>
+      <w:r>
+        <w:t xml:space="preserve"> udføres</w:t>
+      </w:r>
+      <w:r>
+        <w:t xml:space="preserve">. </w:t>
+      </w:r>
+    </w:p>
+    <w:p/>
+    <w:p>
+      <w:pPr>
+        <w:pStyle w:val="Overskrift1"/>
+      </w:pPr>
+      <w:r>
+        <w:t>Microsoft Test Manager</w:t>
+      </w:r>
+    </w:p>
+    <w:p>
+      <w:r>
+        <w:t xml:space="preserve">Microsoft udbyder en masse programmerings produkter og da </w:t>
+      </w:r>
+      <w:proofErr w:type="spellStart"/>
+      <w:r>
+        <w:t>testing</w:t>
+      </w:r>
+      <w:proofErr w:type="spellEnd"/>
+      <w:r>
+        <w:t xml:space="preserve"> indgår i softwareudvikling har de udviklet deres eget program, Microsoft Test Manager, til firmaer som ønsker at teste i et agilt miljø.</w:t>
+      </w:r>
+    </w:p>
+    <w:p>
+      <w:r>
+        <w:t xml:space="preserve">Microsoft Test Manager har primær til årsag at dokumentere den manuelle testers proces igennem systemet, ved hjælp af dets mange funktioner gør det arbejdet nemmere for testerens udviklingsteam at forstå hvor langt man er, samt hvilke opgaver der er fundet frem til. </w:t>
+      </w:r>
+    </w:p>
+    <w:p>
+      <w:pPr>
+        <w:pStyle w:val="Overskrift2"/>
+      </w:pPr>
+      <w:r>
+        <w:rPr>
+          <w:noProof/>
+        </w:rPr>
+        <w:drawing>
+          <wp:anchor distT="0" distB="0" distL="114300" distR="114300" simplePos="0" relativeHeight="251661312" behindDoc="1" locked="0" layoutInCell="1" allowOverlap="1" wp14:anchorId="68BDFC2D">
+            <wp:simplePos x="0" y="0"/>
+            <wp:positionH relativeFrom="margin">
+              <wp:posOffset>-635</wp:posOffset>
+            </wp:positionH>
+            <wp:positionV relativeFrom="paragraph">
+              <wp:posOffset>284480</wp:posOffset>
+            </wp:positionV>
+            <wp:extent cx="2206625" cy="1887855"/>
+            <wp:effectExtent l="0" t="0" r="3175" b="0"/>
+            <wp:wrapTight wrapText="bothSides">
+              <wp:wrapPolygon edited="0">
+                <wp:start x="0" y="0"/>
+                <wp:lineTo x="0" y="21360"/>
+                <wp:lineTo x="21445" y="21360"/>
+                <wp:lineTo x="21445" y="0"/>
+                <wp:lineTo x="0" y="0"/>
+              </wp:wrapPolygon>
+            </wp:wrapTight>
+            <wp:docPr id="1" name="Billede 1"/>
+            <wp:cNvGraphicFramePr>
+              <a:graphicFrameLocks xmlns:a="http://schemas.openxmlformats.org/drawingml/2006/main" noChangeAspect="1"/>
+            </wp:cNvGraphicFramePr>
+            <a:graphic xmlns:a="http://schemas.openxmlformats.org/drawingml/2006/main">
+              <a:graphicData uri="http://schemas.openxmlformats.org/drawingml/2006/picture">
+                <pic:pic xmlns:pic="http://schemas.openxmlformats.org/drawingml/2006/picture">
+                  <pic:nvPicPr>
+                    <pic:cNvPr id="1" name=""/>
+                    <pic:cNvPicPr/>
+                  </pic:nvPicPr>
+                  <pic:blipFill>
+                    <a:blip r:embed="rId9" cstate="print">
+                      <a:extLst>
+                        <a:ext uri="{28A0092B-C50C-407E-A947-70E740481C1C}">
+                          <a14:useLocalDpi xmlns:a14="http://schemas.microsoft.com/office/drawing/2010/main" val="0"/>
+                        </a:ext>
+                      </a:extLst>
+                    </a:blip>
+                    <a:stretch>
+                      <a:fillRect/>
+                    </a:stretch>
+                  </pic:blipFill>
+                  <pic:spPr>
+                    <a:xfrm>
+                      <a:off x="0" y="0"/>
+                      <a:ext cx="2206625" cy="1887855"/>
+                    </a:xfrm>
+                    <a:prstGeom prst="rect">
+                      <a:avLst/>
+                    </a:prstGeom>
+                  </pic:spPr>
+                </pic:pic>
+              </a:graphicData>
+            </a:graphic>
+            <wp14:sizeRelH relativeFrom="margin">
+              <wp14:pctWidth>0</wp14:pctWidth>
+            </wp14:sizeRelH>
+            <wp14:sizeRelV relativeFrom="margin">
+              <wp14:pctHeight>0</wp14:pctHeight>
+            </wp14:sizeRelV>
+          </wp:anchor>
+        </w:drawing>
+      </w:r>
+      <w:r>
+        <w:t xml:space="preserve">Microsoft Test Manager Struktur </w:t>
+      </w:r>
+    </w:p>
+    <w:p>
+      <w:r>
+        <w:t xml:space="preserve"> </w:t>
+      </w:r>
+    </w:p>
+    <w:p/>
+    <w:p/>
+    <w:p>
+      <w:pPr>
+        <w:pStyle w:val="Overskrift2"/>
+      </w:pPr>
+    </w:p>
+    <w:p>
+      <w:pPr>
+        <w:pStyle w:val="Overskrift2"/>
+      </w:pPr>
+    </w:p>
+    <w:p>
+      <w:pPr>
+        <w:pStyle w:val="Overskrift2"/>
+      </w:pPr>
+    </w:p>
+    <w:p>
+      <w:pPr>
+        <w:pStyle w:val="Overskrift2"/>
+      </w:pPr>
+    </w:p>
+    <w:p>
+      <w:pPr>
+        <w:pStyle w:val="Overskrift2"/>
+      </w:pPr>
+    </w:p>
+    <w:p>
+      <w:r>
+        <w:t>Microsoft Test Manager er forbun</w:t>
+      </w:r>
+      <w:r>
+        <w:t xml:space="preserve">det til ens Visual Studio profil, der besidder offentliggjorte projekter. Første skridt er at vælge det specifikke projekt man ønsker at skabe sin tests til, som ses på ovenstående </w:t>
+      </w:r>
+      <w:proofErr w:type="gramStart"/>
+      <w:r>
+        <w:t>billede</w:t>
+      </w:r>
+      <w:proofErr w:type="gramEnd"/>
+      <w:r>
+        <w:t xml:space="preserve"> har jeg skabt et helt nyt projekt kaldet ”Test Project”. </w:t>
+      </w:r>
+    </w:p>
+    <w:p>
+      <w:r>
+        <w:rPr>
+          <w:noProof/>
+        </w:rPr>
+        <w:drawing>
+          <wp:anchor distT="0" distB="0" distL="114300" distR="114300" simplePos="0" relativeHeight="251662336" behindDoc="1" locked="0" layoutInCell="1" allowOverlap="1" wp14:anchorId="2B826338">
+            <wp:simplePos x="0" y="0"/>
+            <wp:positionH relativeFrom="margin">
+              <wp:posOffset>4207087</wp:posOffset>
+            </wp:positionH>
+            <wp:positionV relativeFrom="paragraph">
+              <wp:posOffset>8467</wp:posOffset>
+            </wp:positionV>
+            <wp:extent cx="2283460" cy="1760855"/>
+            <wp:effectExtent l="0" t="0" r="2540" b="0"/>
+            <wp:wrapTight wrapText="bothSides">
+              <wp:wrapPolygon edited="0">
+                <wp:start x="0" y="0"/>
+                <wp:lineTo x="0" y="21265"/>
+                <wp:lineTo x="21444" y="21265"/>
+                <wp:lineTo x="21444" y="0"/>
+                <wp:lineTo x="0" y="0"/>
+              </wp:wrapPolygon>
+            </wp:wrapTight>
+            <wp:docPr id="3" name="Billede 3"/>
+            <wp:cNvGraphicFramePr>
+              <a:graphicFrameLocks xmlns:a="http://schemas.openxmlformats.org/drawingml/2006/main" noChangeAspect="1"/>
+            </wp:cNvGraphicFramePr>
+            <a:graphic xmlns:a="http://schemas.openxmlformats.org/drawingml/2006/main">
+              <a:graphicData uri="http://schemas.openxmlformats.org/drawingml/2006/picture">
+                <pic:pic xmlns:pic="http://schemas.openxmlformats.org/drawingml/2006/picture">
+                  <pic:nvPicPr>
+                    <pic:cNvPr id="1" name=""/>
+                    <pic:cNvPicPr/>
+                  </pic:nvPicPr>
+                  <pic:blipFill>
+                    <a:blip r:embed="rId10" cstate="print">
+                      <a:extLst>
+                        <a:ext uri="{28A0092B-C50C-407E-A947-70E740481C1C}">
+                          <a14:useLocalDpi xmlns:a14="http://schemas.microsoft.com/office/drawing/2010/main" val="0"/>
+                        </a:ext>
+                      </a:extLst>
+                    </a:blip>
+                    <a:stretch>
+                      <a:fillRect/>
+                    </a:stretch>
+                  </pic:blipFill>
+                  <pic:spPr>
+                    <a:xfrm>
+                      <a:off x="0" y="0"/>
+                      <a:ext cx="2283460" cy="1760855"/>
+                    </a:xfrm>
+                    <a:prstGeom prst="rect">
+                      <a:avLst/>
+                    </a:prstGeom>
+                  </pic:spPr>
+                </pic:pic>
+              </a:graphicData>
+            </a:graphic>
+            <wp14:sizeRelH relativeFrom="margin">
+              <wp14:pctWidth>0</wp14:pctWidth>
+            </wp14:sizeRelH>
+            <wp14:sizeRelV relativeFrom="margin">
+              <wp14:pctHeight>0</wp14:pctHeight>
+            </wp14:sizeRelV>
+          </wp:anchor>
+        </w:drawing>
+      </w:r>
+    </w:p>
+    <w:p>
+      <w:r>
+        <w:t>Efterfølgende skal der skabes en test plan. En test plan bliver delt op i tre kategorier: Et navn, hvilket område det kan dække og hvilken iteration den tilhører. Jeg har på nedenstående billede skabt et projekt der opfylder disse tre kriterier.</w:t>
+      </w:r>
+      <w:r>
+        <w:t xml:space="preserve"> </w:t>
+      </w:r>
+    </w:p>
+    <w:p/>
+    <w:p/>
+    <w:p/>
+    <w:p/>
+    <w:p>
+      <w:r>
+        <w:t xml:space="preserve">Test plan er stedet man specificer de områder ens test cases skal dækkes. Det er her test teamet kan se hvilke der skal laves. En test plan indeholder suites, som er det overordnede område hvori de forskellige test cases ligger, her er der også beskrevet prioritering af test case, samt hvor mange ændringer der er blevet lavet på test casen. </w:t>
+      </w:r>
+      <w:r>
+        <w:t xml:space="preserve"> Ved hjælp af status </w:t>
+      </w:r>
+      <w:proofErr w:type="gramStart"/>
+      <w:r>
+        <w:t>proces baren</w:t>
+      </w:r>
+      <w:proofErr w:type="gramEnd"/>
+      <w:r>
+        <w:t xml:space="preserve"> i højre hjørne, kan man se om det er en aktiv suite (blå farve) eller en færdig suite (rød farve).</w:t>
+      </w:r>
+    </w:p>
+    <w:p>
+      <w:r>
+        <w:t xml:space="preserve">Her er det nemt og overskueligt for testeren at se indenfor hvilket område personen skal teste. Testeren kan enten tilføje bugs indenfor visse områder, eller blot udføre en af test cases.  </w:t>
+      </w:r>
+    </w:p>
+    <w:p>
+      <w:r>
+        <w:rPr>
+          <w:noProof/>
+        </w:rPr>
+        <w:drawing>
+          <wp:inline distT="0" distB="0" distL="0" distR="0" wp14:anchorId="29C56468" wp14:editId="09FDBE5B">
+            <wp:extent cx="6120130" cy="1059180"/>
+            <wp:effectExtent l="0" t="0" r="0" b="7620"/>
+            <wp:docPr id="5" name="Billede 5"/>
+            <wp:cNvGraphicFramePr>
+              <a:graphicFrameLocks xmlns:a="http://schemas.openxmlformats.org/drawingml/2006/main" noChangeAspect="1"/>
+            </wp:cNvGraphicFramePr>
+            <a:graphic xmlns:a="http://schemas.openxmlformats.org/drawingml/2006/main">
+              <a:graphicData uri="http://schemas.openxmlformats.org/drawingml/2006/picture">
+                <pic:pic xmlns:pic="http://schemas.openxmlformats.org/drawingml/2006/picture">
+                  <pic:nvPicPr>
+                    <pic:cNvPr id="1" name=""/>
+                    <pic:cNvPicPr/>
+                  </pic:nvPicPr>
+                  <pic:blipFill>
+                    <a:blip r:embed="rId11"/>
+                    <a:stretch>
+                      <a:fillRect/>
+                    </a:stretch>
+                  </pic:blipFill>
+                  <pic:spPr>
+                    <a:xfrm>
+                      <a:off x="0" y="0"/>
+                      <a:ext cx="6120130" cy="1059180"/>
+                    </a:xfrm>
+                    <a:prstGeom prst="rect">
+                      <a:avLst/>
+                    </a:prstGeom>
+                  </pic:spPr>
+                </pic:pic>
+              </a:graphicData>
+            </a:graphic>
+          </wp:inline>
+        </w:drawing>
+      </w:r>
+    </w:p>
+    <w:p/>
+    <w:p>
+      <w:r>
+        <w:t>En test case i MTM består af</w:t>
+      </w:r>
+      <w:r>
+        <w:t xml:space="preserve"> en beskrivelse og et forventet resultat som ses på nedenstående billede</w:t>
+      </w:r>
+    </w:p>
+    <w:p>
+      <w:r>
+        <w:rPr>
+          <w:noProof/>
+        </w:rPr>
         <w:lastRenderedPageBreak/>
-        <w:t>I løbet af min synopsis vil jeg give en kort introduktion til hvad MTM er og</w:t>
-      </w:r>
-      <w:r>
-        <w:t xml:space="preserve"> hvordan en session</w:t>
-      </w:r>
-      <w:r>
-        <w:rPr>
-          <w:rStyle w:val="Fodnotehenvisning"/>
-        </w:rPr>
-        <w:footnoteReference w:id="1"/>
-      </w:r>
-      <w:r>
-        <w:t xml:space="preserve"> udføres</w:t>
-      </w:r>
+        <w:drawing>
+          <wp:inline distT="0" distB="0" distL="0" distR="0" wp14:anchorId="7392C6AC" wp14:editId="49954D55">
+            <wp:extent cx="4191000" cy="2580348"/>
+            <wp:effectExtent l="0" t="0" r="0" b="0"/>
+            <wp:docPr id="4" name="Billede 4"/>
+            <wp:cNvGraphicFramePr>
+              <a:graphicFrameLocks xmlns:a="http://schemas.openxmlformats.org/drawingml/2006/main" noChangeAspect="1"/>
+            </wp:cNvGraphicFramePr>
+            <a:graphic xmlns:a="http://schemas.openxmlformats.org/drawingml/2006/main">
+              <a:graphicData uri="http://schemas.openxmlformats.org/drawingml/2006/picture">
+                <pic:pic xmlns:pic="http://schemas.openxmlformats.org/drawingml/2006/picture">
+                  <pic:nvPicPr>
+                    <pic:cNvPr id="1" name=""/>
+                    <pic:cNvPicPr/>
+                  </pic:nvPicPr>
+                  <pic:blipFill>
+                    <a:blip r:embed="rId12"/>
+                    <a:stretch>
+                      <a:fillRect/>
+                    </a:stretch>
+                  </pic:blipFill>
+                  <pic:spPr>
+                    <a:xfrm>
+                      <a:off x="0" y="0"/>
+                      <a:ext cx="4200621" cy="2586272"/>
+                    </a:xfrm>
+                    <a:prstGeom prst="rect">
+                      <a:avLst/>
+                    </a:prstGeom>
+                  </pic:spPr>
+                </pic:pic>
+              </a:graphicData>
+            </a:graphic>
+          </wp:inline>
+        </w:drawing>
+      </w:r>
+    </w:p>
+    <w:p/>
+    <w:p>
+      <w:pPr>
+        <w:pStyle w:val="Overskrift2"/>
+      </w:pPr>
+      <w:proofErr w:type="spellStart"/>
+      <w:r>
+        <w:t>Exploratory</w:t>
+      </w:r>
+      <w:proofErr w:type="spellEnd"/>
+      <w:r>
+        <w:t xml:space="preserve"> </w:t>
+      </w:r>
+      <w:proofErr w:type="spellStart"/>
+      <w:r>
+        <w:t>Testing</w:t>
+      </w:r>
+      <w:proofErr w:type="spellEnd"/>
+      <w:r>
+        <w:t xml:space="preserve"> funktion</w:t>
+      </w:r>
+    </w:p>
+    <w:p>
+      <w:r>
+        <w:t xml:space="preserve">Microsoft Test Manager indeholder en funktion specifikt </w:t>
+      </w:r>
+      <w:r>
+        <w:t>henvendt</w:t>
+      </w:r>
+      <w:r>
+        <w:t xml:space="preserve"> til </w:t>
+      </w:r>
+      <w:proofErr w:type="spellStart"/>
+      <w:r>
+        <w:t>E</w:t>
+      </w:r>
+      <w:r>
+        <w:t>xploratory</w:t>
+      </w:r>
+      <w:proofErr w:type="spellEnd"/>
+      <w:r>
+        <w:t xml:space="preserve"> </w:t>
+      </w:r>
+      <w:proofErr w:type="spellStart"/>
+      <w:r>
+        <w:t>T</w:t>
+      </w:r>
+      <w:r>
+        <w:t>esting</w:t>
+      </w:r>
+      <w:proofErr w:type="spellEnd"/>
       <w:r>
         <w:t xml:space="preserve">. </w:t>
       </w:r>
-    </w:p>
-    <w:p/>
-    <w:p/>
-    <w:p/>
-    <w:p/>
-    <w:p/>
+      <w:r>
+        <w:t xml:space="preserve">Når man benytter sig af den </w:t>
+      </w:r>
+      <w:r>
+        <w:t>funktionalitet,</w:t>
+      </w:r>
+      <w:r>
+        <w:t xml:space="preserve"> er der ikke fastlagt nogle test cases, de</w:t>
+      </w:r>
+      <w:r>
+        <w:t xml:space="preserve">n optager i baggrunden hvilke funktioner man benytter sig af, af </w:t>
+      </w:r>
+      <w:r>
+        <w:t>den pågældende applikation</w:t>
+      </w:r>
+      <w:r>
+        <w:t xml:space="preserve">. Dette gør at testeren har en mere fri rolle og det er samtidig også meget tidsbesparende. </w:t>
+      </w:r>
+    </w:p>
+    <w:p>
+      <w:r>
+        <w:t xml:space="preserve">Nedenstående billede </w:t>
+      </w:r>
+    </w:p>
     <w:p>
       <w:pPr>
         <w:pStyle w:val="Overskrift2"/>
       </w:pPr>
-      <w:r>
-        <w:t>Microsoft Test Manager</w:t>
-      </w:r>
     </w:p>
     <w:p/>
     <w:p/>
@@ -880,6 +1568,21 @@
       </w:r>
     </w:p>
     <w:p/>
+    <w:p/>
+    <w:p/>
+    <w:p/>
+    <w:p/>
+    <w:p/>
+    <w:p/>
+    <w:p/>
+    <w:p/>
+    <w:p/>
+    <w:p/>
+    <w:p/>
+    <w:p/>
+    <w:p/>
+    <w:p/>
+    <w:p/>
     <w:p>
       <w:pPr>
         <w:pStyle w:val="Overskrift2"/>
@@ -889,6 +1592,17 @@
       </w:r>
     </w:p>
     <w:p/>
+    <w:p/>
+    <w:p/>
+    <w:p/>
+    <w:p/>
+    <w:p/>
+    <w:p/>
+    <w:p/>
+    <w:p/>
+    <w:p/>
+    <w:p/>
+    <w:p/>
     <w:p>
       <w:pPr>
         <w:pStyle w:val="Overskrift2"/>
@@ -899,7 +1613,7 @@
     </w:p>
     <w:p/>
     <w:p>
-      <w:hyperlink r:id="rId9" w:history="1">
+      <w:hyperlink r:id="rId13" w:history="1">
         <w:r>
           <w:rPr>
             <w:rStyle w:val="Hyperlink"/>
@@ -914,7 +1628,7 @@
           <w:rStyle w:val="Hyperlink"/>
         </w:rPr>
       </w:pPr>
-      <w:hyperlink r:id="rId10" w:history="1">
+      <w:hyperlink r:id="rId14" w:history="1">
         <w:r>
           <w:rPr>
             <w:rStyle w:val="Hyperlink"/>
@@ -924,7 +1638,12 @@
       </w:hyperlink>
     </w:p>
     <w:p>
-      <w:hyperlink r:id="rId11" w:history="1">
+      <w:pPr>
+        <w:rPr>
+          <w:rStyle w:val="Hyperlink"/>
+        </w:rPr>
+      </w:pPr>
+      <w:hyperlink r:id="rId15" w:history="1">
         <w:r>
           <w:rPr>
             <w:rStyle w:val="Hyperlink"/>
@@ -933,6 +1652,65 @@
         </w:r>
       </w:hyperlink>
     </w:p>
+    <w:p>
+      <w:hyperlink r:id="rId16" w:history="1">
+        <w:r>
+          <w:rPr>
+            <w:rStyle w:val="Hyperlink"/>
+          </w:rPr>
+          <w:t>https://www.youtube.com/watch?v=_G7-gAaoGv0</w:t>
+        </w:r>
+      </w:hyperlink>
+    </w:p>
+    <w:p>
+      <w:hyperlink r:id="rId17" w:history="1">
+        <w:r>
+          <w:rPr>
+            <w:rStyle w:val="Hyperlink"/>
+          </w:rPr>
+          <w:t>https://www.youtube.com/watch?v=T5gV3C_AQ74</w:t>
+        </w:r>
+      </w:hyperlink>
+    </w:p>
+    <w:p>
+      <w:pPr>
+        <w:rPr>
+          <w:rStyle w:val="Hyperlink"/>
+        </w:rPr>
+      </w:pPr>
+      <w:hyperlink r:id="rId18" w:history="1">
+        <w:r>
+          <w:rPr>
+            <w:rStyle w:val="Hyperlink"/>
+          </w:rPr>
+          <w:t>https://www.youtube.com/watch?v=O_FOQJsQx4k</w:t>
+        </w:r>
+      </w:hyperlink>
+    </w:p>
+    <w:p>
+      <w:hyperlink r:id="rId19" w:history="1">
+        <w:r>
+          <w:rPr>
+            <w:rStyle w:val="Hyperlink"/>
+          </w:rPr>
+          <w:t>https://www.tricentis.com/resource-assets/exploratory-testing/</w:t>
+        </w:r>
+      </w:hyperlink>
+    </w:p>
+    <w:p>
+      <w:hyperlink r:id="rId20" w:history="1">
+        <w:r>
+          <w:rPr>
+            <w:rStyle w:val="Hyperlink"/>
+          </w:rPr>
+          <w:t>https://marketplace.atlassian.com/apps/1216562/exploratory-testing-for-jira?hosting=server&amp;tab=overview</w:t>
+        </w:r>
+      </w:hyperlink>
+    </w:p>
+    <w:p/>
+    <w:p/>
+    <w:p/>
+    <w:p/>
     <w:p/>
     <w:p/>
     <w:p/>
@@ -2118,7 +2896,7 @@
 </file>
 
 <file path=customXml/itemProps1.xml><?xml version="1.0" encoding="utf-8"?>
-<ds:datastoreItem xmlns:ds="http://schemas.openxmlformats.org/officeDocument/2006/customXml" ds:itemID="{9F391DE2-2492-444A-8189-6C184E1FDB8C}">
+<ds:datastoreItem xmlns:ds="http://schemas.openxmlformats.org/officeDocument/2006/customXml" ds:itemID="{A02B3450-C8BD-495B-9649-6F60D55D42DD}">
   <ds:schemaRefs>
     <ds:schemaRef ds:uri="http://schemas.openxmlformats.org/officeDocument/2006/bibliography"/>
   </ds:schemaRefs>

</xml_diff>

<commit_message>
Kalender udfyldt og synopsis opdateret
</commit_message>
<xml_diff>
--- a/Synopsis/Testing synopsis.docx
+++ b/Synopsis/Testing synopsis.docx
@@ -460,6 +460,50 @@
         <w:br/>
         <w:t xml:space="preserve">Som ses på nedenstående billede har jeg skrevet sideløbende på min rapport mens jeg har lavet research og benyttet mig af Microsoft Test Manager, da jeg mente det var det bedste at gøre for at få den bedste dokumentering. </w:t>
       </w:r>
+    </w:p>
+    <w:p>
+      <w:r>
+        <w:rPr>
+          <w:noProof/>
+        </w:rPr>
+        <w:drawing>
+          <wp:inline distT="0" distB="0" distL="0" distR="0" wp14:anchorId="100AB341" wp14:editId="5F368E68">
+            <wp:extent cx="6120130" cy="2711450"/>
+            <wp:effectExtent l="0" t="0" r="0" b="0"/>
+            <wp:docPr id="6" name="Billede 6"/>
+            <wp:cNvGraphicFramePr>
+              <a:graphicFrameLocks xmlns:a="http://schemas.openxmlformats.org/drawingml/2006/main" noChangeAspect="1"/>
+            </wp:cNvGraphicFramePr>
+            <a:graphic xmlns:a="http://schemas.openxmlformats.org/drawingml/2006/main">
+              <a:graphicData uri="http://schemas.openxmlformats.org/drawingml/2006/picture">
+                <pic:pic xmlns:pic="http://schemas.openxmlformats.org/drawingml/2006/picture">
+                  <pic:nvPicPr>
+                    <pic:cNvPr id="1" name=""/>
+                    <pic:cNvPicPr/>
+                  </pic:nvPicPr>
+                  <pic:blipFill>
+                    <a:blip r:embed="rId8"/>
+                    <a:stretch>
+                      <a:fillRect/>
+                    </a:stretch>
+                  </pic:blipFill>
+                  <pic:spPr>
+                    <a:xfrm>
+                      <a:off x="0" y="0"/>
+                      <a:ext cx="6120130" cy="2711450"/>
+                    </a:xfrm>
+                    <a:prstGeom prst="rect">
+                      <a:avLst/>
+                    </a:prstGeom>
+                  </pic:spPr>
+                </pic:pic>
+              </a:graphicData>
+            </a:graphic>
+          </wp:inline>
+        </w:drawing>
+      </w:r>
+      <w:bookmarkStart w:id="0" w:name="_GoBack"/>
+      <w:bookmarkEnd w:id="0"/>
     </w:p>
     <w:p>
       <w:pPr>
@@ -531,7 +575,7 @@
                     </pic:cNvPicPr>
                   </pic:nvPicPr>
                   <pic:blipFill>
-                    <a:blip r:embed="rId8">
+                    <a:blip r:embed="rId9">
                       <a:extLst>
                         <a:ext uri="{28A0092B-C50C-407E-A947-70E740481C1C}">
                           <a14:useLocalDpi xmlns:a14="http://schemas.microsoft.com/office/drawing/2010/main" val="0"/>
@@ -707,7 +751,11 @@
         <w:t xml:space="preserve"> ikke blot udføres af én aktør, men man tilhører et team som snakker sammen på daglig basis, hvor man skal dokumentere hvad der bliver testet</w:t>
       </w:r>
       <w:r>
-        <w:t xml:space="preserve">, da det er med til at skabe feedback og gøre produktet bedre. Eftersom det er testeren selv, som skal gennemgå </w:t>
+        <w:t xml:space="preserve">, da det er med til at skabe feedback og gøre produktet bedre. Eftersom det </w:t>
+      </w:r>
+      <w:r>
+        <w:lastRenderedPageBreak/>
+        <w:t xml:space="preserve">er testeren selv, som skal gennemgå </w:t>
       </w:r>
       <w:proofErr w:type="gramStart"/>
       <w:r>
@@ -831,7 +879,6 @@
     <w:p/>
     <w:p>
       <w:r>
-        <w:lastRenderedPageBreak/>
         <w:t>Der er forskellige v</w:t>
       </w:r>
       <w:r>
@@ -1103,12 +1150,7 @@
         <w:t>algt at</w:t>
       </w:r>
       <w:r>
-        <w:t xml:space="preserve"> give en kort introduktion til hvad MTM</w:t>
-      </w:r>
-      <w:bookmarkStart w:id="0" w:name="_GoBack"/>
-      <w:bookmarkEnd w:id="0"/>
-      <w:r>
-        <w:t xml:space="preserve"> er og</w:t>
+        <w:t xml:space="preserve"> give en kort introduktion til hvad MTM er og</w:t>
       </w:r>
       <w:r>
         <w:t xml:space="preserve"> hvordan en session</w:t>
@@ -1132,6 +1174,7 @@
         <w:pStyle w:val="Overskrift1"/>
       </w:pPr>
       <w:r>
+        <w:lastRenderedPageBreak/>
         <w:t>Microsoft Test Manager</w:t>
       </w:r>
     </w:p>
@@ -1193,7 +1236,7 @@
                     <pic:cNvPicPr/>
                   </pic:nvPicPr>
                   <pic:blipFill>
-                    <a:blip r:embed="rId9" cstate="print">
+                    <a:blip r:embed="rId10" cstate="print">
                       <a:extLst>
                         <a:ext uri="{28A0092B-C50C-407E-A947-70E740481C1C}">
                           <a14:useLocalDpi xmlns:a14="http://schemas.microsoft.com/office/drawing/2010/main" val="0"/>
@@ -1314,7 +1357,7 @@
                     <pic:cNvPicPr/>
                   </pic:nvPicPr>
                   <pic:blipFill>
-                    <a:blip r:embed="rId10" cstate="print">
+                    <a:blip r:embed="rId11" cstate="print">
                       <a:extLst>
                         <a:ext uri="{28A0092B-C50C-407E-A947-70E740481C1C}">
                           <a14:useLocalDpi xmlns:a14="http://schemas.microsoft.com/office/drawing/2010/main" val="0"/>
@@ -1385,63 +1428,12 @@
         <w:rPr>
           <w:noProof/>
         </w:rPr>
+        <w:lastRenderedPageBreak/>
         <w:drawing>
           <wp:inline distT="0" distB="0" distL="0" distR="0" wp14:anchorId="29C56468" wp14:editId="09FDBE5B">
             <wp:extent cx="6120130" cy="1059180"/>
             <wp:effectExtent l="0" t="0" r="0" b="7620"/>
             <wp:docPr id="5" name="Billede 5"/>
-            <wp:cNvGraphicFramePr>
-              <a:graphicFrameLocks xmlns:a="http://schemas.openxmlformats.org/drawingml/2006/main" noChangeAspect="1"/>
-            </wp:cNvGraphicFramePr>
-            <a:graphic xmlns:a="http://schemas.openxmlformats.org/drawingml/2006/main">
-              <a:graphicData uri="http://schemas.openxmlformats.org/drawingml/2006/picture">
-                <pic:pic xmlns:pic="http://schemas.openxmlformats.org/drawingml/2006/picture">
-                  <pic:nvPicPr>
-                    <pic:cNvPr id="1" name=""/>
-                    <pic:cNvPicPr/>
-                  </pic:nvPicPr>
-                  <pic:blipFill>
-                    <a:blip r:embed="rId11"/>
-                    <a:stretch>
-                      <a:fillRect/>
-                    </a:stretch>
-                  </pic:blipFill>
-                  <pic:spPr>
-                    <a:xfrm>
-                      <a:off x="0" y="0"/>
-                      <a:ext cx="6120130" cy="1059180"/>
-                    </a:xfrm>
-                    <a:prstGeom prst="rect">
-                      <a:avLst/>
-                    </a:prstGeom>
-                  </pic:spPr>
-                </pic:pic>
-              </a:graphicData>
-            </a:graphic>
-          </wp:inline>
-        </w:drawing>
-      </w:r>
-    </w:p>
-    <w:p/>
-    <w:p>
-      <w:r>
-        <w:t>En test case i MTM består af</w:t>
-      </w:r>
-      <w:r>
-        <w:t xml:space="preserve"> en beskrivelse og et forventet resultat som ses på nedenstående billede</w:t>
-      </w:r>
-    </w:p>
-    <w:p>
-      <w:r>
-        <w:rPr>
-          <w:noProof/>
-        </w:rPr>
-        <w:lastRenderedPageBreak/>
-        <w:drawing>
-          <wp:inline distT="0" distB="0" distL="0" distR="0" wp14:anchorId="7392C6AC" wp14:editId="49954D55">
-            <wp:extent cx="4191000" cy="2580348"/>
-            <wp:effectExtent l="0" t="0" r="0" b="0"/>
-            <wp:docPr id="4" name="Billede 4"/>
             <wp:cNvGraphicFramePr>
               <a:graphicFrameLocks xmlns:a="http://schemas.openxmlformats.org/drawingml/2006/main" noChangeAspect="1"/>
             </wp:cNvGraphicFramePr>
@@ -1461,6 +1453,57 @@
                   <pic:spPr>
                     <a:xfrm>
                       <a:off x="0" y="0"/>
+                      <a:ext cx="6120130" cy="1059180"/>
+                    </a:xfrm>
+                    <a:prstGeom prst="rect">
+                      <a:avLst/>
+                    </a:prstGeom>
+                  </pic:spPr>
+                </pic:pic>
+              </a:graphicData>
+            </a:graphic>
+          </wp:inline>
+        </w:drawing>
+      </w:r>
+    </w:p>
+    <w:p/>
+    <w:p>
+      <w:r>
+        <w:t>En test case i MTM består af</w:t>
+      </w:r>
+      <w:r>
+        <w:t xml:space="preserve"> en beskrivelse og et forventet resultat som ses på nedenstående billede</w:t>
+      </w:r>
+    </w:p>
+    <w:p>
+      <w:r>
+        <w:rPr>
+          <w:noProof/>
+        </w:rPr>
+        <w:drawing>
+          <wp:inline distT="0" distB="0" distL="0" distR="0" wp14:anchorId="7392C6AC" wp14:editId="49954D55">
+            <wp:extent cx="4191000" cy="2580348"/>
+            <wp:effectExtent l="0" t="0" r="0" b="0"/>
+            <wp:docPr id="4" name="Billede 4"/>
+            <wp:cNvGraphicFramePr>
+              <a:graphicFrameLocks xmlns:a="http://schemas.openxmlformats.org/drawingml/2006/main" noChangeAspect="1"/>
+            </wp:cNvGraphicFramePr>
+            <a:graphic xmlns:a="http://schemas.openxmlformats.org/drawingml/2006/main">
+              <a:graphicData uri="http://schemas.openxmlformats.org/drawingml/2006/picture">
+                <pic:pic xmlns:pic="http://schemas.openxmlformats.org/drawingml/2006/picture">
+                  <pic:nvPicPr>
+                    <pic:cNvPr id="1" name=""/>
+                    <pic:cNvPicPr/>
+                  </pic:nvPicPr>
+                  <pic:blipFill>
+                    <a:blip r:embed="rId13"/>
+                    <a:stretch>
+                      <a:fillRect/>
+                    </a:stretch>
+                  </pic:blipFill>
+                  <pic:spPr>
+                    <a:xfrm>
+                      <a:off x="0" y="0"/>
                       <a:ext cx="4200621" cy="2586272"/>
                     </a:xfrm>
                     <a:prstGeom prst="rect">
@@ -1613,7 +1656,7 @@
     </w:p>
     <w:p/>
     <w:p>
-      <w:hyperlink r:id="rId13" w:history="1">
+      <w:hyperlink r:id="rId14" w:history="1">
         <w:r>
           <w:rPr>
             <w:rStyle w:val="Hyperlink"/>
@@ -1628,7 +1671,7 @@
           <w:rStyle w:val="Hyperlink"/>
         </w:rPr>
       </w:pPr>
-      <w:hyperlink r:id="rId14" w:history="1">
+      <w:hyperlink r:id="rId15" w:history="1">
         <w:r>
           <w:rPr>
             <w:rStyle w:val="Hyperlink"/>
@@ -1643,7 +1686,7 @@
           <w:rStyle w:val="Hyperlink"/>
         </w:rPr>
       </w:pPr>
-      <w:hyperlink r:id="rId15" w:history="1">
+      <w:hyperlink r:id="rId16" w:history="1">
         <w:r>
           <w:rPr>
             <w:rStyle w:val="Hyperlink"/>
@@ -1653,7 +1696,7 @@
       </w:hyperlink>
     </w:p>
     <w:p>
-      <w:hyperlink r:id="rId16" w:history="1">
+      <w:hyperlink r:id="rId17" w:history="1">
         <w:r>
           <w:rPr>
             <w:rStyle w:val="Hyperlink"/>
@@ -1663,7 +1706,7 @@
       </w:hyperlink>
     </w:p>
     <w:p>
-      <w:hyperlink r:id="rId17" w:history="1">
+      <w:hyperlink r:id="rId18" w:history="1">
         <w:r>
           <w:rPr>
             <w:rStyle w:val="Hyperlink"/>
@@ -1678,7 +1721,7 @@
           <w:rStyle w:val="Hyperlink"/>
         </w:rPr>
       </w:pPr>
-      <w:hyperlink r:id="rId18" w:history="1">
+      <w:hyperlink r:id="rId19" w:history="1">
         <w:r>
           <w:rPr>
             <w:rStyle w:val="Hyperlink"/>
@@ -1688,7 +1731,7 @@
       </w:hyperlink>
     </w:p>
     <w:p>
-      <w:hyperlink r:id="rId19" w:history="1">
+      <w:hyperlink r:id="rId20" w:history="1">
         <w:r>
           <w:rPr>
             <w:rStyle w:val="Hyperlink"/>
@@ -1698,7 +1741,7 @@
       </w:hyperlink>
     </w:p>
     <w:p>
-      <w:hyperlink r:id="rId20" w:history="1">
+      <w:hyperlink r:id="rId21" w:history="1">
         <w:r>
           <w:rPr>
             <w:rStyle w:val="Hyperlink"/>
@@ -2896,7 +2939,7 @@
 </file>
 
 <file path=customXml/itemProps1.xml><?xml version="1.0" encoding="utf-8"?>
-<ds:datastoreItem xmlns:ds="http://schemas.openxmlformats.org/officeDocument/2006/customXml" ds:itemID="{A02B3450-C8BD-495B-9649-6F60D55D42DD}">
+<ds:datastoreItem xmlns:ds="http://schemas.openxmlformats.org/officeDocument/2006/customXml" ds:itemID="{E0A01EA7-5D4D-4198-85B5-A70A1BA7B277}">
   <ds:schemaRefs>
     <ds:schemaRef ds:uri="http://schemas.openxmlformats.org/officeDocument/2006/bibliography"/>
   </ds:schemaRefs>

</xml_diff>

<commit_message>
Forside, indholdsfortegnelse done. mangler konklusion
</commit_message>
<xml_diff>
--- a/Synopsis/Testing synopsis.docx
+++ b/Synopsis/Testing synopsis.docx
@@ -2,61 +2,1789 @@
 <file path=word/document.xml><?xml version="1.0" encoding="utf-8"?>
 <w:document xmlns:wpc="http://schemas.microsoft.com/office/word/2010/wordprocessingCanvas" xmlns:cx="http://schemas.microsoft.com/office/drawing/2014/chartex" xmlns:cx1="http://schemas.microsoft.com/office/drawing/2015/9/8/chartex" xmlns:cx2="http://schemas.microsoft.com/office/drawing/2015/10/21/chartex" xmlns:cx3="http://schemas.microsoft.com/office/drawing/2016/5/9/chartex" xmlns:cx4="http://schemas.microsoft.com/office/drawing/2016/5/10/chartex" xmlns:cx5="http://schemas.microsoft.com/office/drawing/2016/5/11/chartex" xmlns:cx6="http://schemas.microsoft.com/office/drawing/2016/5/12/chartex" xmlns:cx7="http://schemas.microsoft.com/office/drawing/2016/5/13/chartex" xmlns:cx8="http://schemas.microsoft.com/office/drawing/2016/5/14/chartex" xmlns:mc="http://schemas.openxmlformats.org/markup-compatibility/2006" xmlns:aink="http://schemas.microsoft.com/office/drawing/2016/ink" xmlns:am3d="http://schemas.microsoft.com/office/drawing/2017/model3d" xmlns:o="urn:schemas-microsoft-com:office:office" xmlns:r="http://schemas.openxmlformats.org/officeDocument/2006/relationships" xmlns:m="http://schemas.openxmlformats.org/officeDocument/2006/math" xmlns:v="urn:schemas-microsoft-com:vml" xmlns:wp14="http://schemas.microsoft.com/office/word/2010/wordprocessingDrawing" xmlns:wp="http://schemas.openxmlformats.org/drawingml/2006/wordprocessingDrawing" xmlns:w10="urn:schemas-microsoft-com:office:word" xmlns:w="http://schemas.openxmlformats.org/wordprocessingml/2006/main" xmlns:w14="http://schemas.microsoft.com/office/word/2010/wordml" xmlns:w15="http://schemas.microsoft.com/office/word/2012/wordml" xmlns:w16cid="http://schemas.microsoft.com/office/word/2016/wordml/cid" xmlns:w16se="http://schemas.microsoft.com/office/word/2015/wordml/symex" xmlns:wpg="http://schemas.microsoft.com/office/word/2010/wordprocessingGroup" xmlns:wpi="http://schemas.microsoft.com/office/word/2010/wordprocessingInk" xmlns:wne="http://schemas.microsoft.com/office/word/2006/wordml" xmlns:wps="http://schemas.microsoft.com/office/word/2010/wordprocessingShape" mc:Ignorable="w14 w15 w16se w16cid wp14">
   <w:body>
-    <w:p>
-      <w:pPr>
-        <w:pStyle w:val="Overskrift1"/>
+    <w:sdt>
+      <w:sdtPr>
+        <w:id w:val="1414742216"/>
+        <w:docPartObj>
+          <w:docPartGallery w:val="Cover Pages"/>
+          <w:docPartUnique/>
+        </w:docPartObj>
+      </w:sdtPr>
+      <w:sdtEndPr>
+        <w:rPr>
+          <w:b/>
+          <w:bCs/>
+        </w:rPr>
+      </w:sdtEndPr>
+      <w:sdtContent>
+        <w:p>
+          <w:r>
+            <w:rPr>
+              <w:noProof/>
+            </w:rPr>
+            <mc:AlternateContent>
+              <mc:Choice Requires="wpg">
+                <w:drawing>
+                  <wp:anchor distT="0" distB="0" distL="114300" distR="114300" simplePos="0" relativeHeight="251665408" behindDoc="1" locked="0" layoutInCell="1" allowOverlap="1">
+                    <wp:simplePos x="0" y="0"/>
+                    <wp:positionH relativeFrom="page">
+                      <wp:align>center</wp:align>
+                    </wp:positionH>
+                    <wp:positionV relativeFrom="page">
+                      <wp:align>center</wp:align>
+                    </wp:positionV>
+                    <wp:extent cx="6852920" cy="9142730"/>
+                    <wp:effectExtent l="0" t="0" r="2540" b="133985"/>
+                    <wp:wrapNone/>
+                    <wp:docPr id="119" name="Gruppe 119"/>
+                    <wp:cNvGraphicFramePr/>
+                    <a:graphic xmlns:a="http://schemas.openxmlformats.org/drawingml/2006/main">
+                      <a:graphicData uri="http://schemas.microsoft.com/office/word/2010/wordprocessingGroup">
+                        <wpg:wgp>
+                          <wpg:cNvGrpSpPr/>
+                          <wpg:grpSpPr>
+                            <a:xfrm>
+                              <a:off x="0" y="0"/>
+                              <a:ext cx="6858000" cy="9271750"/>
+                              <a:chOff x="0" y="0"/>
+                              <a:chExt cx="6858000" cy="9271750"/>
+                            </a:xfrm>
+                          </wpg:grpSpPr>
+                          <wps:wsp>
+                            <wps:cNvPr id="120" name="Rektangel 120"/>
+                            <wps:cNvSpPr/>
+                            <wps:spPr>
+                              <a:xfrm>
+                                <a:off x="0" y="7315200"/>
+                                <a:ext cx="6858000" cy="143182"/>
+                              </a:xfrm>
+                              <a:prstGeom prst="rect">
+                                <a:avLst/>
+                              </a:prstGeom>
+                              <a:solidFill>
+                                <a:schemeClr val="accent1"/>
+                              </a:solidFill>
+                              <a:ln>
+                                <a:noFill/>
+                              </a:ln>
+                            </wps:spPr>
+                            <wps:style>
+                              <a:lnRef idx="2">
+                                <a:schemeClr val="accent1">
+                                  <a:shade val="50000"/>
+                                </a:schemeClr>
+                              </a:lnRef>
+                              <a:fillRef idx="1">
+                                <a:schemeClr val="accent1"/>
+                              </a:fillRef>
+                              <a:effectRef idx="0">
+                                <a:schemeClr val="accent1"/>
+                              </a:effectRef>
+                              <a:fontRef idx="minor">
+                                <a:schemeClr val="lt1"/>
+                              </a:fontRef>
+                            </wps:style>
+                            <wps:bodyPr rot="0" spcFirstLastPara="0" vertOverflow="overflow" horzOverflow="overflow" vert="horz" wrap="square" lIns="91440" tIns="45720" rIns="91440" bIns="45720" numCol="1" spcCol="0" rtlCol="0" fromWordArt="0" anchor="ctr" anchorCtr="0" forceAA="0" compatLnSpc="1">
+                              <a:prstTxWarp prst="textNoShape">
+                                <a:avLst/>
+                              </a:prstTxWarp>
+                              <a:noAutofit/>
+                            </wps:bodyPr>
+                          </wps:wsp>
+                          <wps:wsp>
+                            <wps:cNvPr id="121" name="Rektangel 121"/>
+                            <wps:cNvSpPr/>
+                            <wps:spPr>
+                              <a:xfrm>
+                                <a:off x="0" y="7439025"/>
+                                <a:ext cx="6858000" cy="1832725"/>
+                              </a:xfrm>
+                              <a:prstGeom prst="rect">
+                                <a:avLst/>
+                              </a:prstGeom>
+                              <a:solidFill>
+                                <a:schemeClr val="accent2"/>
+                              </a:solidFill>
+                              <a:ln>
+                                <a:noFill/>
+                              </a:ln>
+                            </wps:spPr>
+                            <wps:style>
+                              <a:lnRef idx="2">
+                                <a:schemeClr val="accent1">
+                                  <a:shade val="50000"/>
+                                </a:schemeClr>
+                              </a:lnRef>
+                              <a:fillRef idx="1">
+                                <a:schemeClr val="accent1"/>
+                              </a:fillRef>
+                              <a:effectRef idx="0">
+                                <a:schemeClr val="accent1"/>
+                              </a:effectRef>
+                              <a:fontRef idx="minor">
+                                <a:schemeClr val="lt1"/>
+                              </a:fontRef>
+                            </wps:style>
+                            <wps:txbx>
+                              <w:txbxContent>
+                                <w:sdt>
+                                  <w:sdtPr>
+                                    <w:rPr>
+                                      <w:color w:val="FFFFFF" w:themeColor="background1"/>
+                                      <w:sz w:val="32"/>
+                                      <w:szCs w:val="32"/>
+                                    </w:rPr>
+                                    <w:alias w:val="Forfatter"/>
+                                    <w:tag w:val=""/>
+                                    <w:id w:val="884141857"/>
+                                    <w:dataBinding w:prefixMappings="xmlns:ns0='http://purl.org/dc/elements/1.1/' xmlns:ns1='http://schemas.openxmlformats.org/package/2006/metadata/core-properties' " w:xpath="/ns1:coreProperties[1]/ns0:creator[1]" w:storeItemID="{6C3C8BC8-F283-45AE-878A-BAB7291924A1}"/>
+                                    <w:text/>
+                                  </w:sdtPr>
+                                  <w:sdtContent>
+                                    <w:p>
+                                      <w:pPr>
+                                        <w:pStyle w:val="Ingenafstand"/>
+                                        <w:rPr>
+                                          <w:color w:val="FFFFFF" w:themeColor="background1"/>
+                                          <w:sz w:val="32"/>
+                                          <w:szCs w:val="32"/>
+                                        </w:rPr>
+                                      </w:pPr>
+                                      <w:r>
+                                        <w:rPr>
+                                          <w:color w:val="FFFFFF" w:themeColor="background1"/>
+                                          <w:sz w:val="32"/>
+                                          <w:szCs w:val="32"/>
+                                        </w:rPr>
+                                        <w:t xml:space="preserve">Ian </w:t>
+                                      </w:r>
+                                      <w:proofErr w:type="spellStart"/>
+                                      <w:r>
+                                        <w:rPr>
+                                          <w:color w:val="FFFFFF" w:themeColor="background1"/>
+                                          <w:sz w:val="32"/>
+                                          <w:szCs w:val="32"/>
+                                        </w:rPr>
+                                        <w:t>Mãnebo</w:t>
+                                      </w:r>
+                                      <w:proofErr w:type="spellEnd"/>
+                                      <w:r>
+                                        <w:rPr>
+                                          <w:color w:val="FFFFFF" w:themeColor="background1"/>
+                                          <w:sz w:val="32"/>
+                                          <w:szCs w:val="32"/>
+                                        </w:rPr>
+                                        <w:t xml:space="preserve"> Frost</w:t>
+                                      </w:r>
+                                    </w:p>
+                                  </w:sdtContent>
+                                </w:sdt>
+                                <w:p>
+                                  <w:pPr>
+                                    <w:pStyle w:val="Ingenafstand"/>
+                                    <w:rPr>
+                                      <w:caps/>
+                                      <w:color w:val="FFFFFF" w:themeColor="background1"/>
+                                    </w:rPr>
+                                  </w:pPr>
+                                  <w:sdt>
+                                    <w:sdtPr>
+                                      <w:rPr>
+                                        <w:caps/>
+                                        <w:color w:val="FFFFFF" w:themeColor="background1"/>
+                                      </w:rPr>
+                                      <w:alias w:val="Firma"/>
+                                      <w:tag w:val=""/>
+                                      <w:id w:val="922067218"/>
+                                      <w:dataBinding w:prefixMappings="xmlns:ns0='http://schemas.openxmlformats.org/officeDocument/2006/extended-properties' " w:xpath="/ns0:Properties[1]/ns0:Company[1]" w:storeItemID="{6668398D-A668-4E3E-A5EB-62B293D839F1}"/>
+                                      <w:text/>
+                                    </w:sdtPr>
+                                    <w:sdtContent>
+                                      <w:r>
+                                        <w:rPr>
+                                          <w:caps/>
+                                          <w:color w:val="FFFFFF" w:themeColor="background1"/>
+                                        </w:rPr>
+                                        <w:t>Erhvervsakademiet sjælland, roskilde</w:t>
+                                      </w:r>
+                                    </w:sdtContent>
+                                  </w:sdt>
+                                  <w:r>
+                                    <w:rPr>
+                                      <w:caps/>
+                                      <w:color w:val="FFFFFF" w:themeColor="background1"/>
+                                    </w:rPr>
+                                    <w:t xml:space="preserve"> | </w:t>
+                                  </w:r>
+                                  <w:sdt>
+                                    <w:sdtPr>
+                                      <w:rPr>
+                                        <w:caps/>
+                                        <w:color w:val="FFFFFF" w:themeColor="background1"/>
+                                      </w:rPr>
+                                      <w:alias w:val="Adresse"/>
+                                      <w:tag w:val=""/>
+                                      <w:id w:val="2113163453"/>
+                                      <w:dataBinding w:prefixMappings="xmlns:ns0='http://schemas.microsoft.com/office/2006/coverPageProps' " w:xpath="/ns0:CoverPageProperties[1]/ns0:CompanyAddress[1]" w:storeItemID="{55AF091B-3C7A-41E3-B477-F2FDAA23CFDA}"/>
+                                      <w:text/>
+                                    </w:sdtPr>
+                                    <w:sdtContent>
+                                      <w:r>
+                                        <w:rPr>
+                                          <w:caps/>
+                                          <w:color w:val="FFFFFF" w:themeColor="background1"/>
+                                        </w:rPr>
+                                        <w:t>4 semester eksamen 2019</w:t>
+                                      </w:r>
+                                    </w:sdtContent>
+                                  </w:sdt>
+                                </w:p>
+                              </w:txbxContent>
+                            </wps:txbx>
+                            <wps:bodyPr rot="0" spcFirstLastPara="0" vertOverflow="overflow" horzOverflow="overflow" vert="horz" wrap="square" lIns="457200" tIns="182880" rIns="457200" bIns="457200" numCol="1" spcCol="0" rtlCol="0" fromWordArt="0" anchor="b" anchorCtr="0" forceAA="0" compatLnSpc="1">
+                              <a:prstTxWarp prst="textNoShape">
+                                <a:avLst/>
+                              </a:prstTxWarp>
+                              <a:noAutofit/>
+                            </wps:bodyPr>
+                          </wps:wsp>
+                          <wps:wsp>
+                            <wps:cNvPr id="122" name="Tekstfelt 122"/>
+                            <wps:cNvSpPr txBox="1"/>
+                            <wps:spPr>
+                              <a:xfrm>
+                                <a:off x="0" y="0"/>
+                                <a:ext cx="6858000" cy="7315200"/>
+                              </a:xfrm>
+                              <a:prstGeom prst="rect">
+                                <a:avLst/>
+                              </a:prstGeom>
+                              <a:noFill/>
+                              <a:ln w="6350">
+                                <a:noFill/>
+                              </a:ln>
+                              <a:effectLst/>
+                            </wps:spPr>
+                            <wps:style>
+                              <a:lnRef idx="0">
+                                <a:schemeClr val="accent1"/>
+                              </a:lnRef>
+                              <a:fillRef idx="0">
+                                <a:schemeClr val="accent1"/>
+                              </a:fillRef>
+                              <a:effectRef idx="0">
+                                <a:schemeClr val="accent1"/>
+                              </a:effectRef>
+                              <a:fontRef idx="minor">
+                                <a:schemeClr val="dk1"/>
+                              </a:fontRef>
+                            </wps:style>
+                            <wps:txbx>
+                              <w:txbxContent>
+                                <w:sdt>
+                                  <w:sdtPr>
+                                    <w:rPr>
+                                      <w:rFonts w:asciiTheme="majorHAnsi" w:eastAsiaTheme="majorEastAsia" w:hAnsiTheme="majorHAnsi" w:cstheme="majorBidi"/>
+                                      <w:color w:val="595959" w:themeColor="text1" w:themeTint="A6"/>
+                                      <w:sz w:val="108"/>
+                                      <w:szCs w:val="108"/>
+                                      <w:lang w:val="en-US"/>
+                                    </w:rPr>
+                                    <w:alias w:val="Titel"/>
+                                    <w:tag w:val=""/>
+                                    <w:id w:val="-1476986296"/>
+                                    <w:dataBinding w:prefixMappings="xmlns:ns0='http://purl.org/dc/elements/1.1/' xmlns:ns1='http://schemas.openxmlformats.org/package/2006/metadata/core-properties' " w:xpath="/ns1:coreProperties[1]/ns0:title[1]" w:storeItemID="{6C3C8BC8-F283-45AE-878A-BAB7291924A1}"/>
+                                    <w:text/>
+                                  </w:sdtPr>
+                                  <w:sdtContent>
+                                    <w:p>
+                                      <w:pPr>
+                                        <w:pStyle w:val="Ingenafstand"/>
+                                        <w:pBdr>
+                                          <w:bottom w:val="single" w:sz="6" w:space="4" w:color="7F7F7F" w:themeColor="text1" w:themeTint="80"/>
+                                        </w:pBdr>
+                                        <w:rPr>
+                                          <w:rFonts w:asciiTheme="majorHAnsi" w:eastAsiaTheme="majorEastAsia" w:hAnsiTheme="majorHAnsi" w:cstheme="majorBidi"/>
+                                          <w:color w:val="595959" w:themeColor="text1" w:themeTint="A6"/>
+                                          <w:sz w:val="108"/>
+                                          <w:szCs w:val="108"/>
+                                          <w:lang w:val="en-US"/>
+                                        </w:rPr>
+                                      </w:pPr>
+                                      <w:r>
+                                        <w:rPr>
+                                          <w:rFonts w:asciiTheme="majorHAnsi" w:eastAsiaTheme="majorEastAsia" w:hAnsiTheme="majorHAnsi" w:cstheme="majorBidi"/>
+                                          <w:color w:val="595959" w:themeColor="text1" w:themeTint="A6"/>
+                                          <w:sz w:val="108"/>
+                                          <w:szCs w:val="108"/>
+                                          <w:lang w:val="en-US"/>
+                                        </w:rPr>
+                                        <w:t xml:space="preserve">Exploratory Testing </w:t>
+                                      </w:r>
+                                    </w:p>
+                                  </w:sdtContent>
+                                </w:sdt>
+                                <w:sdt>
+                                  <w:sdtPr>
+                                    <w:rPr>
+                                      <w:caps/>
+                                      <w:color w:val="44546A" w:themeColor="text2"/>
+                                      <w:sz w:val="36"/>
+                                      <w:szCs w:val="36"/>
+                                    </w:rPr>
+                                    <w:alias w:val="Undertitel"/>
+                                    <w:tag w:val=""/>
+                                    <w:id w:val="157346227"/>
+                                    <w:dataBinding w:prefixMappings="xmlns:ns0='http://purl.org/dc/elements/1.1/' xmlns:ns1='http://schemas.openxmlformats.org/package/2006/metadata/core-properties' " w:xpath="/ns1:coreProperties[1]/ns0:subject[1]" w:storeItemID="{6C3C8BC8-F283-45AE-878A-BAB7291924A1}"/>
+                                    <w:text/>
+                                  </w:sdtPr>
+                                  <w:sdtContent>
+                                    <w:p>
+                                      <w:pPr>
+                                        <w:pStyle w:val="Ingenafstand"/>
+                                        <w:spacing w:before="240"/>
+                                        <w:rPr>
+                                          <w:caps/>
+                                          <w:color w:val="44546A" w:themeColor="text2"/>
+                                          <w:sz w:val="36"/>
+                                          <w:szCs w:val="36"/>
+                                        </w:rPr>
+                                      </w:pPr>
+                                      <w:r>
+                                        <w:rPr>
+                                          <w:caps/>
+                                          <w:color w:val="44546A" w:themeColor="text2"/>
+                                          <w:sz w:val="36"/>
+                                          <w:szCs w:val="36"/>
+                                        </w:rPr>
+                                        <w:t>Ved brug af microsoft test manager</w:t>
+                                      </w:r>
+                                    </w:p>
+                                  </w:sdtContent>
+                                </w:sdt>
+                              </w:txbxContent>
+                            </wps:txbx>
+                            <wps:bodyPr rot="0" spcFirstLastPara="0" vertOverflow="overflow" horzOverflow="overflow" vert="horz" wrap="square" lIns="457200" tIns="457200" rIns="457200" bIns="457200" numCol="1" spcCol="0" rtlCol="0" fromWordArt="0" anchor="ctr" anchorCtr="0" forceAA="0" compatLnSpc="1">
+                              <a:prstTxWarp prst="textNoShape">
+                                <a:avLst/>
+                              </a:prstTxWarp>
+                              <a:noAutofit/>
+                            </wps:bodyPr>
+                          </wps:wsp>
+                        </wpg:wgp>
+                      </a:graphicData>
+                    </a:graphic>
+                    <wp14:sizeRelH relativeFrom="page">
+                      <wp14:pctWidth>88200</wp14:pctWidth>
+                    </wp14:sizeRelH>
+                    <wp14:sizeRelV relativeFrom="page">
+                      <wp14:pctHeight>90900</wp14:pctHeight>
+                    </wp14:sizeRelV>
+                  </wp:anchor>
+                </w:drawing>
+              </mc:Choice>
+              <mc:Fallback>
+                <w:pict>
+                  <v:group id="Gruppe 119" o:spid="_x0000_s1026" style="position:absolute;margin-left:0;margin-top:0;width:539.6pt;height:719.9pt;z-index:-251651072;mso-width-percent:882;mso-height-percent:909;mso-position-horizontal:center;mso-position-horizontal-relative:page;mso-position-vertical:center;mso-position-vertical-relative:page;mso-width-percent:882;mso-height-percent:909" coordsize="68580,92717" o:gfxdata="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">
+                    <v:rect id="Rektangel 120" o:spid="_x0000_s1027" style="position:absolute;top:73152;width:68580;height:1431;visibility:visible;mso-wrap-style:square;v-text-anchor:middle" o:gfxdata="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" fillcolor="#4472c4 [3204]" stroked="f" strokeweight="1pt"/>
+                    <v:rect id="Rektangel 121" o:spid="_x0000_s1028" style="position:absolute;top:74390;width:68580;height:18327;visibility:visible;mso-wrap-style:square;v-text-anchor:bottom" o:gfxdata="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" fillcolor="#ed7d31 [3205]" stroked="f" strokeweight="1pt">
+                      <v:textbox inset="36pt,14.4pt,36pt,36pt">
+                        <w:txbxContent>
+                          <w:sdt>
+                            <w:sdtPr>
+                              <w:rPr>
+                                <w:color w:val="FFFFFF" w:themeColor="background1"/>
+                                <w:sz w:val="32"/>
+                                <w:szCs w:val="32"/>
+                              </w:rPr>
+                              <w:alias w:val="Forfatter"/>
+                              <w:tag w:val=""/>
+                              <w:id w:val="884141857"/>
+                              <w:dataBinding w:prefixMappings="xmlns:ns0='http://purl.org/dc/elements/1.1/' xmlns:ns1='http://schemas.openxmlformats.org/package/2006/metadata/core-properties' " w:xpath="/ns1:coreProperties[1]/ns0:creator[1]" w:storeItemID="{6C3C8BC8-F283-45AE-878A-BAB7291924A1}"/>
+                              <w:text/>
+                            </w:sdtPr>
+                            <w:sdtContent>
+                              <w:p>
+                                <w:pPr>
+                                  <w:pStyle w:val="Ingenafstand"/>
+                                  <w:rPr>
+                                    <w:color w:val="FFFFFF" w:themeColor="background1"/>
+                                    <w:sz w:val="32"/>
+                                    <w:szCs w:val="32"/>
+                                  </w:rPr>
+                                </w:pPr>
+                                <w:r>
+                                  <w:rPr>
+                                    <w:color w:val="FFFFFF" w:themeColor="background1"/>
+                                    <w:sz w:val="32"/>
+                                    <w:szCs w:val="32"/>
+                                  </w:rPr>
+                                  <w:t xml:space="preserve">Ian </w:t>
+                                </w:r>
+                                <w:proofErr w:type="spellStart"/>
+                                <w:r>
+                                  <w:rPr>
+                                    <w:color w:val="FFFFFF" w:themeColor="background1"/>
+                                    <w:sz w:val="32"/>
+                                    <w:szCs w:val="32"/>
+                                  </w:rPr>
+                                  <w:t>Mãnebo</w:t>
+                                </w:r>
+                                <w:proofErr w:type="spellEnd"/>
+                                <w:r>
+                                  <w:rPr>
+                                    <w:color w:val="FFFFFF" w:themeColor="background1"/>
+                                    <w:sz w:val="32"/>
+                                    <w:szCs w:val="32"/>
+                                  </w:rPr>
+                                  <w:t xml:space="preserve"> Frost</w:t>
+                                </w:r>
+                              </w:p>
+                            </w:sdtContent>
+                          </w:sdt>
+                          <w:p>
+                            <w:pPr>
+                              <w:pStyle w:val="Ingenafstand"/>
+                              <w:rPr>
+                                <w:caps/>
+                                <w:color w:val="FFFFFF" w:themeColor="background1"/>
+                              </w:rPr>
+                            </w:pPr>
+                            <w:sdt>
+                              <w:sdtPr>
+                                <w:rPr>
+                                  <w:caps/>
+                                  <w:color w:val="FFFFFF" w:themeColor="background1"/>
+                                </w:rPr>
+                                <w:alias w:val="Firma"/>
+                                <w:tag w:val=""/>
+                                <w:id w:val="922067218"/>
+                                <w:dataBinding w:prefixMappings="xmlns:ns0='http://schemas.openxmlformats.org/officeDocument/2006/extended-properties' " w:xpath="/ns0:Properties[1]/ns0:Company[1]" w:storeItemID="{6668398D-A668-4E3E-A5EB-62B293D839F1}"/>
+                                <w:text/>
+                              </w:sdtPr>
+                              <w:sdtContent>
+                                <w:r>
+                                  <w:rPr>
+                                    <w:caps/>
+                                    <w:color w:val="FFFFFF" w:themeColor="background1"/>
+                                  </w:rPr>
+                                  <w:t>Erhvervsakademiet sjælland, roskilde</w:t>
+                                </w:r>
+                              </w:sdtContent>
+                            </w:sdt>
+                            <w:r>
+                              <w:rPr>
+                                <w:caps/>
+                                <w:color w:val="FFFFFF" w:themeColor="background1"/>
+                              </w:rPr>
+                              <w:t xml:space="preserve"> | </w:t>
+                            </w:r>
+                            <w:sdt>
+                              <w:sdtPr>
+                                <w:rPr>
+                                  <w:caps/>
+                                  <w:color w:val="FFFFFF" w:themeColor="background1"/>
+                                </w:rPr>
+                                <w:alias w:val="Adresse"/>
+                                <w:tag w:val=""/>
+                                <w:id w:val="2113163453"/>
+                                <w:dataBinding w:prefixMappings="xmlns:ns0='http://schemas.microsoft.com/office/2006/coverPageProps' " w:xpath="/ns0:CoverPageProperties[1]/ns0:CompanyAddress[1]" w:storeItemID="{55AF091B-3C7A-41E3-B477-F2FDAA23CFDA}"/>
+                                <w:text/>
+                              </w:sdtPr>
+                              <w:sdtContent>
+                                <w:r>
+                                  <w:rPr>
+                                    <w:caps/>
+                                    <w:color w:val="FFFFFF" w:themeColor="background1"/>
+                                  </w:rPr>
+                                  <w:t>4 semester eksamen 2019</w:t>
+                                </w:r>
+                              </w:sdtContent>
+                            </w:sdt>
+                          </w:p>
+                        </w:txbxContent>
+                      </v:textbox>
+                    </v:rect>
+                    <v:shapetype id="_x0000_t202" coordsize="21600,21600" o:spt="202" path="m,l,21600r21600,l21600,xe">
+                      <v:stroke joinstyle="miter"/>
+                      <v:path gradientshapeok="t" o:connecttype="rect"/>
+                    </v:shapetype>
+                    <v:shape id="Tekstfelt 122" o:spid="_x0000_s1029" type="#_x0000_t202" style="position:absolute;width:68580;height:73152;visibility:visible;mso-wrap-style:square;v-text-anchor:middle" o:gfxdata="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" filled="f" stroked="f" strokeweight=".5pt">
+                      <v:textbox inset="36pt,36pt,36pt,36pt">
+                        <w:txbxContent>
+                          <w:sdt>
+                            <w:sdtPr>
+                              <w:rPr>
+                                <w:rFonts w:asciiTheme="majorHAnsi" w:eastAsiaTheme="majorEastAsia" w:hAnsiTheme="majorHAnsi" w:cstheme="majorBidi"/>
+                                <w:color w:val="595959" w:themeColor="text1" w:themeTint="A6"/>
+                                <w:sz w:val="108"/>
+                                <w:szCs w:val="108"/>
+                                <w:lang w:val="en-US"/>
+                              </w:rPr>
+                              <w:alias w:val="Titel"/>
+                              <w:tag w:val=""/>
+                              <w:id w:val="-1476986296"/>
+                              <w:dataBinding w:prefixMappings="xmlns:ns0='http://purl.org/dc/elements/1.1/' xmlns:ns1='http://schemas.openxmlformats.org/package/2006/metadata/core-properties' " w:xpath="/ns1:coreProperties[1]/ns0:title[1]" w:storeItemID="{6C3C8BC8-F283-45AE-878A-BAB7291924A1}"/>
+                              <w:text/>
+                            </w:sdtPr>
+                            <w:sdtContent>
+                              <w:p>
+                                <w:pPr>
+                                  <w:pStyle w:val="Ingenafstand"/>
+                                  <w:pBdr>
+                                    <w:bottom w:val="single" w:sz="6" w:space="4" w:color="7F7F7F" w:themeColor="text1" w:themeTint="80"/>
+                                  </w:pBdr>
+                                  <w:rPr>
+                                    <w:rFonts w:asciiTheme="majorHAnsi" w:eastAsiaTheme="majorEastAsia" w:hAnsiTheme="majorHAnsi" w:cstheme="majorBidi"/>
+                                    <w:color w:val="595959" w:themeColor="text1" w:themeTint="A6"/>
+                                    <w:sz w:val="108"/>
+                                    <w:szCs w:val="108"/>
+                                    <w:lang w:val="en-US"/>
+                                  </w:rPr>
+                                </w:pPr>
+                                <w:r>
+                                  <w:rPr>
+                                    <w:rFonts w:asciiTheme="majorHAnsi" w:eastAsiaTheme="majorEastAsia" w:hAnsiTheme="majorHAnsi" w:cstheme="majorBidi"/>
+                                    <w:color w:val="595959" w:themeColor="text1" w:themeTint="A6"/>
+                                    <w:sz w:val="108"/>
+                                    <w:szCs w:val="108"/>
+                                    <w:lang w:val="en-US"/>
+                                  </w:rPr>
+                                  <w:t xml:space="preserve">Exploratory Testing </w:t>
+                                </w:r>
+                              </w:p>
+                            </w:sdtContent>
+                          </w:sdt>
+                          <w:sdt>
+                            <w:sdtPr>
+                              <w:rPr>
+                                <w:caps/>
+                                <w:color w:val="44546A" w:themeColor="text2"/>
+                                <w:sz w:val="36"/>
+                                <w:szCs w:val="36"/>
+                              </w:rPr>
+                              <w:alias w:val="Undertitel"/>
+                              <w:tag w:val=""/>
+                              <w:id w:val="157346227"/>
+                              <w:dataBinding w:prefixMappings="xmlns:ns0='http://purl.org/dc/elements/1.1/' xmlns:ns1='http://schemas.openxmlformats.org/package/2006/metadata/core-properties' " w:xpath="/ns1:coreProperties[1]/ns0:subject[1]" w:storeItemID="{6C3C8BC8-F283-45AE-878A-BAB7291924A1}"/>
+                              <w:text/>
+                            </w:sdtPr>
+                            <w:sdtContent>
+                              <w:p>
+                                <w:pPr>
+                                  <w:pStyle w:val="Ingenafstand"/>
+                                  <w:spacing w:before="240"/>
+                                  <w:rPr>
+                                    <w:caps/>
+                                    <w:color w:val="44546A" w:themeColor="text2"/>
+                                    <w:sz w:val="36"/>
+                                    <w:szCs w:val="36"/>
+                                  </w:rPr>
+                                </w:pPr>
+                                <w:r>
+                                  <w:rPr>
+                                    <w:caps/>
+                                    <w:color w:val="44546A" w:themeColor="text2"/>
+                                    <w:sz w:val="36"/>
+                                    <w:szCs w:val="36"/>
+                                  </w:rPr>
+                                  <w:t>Ved brug af microsoft test manager</w:t>
+                                </w:r>
+                              </w:p>
+                            </w:sdtContent>
+                          </w:sdt>
+                        </w:txbxContent>
+                      </v:textbox>
+                    </v:shape>
+                    <w10:wrap anchorx="page" anchory="page"/>
+                  </v:group>
+                </w:pict>
+              </mc:Fallback>
+            </mc:AlternateContent>
+          </w:r>
+        </w:p>
+        <w:p>
+          <w:pPr>
+            <w:rPr>
+              <w:b/>
+              <w:bCs/>
+            </w:rPr>
+          </w:pPr>
+          <w:r>
+            <w:rPr>
+              <w:b/>
+              <w:bCs/>
+            </w:rPr>
+            <w:br w:type="page"/>
+          </w:r>
+        </w:p>
+      </w:sdtContent>
+    </w:sdt>
+    <w:sdt>
+      <w:sdtPr>
+        <w:id w:val="388309911"/>
+        <w:docPartObj>
+          <w:docPartGallery w:val="Table of Contents"/>
+          <w:docPartUnique/>
+        </w:docPartObj>
+      </w:sdtPr>
+      <w:sdtEndPr>
+        <w:rPr>
+          <w:rFonts w:asciiTheme="minorHAnsi" w:eastAsiaTheme="minorHAnsi" w:hAnsiTheme="minorHAnsi" w:cstheme="minorBidi"/>
+          <w:b/>
+          <w:bCs/>
+          <w:color w:val="auto"/>
+          <w:sz w:val="22"/>
+          <w:szCs w:val="22"/>
+          <w:lang w:eastAsia="en-US"/>
+        </w:rPr>
+      </w:sdtEndPr>
+      <w:sdtContent>
+        <w:p>
+          <w:pPr>
+            <w:pStyle w:val="Overskrift"/>
+          </w:pPr>
+          <w:r>
+            <w:t>Indhold</w:t>
+          </w:r>
+        </w:p>
+        <w:p>
+          <w:pPr>
+            <w:pStyle w:val="Indholdsfortegnelse1"/>
+            <w:tabs>
+              <w:tab w:val="right" w:leader="dot" w:pos="9628"/>
+            </w:tabs>
+            <w:rPr>
+              <w:rFonts w:eastAsiaTheme="minorEastAsia"/>
+              <w:noProof/>
+              <w:lang w:eastAsia="da-DK"/>
+            </w:rPr>
+          </w:pPr>
+          <w:r>
+            <w:rPr>
+              <w:b/>
+              <w:bCs/>
+            </w:rPr>
+            <w:fldChar w:fldCharType="begin"/>
+          </w:r>
+          <w:r>
+            <w:rPr>
+              <w:b/>
+              <w:bCs/>
+            </w:rPr>
+            <w:instrText xml:space="preserve"> TOC \o "1-3" \h \z \u </w:instrText>
+          </w:r>
+          <w:r>
+            <w:rPr>
+              <w:b/>
+              <w:bCs/>
+            </w:rPr>
+            <w:fldChar w:fldCharType="separate"/>
+          </w:r>
+          <w:hyperlink w:anchor="_Toc532600228" w:history="1">
+            <w:r>
+              <w:rPr>
+                <w:rStyle w:val="Hyperlink"/>
+                <w:noProof/>
+              </w:rPr>
+              <w:t>Indledning</w:t>
+            </w:r>
+            <w:r>
+              <w:rPr>
+                <w:noProof/>
+                <w:webHidden/>
+              </w:rPr>
+              <w:tab/>
+            </w:r>
+            <w:r>
+              <w:rPr>
+                <w:noProof/>
+                <w:webHidden/>
+              </w:rPr>
+              <w:fldChar w:fldCharType="begin"/>
+            </w:r>
+            <w:r>
+              <w:rPr>
+                <w:noProof/>
+                <w:webHidden/>
+              </w:rPr>
+              <w:instrText xml:space="preserve"> PAGEREF _Toc532600228 \h </w:instrText>
+            </w:r>
+            <w:r>
+              <w:rPr>
+                <w:noProof/>
+                <w:webHidden/>
+              </w:rPr>
+            </w:r>
+            <w:r>
+              <w:rPr>
+                <w:noProof/>
+                <w:webHidden/>
+              </w:rPr>
+              <w:fldChar w:fldCharType="separate"/>
+            </w:r>
+            <w:r>
+              <w:rPr>
+                <w:noProof/>
+                <w:webHidden/>
+              </w:rPr>
+              <w:t>2</w:t>
+            </w:r>
+            <w:r>
+              <w:rPr>
+                <w:noProof/>
+                <w:webHidden/>
+              </w:rPr>
+              <w:fldChar w:fldCharType="end"/>
+            </w:r>
+          </w:hyperlink>
+        </w:p>
+        <w:p>
+          <w:pPr>
+            <w:pStyle w:val="Indholdsfortegnelse1"/>
+            <w:tabs>
+              <w:tab w:val="right" w:leader="dot" w:pos="9628"/>
+            </w:tabs>
+            <w:rPr>
+              <w:rFonts w:eastAsiaTheme="minorEastAsia"/>
+              <w:noProof/>
+              <w:lang w:eastAsia="da-DK"/>
+            </w:rPr>
+          </w:pPr>
+          <w:hyperlink w:anchor="_Toc532600229" w:history="1">
+            <w:r>
+              <w:rPr>
+                <w:rStyle w:val="Hyperlink"/>
+                <w:noProof/>
+              </w:rPr>
+              <w:t>Motivation</w:t>
+            </w:r>
+            <w:r>
+              <w:rPr>
+                <w:noProof/>
+                <w:webHidden/>
+              </w:rPr>
+              <w:tab/>
+            </w:r>
+            <w:r>
+              <w:rPr>
+                <w:noProof/>
+                <w:webHidden/>
+              </w:rPr>
+              <w:fldChar w:fldCharType="begin"/>
+            </w:r>
+            <w:r>
+              <w:rPr>
+                <w:noProof/>
+                <w:webHidden/>
+              </w:rPr>
+              <w:instrText xml:space="preserve"> PAGEREF _Toc532600229 \h </w:instrText>
+            </w:r>
+            <w:r>
+              <w:rPr>
+                <w:noProof/>
+                <w:webHidden/>
+              </w:rPr>
+            </w:r>
+            <w:r>
+              <w:rPr>
+                <w:noProof/>
+                <w:webHidden/>
+              </w:rPr>
+              <w:fldChar w:fldCharType="separate"/>
+            </w:r>
+            <w:r>
+              <w:rPr>
+                <w:noProof/>
+                <w:webHidden/>
+              </w:rPr>
+              <w:t>2</w:t>
+            </w:r>
+            <w:r>
+              <w:rPr>
+                <w:noProof/>
+                <w:webHidden/>
+              </w:rPr>
+              <w:fldChar w:fldCharType="end"/>
+            </w:r>
+          </w:hyperlink>
+        </w:p>
+        <w:p>
+          <w:pPr>
+            <w:pStyle w:val="Indholdsfortegnelse1"/>
+            <w:tabs>
+              <w:tab w:val="right" w:leader="dot" w:pos="9628"/>
+            </w:tabs>
+            <w:rPr>
+              <w:rFonts w:eastAsiaTheme="minorEastAsia"/>
+              <w:noProof/>
+              <w:lang w:eastAsia="da-DK"/>
+            </w:rPr>
+          </w:pPr>
+          <w:hyperlink w:anchor="_Toc532600230" w:history="1">
+            <w:r>
+              <w:rPr>
+                <w:rStyle w:val="Hyperlink"/>
+                <w:noProof/>
+              </w:rPr>
+              <w:t>Problemstilling</w:t>
+            </w:r>
+            <w:r>
+              <w:rPr>
+                <w:noProof/>
+                <w:webHidden/>
+              </w:rPr>
+              <w:tab/>
+            </w:r>
+            <w:r>
+              <w:rPr>
+                <w:noProof/>
+                <w:webHidden/>
+              </w:rPr>
+              <w:fldChar w:fldCharType="begin"/>
+            </w:r>
+            <w:r>
+              <w:rPr>
+                <w:noProof/>
+                <w:webHidden/>
+              </w:rPr>
+              <w:instrText xml:space="preserve"> PAGEREF _Toc532600230 \h </w:instrText>
+            </w:r>
+            <w:r>
+              <w:rPr>
+                <w:noProof/>
+                <w:webHidden/>
+              </w:rPr>
+            </w:r>
+            <w:r>
+              <w:rPr>
+                <w:noProof/>
+                <w:webHidden/>
+              </w:rPr>
+              <w:fldChar w:fldCharType="separate"/>
+            </w:r>
+            <w:r>
+              <w:rPr>
+                <w:noProof/>
+                <w:webHidden/>
+              </w:rPr>
+              <w:t>2</w:t>
+            </w:r>
+            <w:r>
+              <w:rPr>
+                <w:noProof/>
+                <w:webHidden/>
+              </w:rPr>
+              <w:fldChar w:fldCharType="end"/>
+            </w:r>
+          </w:hyperlink>
+        </w:p>
+        <w:p>
+          <w:pPr>
+            <w:pStyle w:val="Indholdsfortegnelse1"/>
+            <w:tabs>
+              <w:tab w:val="right" w:leader="dot" w:pos="9628"/>
+            </w:tabs>
+            <w:rPr>
+              <w:rFonts w:eastAsiaTheme="minorEastAsia"/>
+              <w:noProof/>
+              <w:lang w:eastAsia="da-DK"/>
+            </w:rPr>
+          </w:pPr>
+          <w:hyperlink w:anchor="_Toc532600231" w:history="1">
+            <w:r>
+              <w:rPr>
+                <w:rStyle w:val="Hyperlink"/>
+                <w:noProof/>
+              </w:rPr>
+              <w:t>Metode</w:t>
+            </w:r>
+            <w:r>
+              <w:rPr>
+                <w:noProof/>
+                <w:webHidden/>
+              </w:rPr>
+              <w:tab/>
+            </w:r>
+            <w:r>
+              <w:rPr>
+                <w:noProof/>
+                <w:webHidden/>
+              </w:rPr>
+              <w:fldChar w:fldCharType="begin"/>
+            </w:r>
+            <w:r>
+              <w:rPr>
+                <w:noProof/>
+                <w:webHidden/>
+              </w:rPr>
+              <w:instrText xml:space="preserve"> PAGEREF _Toc532600231 \h </w:instrText>
+            </w:r>
+            <w:r>
+              <w:rPr>
+                <w:noProof/>
+                <w:webHidden/>
+              </w:rPr>
+            </w:r>
+            <w:r>
+              <w:rPr>
+                <w:noProof/>
+                <w:webHidden/>
+              </w:rPr>
+              <w:fldChar w:fldCharType="separate"/>
+            </w:r>
+            <w:r>
+              <w:rPr>
+                <w:noProof/>
+                <w:webHidden/>
+              </w:rPr>
+              <w:t>2</w:t>
+            </w:r>
+            <w:r>
+              <w:rPr>
+                <w:noProof/>
+                <w:webHidden/>
+              </w:rPr>
+              <w:fldChar w:fldCharType="end"/>
+            </w:r>
+          </w:hyperlink>
+        </w:p>
+        <w:p>
+          <w:pPr>
+            <w:pStyle w:val="Indholdsfortegnelse1"/>
+            <w:tabs>
+              <w:tab w:val="right" w:leader="dot" w:pos="9628"/>
+            </w:tabs>
+            <w:rPr>
+              <w:rFonts w:eastAsiaTheme="minorEastAsia"/>
+              <w:noProof/>
+              <w:lang w:eastAsia="da-DK"/>
+            </w:rPr>
+          </w:pPr>
+          <w:hyperlink w:anchor="_Toc532600232" w:history="1">
+            <w:r>
+              <w:rPr>
+                <w:rStyle w:val="Hyperlink"/>
+                <w:noProof/>
+              </w:rPr>
+              <w:t>Planlægning</w:t>
+            </w:r>
+            <w:r>
+              <w:rPr>
+                <w:noProof/>
+                <w:webHidden/>
+              </w:rPr>
+              <w:tab/>
+            </w:r>
+            <w:r>
+              <w:rPr>
+                <w:noProof/>
+                <w:webHidden/>
+              </w:rPr>
+              <w:fldChar w:fldCharType="begin"/>
+            </w:r>
+            <w:r>
+              <w:rPr>
+                <w:noProof/>
+                <w:webHidden/>
+              </w:rPr>
+              <w:instrText xml:space="preserve"> PAGEREF _Toc532600232 \h </w:instrText>
+            </w:r>
+            <w:r>
+              <w:rPr>
+                <w:noProof/>
+                <w:webHidden/>
+              </w:rPr>
+            </w:r>
+            <w:r>
+              <w:rPr>
+                <w:noProof/>
+                <w:webHidden/>
+              </w:rPr>
+              <w:fldChar w:fldCharType="separate"/>
+            </w:r>
+            <w:r>
+              <w:rPr>
+                <w:noProof/>
+                <w:webHidden/>
+              </w:rPr>
+              <w:t>3</w:t>
+            </w:r>
+            <w:r>
+              <w:rPr>
+                <w:noProof/>
+                <w:webHidden/>
+              </w:rPr>
+              <w:fldChar w:fldCharType="end"/>
+            </w:r>
+          </w:hyperlink>
+        </w:p>
+        <w:p>
+          <w:pPr>
+            <w:pStyle w:val="Indholdsfortegnelse1"/>
+            <w:tabs>
+              <w:tab w:val="right" w:leader="dot" w:pos="9628"/>
+            </w:tabs>
+            <w:rPr>
+              <w:rFonts w:eastAsiaTheme="minorEastAsia"/>
+              <w:noProof/>
+              <w:lang w:eastAsia="da-DK"/>
+            </w:rPr>
+          </w:pPr>
+          <w:hyperlink w:anchor="_Toc532600233" w:history="1">
+            <w:r>
+              <w:rPr>
+                <w:rStyle w:val="Hyperlink"/>
+                <w:noProof/>
+              </w:rPr>
+              <w:t>Hvad er Exploratory Testing?</w:t>
+            </w:r>
+            <w:r>
+              <w:rPr>
+                <w:noProof/>
+                <w:webHidden/>
+              </w:rPr>
+              <w:tab/>
+            </w:r>
+            <w:r>
+              <w:rPr>
+                <w:noProof/>
+                <w:webHidden/>
+              </w:rPr>
+              <w:fldChar w:fldCharType="begin"/>
+            </w:r>
+            <w:r>
+              <w:rPr>
+                <w:noProof/>
+                <w:webHidden/>
+              </w:rPr>
+              <w:instrText xml:space="preserve"> PAGEREF _Toc532600233 \h </w:instrText>
+            </w:r>
+            <w:r>
+              <w:rPr>
+                <w:noProof/>
+                <w:webHidden/>
+              </w:rPr>
+            </w:r>
+            <w:r>
+              <w:rPr>
+                <w:noProof/>
+                <w:webHidden/>
+              </w:rPr>
+              <w:fldChar w:fldCharType="separate"/>
+            </w:r>
+            <w:r>
+              <w:rPr>
+                <w:noProof/>
+                <w:webHidden/>
+              </w:rPr>
+              <w:t>3</w:t>
+            </w:r>
+            <w:r>
+              <w:rPr>
+                <w:noProof/>
+                <w:webHidden/>
+              </w:rPr>
+              <w:fldChar w:fldCharType="end"/>
+            </w:r>
+          </w:hyperlink>
+        </w:p>
+        <w:p>
+          <w:pPr>
+            <w:pStyle w:val="Indholdsfortegnelse1"/>
+            <w:tabs>
+              <w:tab w:val="right" w:leader="dot" w:pos="9628"/>
+            </w:tabs>
+            <w:rPr>
+              <w:rFonts w:eastAsiaTheme="minorEastAsia"/>
+              <w:noProof/>
+              <w:lang w:eastAsia="da-DK"/>
+            </w:rPr>
+          </w:pPr>
+          <w:hyperlink w:anchor="_Toc532600234" w:history="1">
+            <w:r>
+              <w:rPr>
+                <w:rStyle w:val="Hyperlink"/>
+                <w:noProof/>
+              </w:rPr>
+              <w:t>Microsoft Test Manager</w:t>
+            </w:r>
+            <w:r>
+              <w:rPr>
+                <w:noProof/>
+                <w:webHidden/>
+              </w:rPr>
+              <w:tab/>
+            </w:r>
+            <w:r>
+              <w:rPr>
+                <w:noProof/>
+                <w:webHidden/>
+              </w:rPr>
+              <w:fldChar w:fldCharType="begin"/>
+            </w:r>
+            <w:r>
+              <w:rPr>
+                <w:noProof/>
+                <w:webHidden/>
+              </w:rPr>
+              <w:instrText xml:space="preserve"> PAGEREF _Toc532600234 \h </w:instrText>
+            </w:r>
+            <w:r>
+              <w:rPr>
+                <w:noProof/>
+                <w:webHidden/>
+              </w:rPr>
+            </w:r>
+            <w:r>
+              <w:rPr>
+                <w:noProof/>
+                <w:webHidden/>
+              </w:rPr>
+              <w:fldChar w:fldCharType="separate"/>
+            </w:r>
+            <w:r>
+              <w:rPr>
+                <w:noProof/>
+                <w:webHidden/>
+              </w:rPr>
+              <w:t>5</w:t>
+            </w:r>
+            <w:r>
+              <w:rPr>
+                <w:noProof/>
+                <w:webHidden/>
+              </w:rPr>
+              <w:fldChar w:fldCharType="end"/>
+            </w:r>
+          </w:hyperlink>
+        </w:p>
+        <w:p>
+          <w:pPr>
+            <w:pStyle w:val="Indholdsfortegnelse2"/>
+            <w:tabs>
+              <w:tab w:val="right" w:leader="dot" w:pos="9628"/>
+            </w:tabs>
+            <w:rPr>
+              <w:rFonts w:eastAsiaTheme="minorEastAsia"/>
+              <w:noProof/>
+              <w:lang w:eastAsia="da-DK"/>
+            </w:rPr>
+          </w:pPr>
+          <w:hyperlink w:anchor="_Toc532600235" w:history="1">
+            <w:r>
+              <w:rPr>
+                <w:rStyle w:val="Hyperlink"/>
+                <w:noProof/>
+              </w:rPr>
+              <w:t>Microsoft Test Manager Struktur</w:t>
+            </w:r>
+            <w:r>
+              <w:rPr>
+                <w:noProof/>
+                <w:webHidden/>
+              </w:rPr>
+              <w:tab/>
+            </w:r>
+            <w:r>
+              <w:rPr>
+                <w:noProof/>
+                <w:webHidden/>
+              </w:rPr>
+              <w:fldChar w:fldCharType="begin"/>
+            </w:r>
+            <w:r>
+              <w:rPr>
+                <w:noProof/>
+                <w:webHidden/>
+              </w:rPr>
+              <w:instrText xml:space="preserve"> PAGEREF _Toc532600235 \h </w:instrText>
+            </w:r>
+            <w:r>
+              <w:rPr>
+                <w:noProof/>
+                <w:webHidden/>
+              </w:rPr>
+            </w:r>
+            <w:r>
+              <w:rPr>
+                <w:noProof/>
+                <w:webHidden/>
+              </w:rPr>
+              <w:fldChar w:fldCharType="separate"/>
+            </w:r>
+            <w:r>
+              <w:rPr>
+                <w:noProof/>
+                <w:webHidden/>
+              </w:rPr>
+              <w:t>5</w:t>
+            </w:r>
+            <w:r>
+              <w:rPr>
+                <w:noProof/>
+                <w:webHidden/>
+              </w:rPr>
+              <w:fldChar w:fldCharType="end"/>
+            </w:r>
+          </w:hyperlink>
+        </w:p>
+        <w:p>
+          <w:pPr>
+            <w:pStyle w:val="Indholdsfortegnelse2"/>
+            <w:tabs>
+              <w:tab w:val="right" w:leader="dot" w:pos="9628"/>
+            </w:tabs>
+            <w:rPr>
+              <w:rFonts w:eastAsiaTheme="minorEastAsia"/>
+              <w:noProof/>
+              <w:lang w:eastAsia="da-DK"/>
+            </w:rPr>
+          </w:pPr>
+          <w:hyperlink w:anchor="_Toc532600236" w:history="1">
+            <w:r>
+              <w:rPr>
+                <w:rStyle w:val="Hyperlink"/>
+                <w:noProof/>
+              </w:rPr>
+              <w:t>Exploratory Testing funktion</w:t>
+            </w:r>
+            <w:r>
+              <w:rPr>
+                <w:noProof/>
+                <w:webHidden/>
+              </w:rPr>
+              <w:tab/>
+            </w:r>
+            <w:r>
+              <w:rPr>
+                <w:noProof/>
+                <w:webHidden/>
+              </w:rPr>
+              <w:fldChar w:fldCharType="begin"/>
+            </w:r>
+            <w:r>
+              <w:rPr>
+                <w:noProof/>
+                <w:webHidden/>
+              </w:rPr>
+              <w:instrText xml:space="preserve"> PAGEREF _Toc532600236 \h </w:instrText>
+            </w:r>
+            <w:r>
+              <w:rPr>
+                <w:noProof/>
+                <w:webHidden/>
+              </w:rPr>
+            </w:r>
+            <w:r>
+              <w:rPr>
+                <w:noProof/>
+                <w:webHidden/>
+              </w:rPr>
+              <w:fldChar w:fldCharType="separate"/>
+            </w:r>
+            <w:r>
+              <w:rPr>
+                <w:noProof/>
+                <w:webHidden/>
+              </w:rPr>
+              <w:t>6</w:t>
+            </w:r>
+            <w:r>
+              <w:rPr>
+                <w:noProof/>
+                <w:webHidden/>
+              </w:rPr>
+              <w:fldChar w:fldCharType="end"/>
+            </w:r>
+          </w:hyperlink>
+        </w:p>
+        <w:p>
+          <w:pPr>
+            <w:pStyle w:val="Indholdsfortegnelse2"/>
+            <w:tabs>
+              <w:tab w:val="right" w:leader="dot" w:pos="9628"/>
+            </w:tabs>
+            <w:rPr>
+              <w:rFonts w:eastAsiaTheme="minorEastAsia"/>
+              <w:noProof/>
+              <w:lang w:eastAsia="da-DK"/>
+            </w:rPr>
+          </w:pPr>
+          <w:hyperlink w:anchor="_Toc532600237" w:history="1">
+            <w:r>
+              <w:rPr>
+                <w:rStyle w:val="Hyperlink"/>
+                <w:noProof/>
+              </w:rPr>
+              <w:t>Hvornår ville man vælge Exploratory Testing?</w:t>
+            </w:r>
+            <w:r>
+              <w:rPr>
+                <w:noProof/>
+                <w:webHidden/>
+              </w:rPr>
+              <w:tab/>
+            </w:r>
+            <w:r>
+              <w:rPr>
+                <w:noProof/>
+                <w:webHidden/>
+              </w:rPr>
+              <w:fldChar w:fldCharType="begin"/>
+            </w:r>
+            <w:r>
+              <w:rPr>
+                <w:noProof/>
+                <w:webHidden/>
+              </w:rPr>
+              <w:instrText xml:space="preserve"> PAGEREF _Toc532600237 \h </w:instrText>
+            </w:r>
+            <w:r>
+              <w:rPr>
+                <w:noProof/>
+                <w:webHidden/>
+              </w:rPr>
+            </w:r>
+            <w:r>
+              <w:rPr>
+                <w:noProof/>
+                <w:webHidden/>
+              </w:rPr>
+              <w:fldChar w:fldCharType="separate"/>
+            </w:r>
+            <w:r>
+              <w:rPr>
+                <w:noProof/>
+                <w:webHidden/>
+              </w:rPr>
+              <w:t>7</w:t>
+            </w:r>
+            <w:r>
+              <w:rPr>
+                <w:noProof/>
+                <w:webHidden/>
+              </w:rPr>
+              <w:fldChar w:fldCharType="end"/>
+            </w:r>
+          </w:hyperlink>
+        </w:p>
+        <w:p>
+          <w:pPr>
+            <w:pStyle w:val="Indholdsfortegnelse2"/>
+            <w:tabs>
+              <w:tab w:val="right" w:leader="dot" w:pos="9628"/>
+            </w:tabs>
+            <w:rPr>
+              <w:rFonts w:eastAsiaTheme="minorEastAsia"/>
+              <w:noProof/>
+              <w:lang w:eastAsia="da-DK"/>
+            </w:rPr>
+          </w:pPr>
+          <w:hyperlink w:anchor="_Toc532600238" w:history="1">
+            <w:r>
+              <w:rPr>
+                <w:rStyle w:val="Hyperlink"/>
+                <w:noProof/>
+              </w:rPr>
+              <w:t>Konklusion</w:t>
+            </w:r>
+            <w:r>
+              <w:rPr>
+                <w:noProof/>
+                <w:webHidden/>
+              </w:rPr>
+              <w:tab/>
+            </w:r>
+            <w:r>
+              <w:rPr>
+                <w:noProof/>
+                <w:webHidden/>
+              </w:rPr>
+              <w:fldChar w:fldCharType="begin"/>
+            </w:r>
+            <w:r>
+              <w:rPr>
+                <w:noProof/>
+                <w:webHidden/>
+              </w:rPr>
+              <w:instrText xml:space="preserve"> PAGEREF _Toc532600238 \h </w:instrText>
+            </w:r>
+            <w:r>
+              <w:rPr>
+                <w:noProof/>
+                <w:webHidden/>
+              </w:rPr>
+            </w:r>
+            <w:r>
+              <w:rPr>
+                <w:noProof/>
+                <w:webHidden/>
+              </w:rPr>
+              <w:fldChar w:fldCharType="separate"/>
+            </w:r>
+            <w:r>
+              <w:rPr>
+                <w:noProof/>
+                <w:webHidden/>
+              </w:rPr>
+              <w:t>8</w:t>
+            </w:r>
+            <w:r>
+              <w:rPr>
+                <w:noProof/>
+                <w:webHidden/>
+              </w:rPr>
+              <w:fldChar w:fldCharType="end"/>
+            </w:r>
+          </w:hyperlink>
+        </w:p>
+        <w:p>
+          <w:pPr>
+            <w:pStyle w:val="Indholdsfortegnelse2"/>
+            <w:tabs>
+              <w:tab w:val="right" w:leader="dot" w:pos="9628"/>
+            </w:tabs>
+            <w:rPr>
+              <w:rFonts w:eastAsiaTheme="minorEastAsia"/>
+              <w:noProof/>
+              <w:lang w:eastAsia="da-DK"/>
+            </w:rPr>
+          </w:pPr>
+          <w:hyperlink w:anchor="_Toc532600239" w:history="1">
+            <w:r>
+              <w:rPr>
+                <w:rStyle w:val="Hyperlink"/>
+                <w:noProof/>
+              </w:rPr>
+              <w:t>Refleksion</w:t>
+            </w:r>
+            <w:r>
+              <w:rPr>
+                <w:noProof/>
+                <w:webHidden/>
+              </w:rPr>
+              <w:tab/>
+            </w:r>
+            <w:r>
+              <w:rPr>
+                <w:noProof/>
+                <w:webHidden/>
+              </w:rPr>
+              <w:fldChar w:fldCharType="begin"/>
+            </w:r>
+            <w:r>
+              <w:rPr>
+                <w:noProof/>
+                <w:webHidden/>
+              </w:rPr>
+              <w:instrText xml:space="preserve"> PAGEREF _Toc532600239 \h </w:instrText>
+            </w:r>
+            <w:r>
+              <w:rPr>
+                <w:noProof/>
+                <w:webHidden/>
+              </w:rPr>
+            </w:r>
+            <w:r>
+              <w:rPr>
+                <w:noProof/>
+                <w:webHidden/>
+              </w:rPr>
+              <w:fldChar w:fldCharType="separate"/>
+            </w:r>
+            <w:r>
+              <w:rPr>
+                <w:noProof/>
+                <w:webHidden/>
+              </w:rPr>
+              <w:t>8</w:t>
+            </w:r>
+            <w:r>
+              <w:rPr>
+                <w:noProof/>
+                <w:webHidden/>
+              </w:rPr>
+              <w:fldChar w:fldCharType="end"/>
+            </w:r>
+          </w:hyperlink>
+        </w:p>
+        <w:p>
+          <w:pPr>
+            <w:pStyle w:val="Indholdsfortegnelse1"/>
+            <w:tabs>
+              <w:tab w:val="right" w:leader="dot" w:pos="9628"/>
+            </w:tabs>
+            <w:rPr>
+              <w:rFonts w:eastAsiaTheme="minorEastAsia"/>
+              <w:noProof/>
+              <w:lang w:eastAsia="da-DK"/>
+            </w:rPr>
+          </w:pPr>
+          <w:hyperlink w:anchor="_Toc532600240" w:history="1">
+            <w:r>
+              <w:rPr>
+                <w:rStyle w:val="Hyperlink"/>
+                <w:noProof/>
+              </w:rPr>
+              <w:t>Litteraturliste</w:t>
+            </w:r>
+            <w:r>
+              <w:rPr>
+                <w:noProof/>
+                <w:webHidden/>
+              </w:rPr>
+              <w:tab/>
+            </w:r>
+            <w:r>
+              <w:rPr>
+                <w:noProof/>
+                <w:webHidden/>
+              </w:rPr>
+              <w:fldChar w:fldCharType="begin"/>
+            </w:r>
+            <w:r>
+              <w:rPr>
+                <w:noProof/>
+                <w:webHidden/>
+              </w:rPr>
+              <w:instrText xml:space="preserve"> PAGEREF _Toc532600240 \h </w:instrText>
+            </w:r>
+            <w:r>
+              <w:rPr>
+                <w:noProof/>
+                <w:webHidden/>
+              </w:rPr>
+            </w:r>
+            <w:r>
+              <w:rPr>
+                <w:noProof/>
+                <w:webHidden/>
+              </w:rPr>
+              <w:fldChar w:fldCharType="separate"/>
+            </w:r>
+            <w:r>
+              <w:rPr>
+                <w:noProof/>
+                <w:webHidden/>
+              </w:rPr>
+              <w:t>9</w:t>
+            </w:r>
+            <w:r>
+              <w:rPr>
+                <w:noProof/>
+                <w:webHidden/>
+              </w:rPr>
+              <w:fldChar w:fldCharType="end"/>
+            </w:r>
+          </w:hyperlink>
+        </w:p>
+        <w:p>
+          <w:pPr>
+            <w:pStyle w:val="Indholdsfortegnelse2"/>
+            <w:tabs>
+              <w:tab w:val="right" w:leader="dot" w:pos="9628"/>
+            </w:tabs>
+            <w:rPr>
+              <w:rFonts w:eastAsiaTheme="minorEastAsia"/>
+              <w:noProof/>
+              <w:lang w:eastAsia="da-DK"/>
+            </w:rPr>
+          </w:pPr>
+          <w:hyperlink w:anchor="_Toc532600241" w:history="1">
+            <w:r>
+              <w:rPr>
+                <w:rStyle w:val="Hyperlink"/>
+                <w:noProof/>
+              </w:rPr>
+              <w:t>Hjemmesider:</w:t>
+            </w:r>
+            <w:r>
+              <w:rPr>
+                <w:noProof/>
+                <w:webHidden/>
+              </w:rPr>
+              <w:tab/>
+            </w:r>
+            <w:r>
+              <w:rPr>
+                <w:noProof/>
+                <w:webHidden/>
+              </w:rPr>
+              <w:fldChar w:fldCharType="begin"/>
+            </w:r>
+            <w:r>
+              <w:rPr>
+                <w:noProof/>
+                <w:webHidden/>
+              </w:rPr>
+              <w:instrText xml:space="preserve"> PAGEREF _Toc532600241 \h </w:instrText>
+            </w:r>
+            <w:r>
+              <w:rPr>
+                <w:noProof/>
+                <w:webHidden/>
+              </w:rPr>
+            </w:r>
+            <w:r>
+              <w:rPr>
+                <w:noProof/>
+                <w:webHidden/>
+              </w:rPr>
+              <w:fldChar w:fldCharType="separate"/>
+            </w:r>
+            <w:r>
+              <w:rPr>
+                <w:noProof/>
+                <w:webHidden/>
+              </w:rPr>
+              <w:t>9</w:t>
+            </w:r>
+            <w:r>
+              <w:rPr>
+                <w:noProof/>
+                <w:webHidden/>
+              </w:rPr>
+              <w:fldChar w:fldCharType="end"/>
+            </w:r>
+          </w:hyperlink>
+        </w:p>
+        <w:p>
+          <w:pPr>
+            <w:pStyle w:val="Indholdsfortegnelse2"/>
+            <w:tabs>
+              <w:tab w:val="right" w:leader="dot" w:pos="9628"/>
+            </w:tabs>
+            <w:rPr>
+              <w:rFonts w:eastAsiaTheme="minorEastAsia"/>
+              <w:noProof/>
+              <w:lang w:eastAsia="da-DK"/>
+            </w:rPr>
+          </w:pPr>
+          <w:hyperlink w:anchor="_Toc532600242" w:history="1">
+            <w:r>
+              <w:rPr>
+                <w:rStyle w:val="Hyperlink"/>
+                <w:noProof/>
+              </w:rPr>
+              <w:t>Videoer:</w:t>
+            </w:r>
+            <w:r>
+              <w:rPr>
+                <w:noProof/>
+                <w:webHidden/>
+              </w:rPr>
+              <w:tab/>
+            </w:r>
+            <w:r>
+              <w:rPr>
+                <w:noProof/>
+                <w:webHidden/>
+              </w:rPr>
+              <w:fldChar w:fldCharType="begin"/>
+            </w:r>
+            <w:r>
+              <w:rPr>
+                <w:noProof/>
+                <w:webHidden/>
+              </w:rPr>
+              <w:instrText xml:space="preserve"> PAGEREF _Toc532600242 \h </w:instrText>
+            </w:r>
+            <w:r>
+              <w:rPr>
+                <w:noProof/>
+                <w:webHidden/>
+              </w:rPr>
+            </w:r>
+            <w:r>
+              <w:rPr>
+                <w:noProof/>
+                <w:webHidden/>
+              </w:rPr>
+              <w:fldChar w:fldCharType="separate"/>
+            </w:r>
+            <w:r>
+              <w:rPr>
+                <w:noProof/>
+                <w:webHidden/>
+              </w:rPr>
+              <w:t>9</w:t>
+            </w:r>
+            <w:r>
+              <w:rPr>
+                <w:noProof/>
+                <w:webHidden/>
+              </w:rPr>
+              <w:fldChar w:fldCharType="end"/>
+            </w:r>
+          </w:hyperlink>
+        </w:p>
+        <w:p>
+          <w:r>
+            <w:rPr>
+              <w:b/>
+              <w:bCs/>
+            </w:rPr>
+            <w:fldChar w:fldCharType="end"/>
+          </w:r>
+        </w:p>
+      </w:sdtContent>
+    </w:sdt>
+    <w:p>
+      <w:pPr>
         <w:rPr>
           <w:lang w:val="en-US"/>
         </w:rPr>
       </w:pPr>
-      <w:r>
+    </w:p>
+    <w:p>
+      <w:pPr>
         <w:rPr>
           <w:lang w:val="en-US"/>
         </w:rPr>
-        <w:t xml:space="preserve">Exploratory testing </w:t>
-      </w:r>
-      <w:proofErr w:type="spellStart"/>
-      <w:r>
+      </w:pPr>
+    </w:p>
+    <w:p>
+      <w:pPr>
         <w:rPr>
           <w:lang w:val="en-US"/>
         </w:rPr>
-        <w:t>ved</w:t>
-      </w:r>
-      <w:proofErr w:type="spellEnd"/>
-      <w:r>
+      </w:pPr>
+    </w:p>
+    <w:p>
+      <w:pPr>
         <w:rPr>
           <w:lang w:val="en-US"/>
         </w:rPr>
-        <w:t xml:space="preserve"> </w:t>
-      </w:r>
-      <w:proofErr w:type="spellStart"/>
-      <w:r>
+      </w:pPr>
+    </w:p>
+    <w:p>
+      <w:pPr>
         <w:rPr>
           <w:lang w:val="en-US"/>
         </w:rPr>
-        <w:t>brug</w:t>
-      </w:r>
-      <w:proofErr w:type="spellEnd"/>
-      <w:r>
+      </w:pPr>
+    </w:p>
+    <w:p>
+      <w:pPr>
         <w:rPr>
           <w:lang w:val="en-US"/>
         </w:rPr>
-        <w:t xml:space="preserve"> </w:t>
-      </w:r>
-      <w:proofErr w:type="spellStart"/>
-      <w:r>
+      </w:pPr>
+    </w:p>
+    <w:p>
+      <w:pPr>
         <w:rPr>
           <w:lang w:val="en-US"/>
         </w:rPr>
-        <w:t>af</w:t>
-      </w:r>
-      <w:proofErr w:type="spellEnd"/>
-      <w:r>
+      </w:pPr>
+    </w:p>
+    <w:p>
+      <w:pPr>
         <w:rPr>
           <w:lang w:val="en-US"/>
         </w:rPr>
-        <w:t xml:space="preserve"> Microsoft Test Manager</w:t>
-      </w:r>
+      </w:pPr>
     </w:p>
     <w:p>
       <w:pPr>
@@ -67,11 +1795,42 @@
     </w:p>
     <w:p>
       <w:pPr>
+        <w:rPr>
+          <w:lang w:val="en-US"/>
+        </w:rPr>
+      </w:pPr>
+    </w:p>
+    <w:p>
+      <w:pPr>
+        <w:rPr>
+          <w:lang w:val="en-US"/>
+        </w:rPr>
+      </w:pPr>
+    </w:p>
+    <w:p>
+      <w:pPr>
+        <w:rPr>
+          <w:lang w:val="en-US"/>
+        </w:rPr>
+      </w:pPr>
+    </w:p>
+    <w:p>
+      <w:pPr>
+        <w:rPr>
+          <w:lang w:val="en-US"/>
+        </w:rPr>
+      </w:pPr>
+    </w:p>
+    <w:p>
+      <w:pPr>
         <w:pStyle w:val="Overskrift1"/>
       </w:pPr>
-      <w:r>
+      <w:bookmarkStart w:id="0" w:name="_Toc532600228"/>
+      <w:r>
+        <w:lastRenderedPageBreak/>
         <w:t>Indledning</w:t>
       </w:r>
+      <w:bookmarkEnd w:id="0"/>
     </w:p>
     <w:p>
       <w:r>
@@ -101,7 +1860,10 @@
       </w:r>
       <w:proofErr w:type="spellStart"/>
       <w:r>
-        <w:t>exploratory</w:t>
+        <w:t>E</w:t>
+      </w:r>
+      <w:r>
+        <w:t>xploratory</w:t>
       </w:r>
       <w:proofErr w:type="spellEnd"/>
       <w:r>
@@ -109,7 +1871,10 @@
       </w:r>
       <w:proofErr w:type="spellStart"/>
       <w:r>
-        <w:t>testing</w:t>
+        <w:t>T</w:t>
+      </w:r>
+      <w:r>
+        <w:t>esting</w:t>
       </w:r>
       <w:proofErr w:type="spellEnd"/>
       <w:r>
@@ -121,9 +1886,11 @@
       <w:pPr>
         <w:pStyle w:val="Overskrift1"/>
       </w:pPr>
+      <w:bookmarkStart w:id="1" w:name="_Toc532600229"/>
       <w:r>
         <w:t>Motivation</w:t>
       </w:r>
+      <w:bookmarkEnd w:id="1"/>
     </w:p>
     <w:p>
       <w:r>
@@ -255,9 +2022,11 @@
       <w:pPr>
         <w:pStyle w:val="Overskrift1"/>
       </w:pPr>
+      <w:bookmarkStart w:id="2" w:name="_Toc532600230"/>
       <w:r>
         <w:t>Problemstilling</w:t>
       </w:r>
+      <w:bookmarkEnd w:id="2"/>
     </w:p>
     <w:p>
       <w:pPr>
@@ -326,6 +2095,9 @@
         <w:t>esting</w:t>
       </w:r>
       <w:proofErr w:type="spellEnd"/>
+      <w:r>
+        <w:t xml:space="preserve"> og hvilke værktøjer kan man bruge? </w:t>
+      </w:r>
     </w:p>
     <w:p>
       <w:pPr>
@@ -367,9 +2139,11 @@
       <w:pPr>
         <w:pStyle w:val="Overskrift1"/>
       </w:pPr>
+      <w:bookmarkStart w:id="3" w:name="_Toc532600231"/>
       <w:r>
         <w:t>Metode</w:t>
       </w:r>
+      <w:bookmarkEnd w:id="3"/>
     </w:p>
     <w:p>
       <w:r>
@@ -386,6 +2160,8 @@
       <w:r>
         <w:t xml:space="preserve"> – Læsning og forståelse af relevant viden indenfor mit emne, dette vil primært foregå igennem nettet og videoer</w:t>
       </w:r>
+      <w:bookmarkStart w:id="4" w:name="_GoBack"/>
+      <w:bookmarkEnd w:id="4"/>
     </w:p>
     <w:p>
       <w:r>
@@ -433,7 +2209,6 @@
         <w:rPr>
           <w:b/>
         </w:rPr>
-        <w:lastRenderedPageBreak/>
         <w:t xml:space="preserve">Synopsis skrivning – </w:t>
       </w:r>
       <w:r>
@@ -445,9 +2220,11 @@
       <w:pPr>
         <w:pStyle w:val="Overskrift1"/>
       </w:pPr>
+      <w:bookmarkStart w:id="5" w:name="_Toc532600232"/>
       <w:r>
         <w:t>Planlægning</w:t>
       </w:r>
+      <w:bookmarkEnd w:id="5"/>
       <w:r>
         <w:tab/>
       </w:r>
@@ -482,7 +2259,7 @@
                     <pic:cNvPicPr/>
                   </pic:nvPicPr>
                   <pic:blipFill>
-                    <a:blip r:embed="rId8"/>
+                    <a:blip r:embed="rId9"/>
                     <a:stretch>
                       <a:fillRect/>
                     </a:stretch>
@@ -507,6 +2284,12 @@
       <w:pPr>
         <w:pStyle w:val="Overskrift1"/>
       </w:pPr>
+    </w:p>
+    <w:p>
+      <w:pPr>
+        <w:pStyle w:val="Overskrift1"/>
+      </w:pPr>
+      <w:bookmarkStart w:id="6" w:name="_Toc532600233"/>
       <w:r>
         <w:t xml:space="preserve">Hvad er </w:t>
       </w:r>
@@ -532,8 +2315,8 @@
       <w:r>
         <w:t>?</w:t>
       </w:r>
-    </w:p>
-    <w:p/>
+      <w:bookmarkEnd w:id="6"/>
+    </w:p>
     <w:p>
       <w:r>
         <w:rPr>
@@ -573,7 +2356,7 @@
                     </pic:cNvPicPr>
                   </pic:nvPicPr>
                   <pic:blipFill>
-                    <a:blip r:embed="rId9">
+                    <a:blip r:embed="rId10">
                       <a:extLst>
                         <a:ext uri="{28A0092B-C50C-407E-A947-70E740481C1C}">
                           <a14:useLocalDpi xmlns:a14="http://schemas.microsoft.com/office/drawing/2010/main" val="0"/>
@@ -749,85 +2532,88 @@
         <w:t xml:space="preserve"> ikke blot udføres af én aktør, men man tilhører et team som snakker sammen på daglig basis, hvor man skal dokumentere hvad der bliver testet</w:t>
       </w:r>
       <w:r>
-        <w:t xml:space="preserve">, da det er med til at skabe feedback og gøre produktet bedre. Eftersom det </w:t>
+        <w:t xml:space="preserve">, da det er med til at skabe feedback og gøre produktet bedre. Eftersom det er testeren selv, som skal gennemgå </w:t>
+      </w:r>
+      <w:proofErr w:type="gramStart"/>
+      <w:r>
+        <w:t>systemet</w:t>
+      </w:r>
+      <w:proofErr w:type="gramEnd"/>
+      <w:r>
+        <w:t xml:space="preserve"> er det også oplagt at det bliver beskrevet som værende manuel</w:t>
+      </w:r>
+      <w:r>
+        <w:t xml:space="preserve">t </w:t>
+      </w:r>
+      <w:proofErr w:type="spellStart"/>
+      <w:r>
+        <w:t>testing</w:t>
+      </w:r>
+      <w:proofErr w:type="spellEnd"/>
+      <w:r>
+        <w:t xml:space="preserve">. </w:t>
+      </w:r>
+      <w:r>
+        <w:t xml:space="preserve"> </w:t>
+      </w:r>
+    </w:p>
+    <w:p>
+      <w:r>
+        <w:t>Som tester har man på forhånd lagt et område man vil gå ind i,</w:t>
+      </w:r>
+      <w:r>
+        <w:t xml:space="preserve"> et eksempel på dette kunne være følgende;</w:t>
+      </w:r>
+      <w:r>
+        <w:t xml:space="preserve"> </w:t>
+      </w:r>
+      <w:r>
+        <w:t>et betalingsområde</w:t>
+      </w:r>
+      <w:r>
+        <w:t xml:space="preserve"> for en hjemmeside</w:t>
+      </w:r>
+      <w:r>
+        <w:t xml:space="preserve">, </w:t>
+      </w:r>
+      <w:r>
+        <w:t xml:space="preserve">hvor man skal tænke på mulige fejl, </w:t>
+      </w:r>
+      <w:r>
+        <w:t xml:space="preserve">så vores tester har købt en vare </w:t>
       </w:r>
       <w:r>
         <w:lastRenderedPageBreak/>
-        <w:t xml:space="preserve">er testeren selv, som skal gennemgå </w:t>
-      </w:r>
-      <w:proofErr w:type="gramStart"/>
-      <w:r>
-        <w:t>systemet</w:t>
-      </w:r>
-      <w:proofErr w:type="gramEnd"/>
-      <w:r>
-        <w:t xml:space="preserve"> er det også oplagt at det bliver beskrevet som værende manuel</w:t>
-      </w:r>
-      <w:r>
-        <w:t xml:space="preserve">t </w:t>
-      </w:r>
-      <w:proofErr w:type="spellStart"/>
-      <w:r>
-        <w:t>testing</w:t>
-      </w:r>
-      <w:proofErr w:type="spellEnd"/>
+        <w:t>på hjemmesiden, nu skal han indtaste sine personlige oplysninger og kommer ved en fejl til at indtaste et postnummer på 5 cifre eller et postnummer på 4 cifre men som ikke eksisterer i DK. Dette bliver godtaget alligevel, testeren notér fejlen og rapportere til teamet</w:t>
+      </w:r>
+      <w:r>
+        <w:t>. Dette vil altså sige at</w:t>
+      </w:r>
+      <w:r>
+        <w:t xml:space="preserve"> man er ikke fastlåst på en specifik arbejdsopgave</w:t>
+      </w:r>
+      <w:r>
+        <w:t>, men et område</w:t>
+      </w:r>
       <w:r>
         <w:t xml:space="preserve">. </w:t>
       </w:r>
+    </w:p>
+    <w:p>
+      <w:proofErr w:type="spellStart"/>
+      <w:r>
+        <w:t>Exploratory</w:t>
+      </w:r>
+      <w:proofErr w:type="spellEnd"/>
       <w:r>
         <w:t xml:space="preserve"> </w:t>
       </w:r>
-    </w:p>
-    <w:p>
-      <w:r>
-        <w:t>Som tester har man på forhånd lagt et område man vil gå ind i,</w:t>
-      </w:r>
-      <w:r>
-        <w:t xml:space="preserve"> et eksempel på dette kunne være følgende;</w:t>
-      </w:r>
-      <w:r>
-        <w:t xml:space="preserve"> </w:t>
-      </w:r>
-      <w:r>
-        <w:t>et betalingsområde</w:t>
-      </w:r>
-      <w:r>
-        <w:t xml:space="preserve"> for en hjemmeside</w:t>
-      </w:r>
-      <w:r>
-        <w:t xml:space="preserve">, </w:t>
-      </w:r>
-      <w:r>
-        <w:t xml:space="preserve">hvor man skal tænke på mulige fejl, </w:t>
-      </w:r>
-      <w:r>
-        <w:t>så vores tester har købt en vare på hjemmesiden, nu skal han indtaste sine personlige oplysninger og kommer ved en fejl til at indtaste et postnummer på 5 cifre eller et postnummer på 4 cifre men som ikke eksisterer i DK. Dette bliver godtaget alligevel, testeren notér fejlen og rapportere til teamet</w:t>
-      </w:r>
-      <w:r>
-        <w:t>. Dette vil altså sige at</w:t>
-      </w:r>
-      <w:r>
-        <w:t xml:space="preserve"> man er ikke fastlåst på en specifik arbejdsopgave</w:t>
-      </w:r>
-      <w:r>
-        <w:t>, men et område</w:t>
-      </w:r>
-      <w:r>
-        <w:t xml:space="preserve">. </w:t>
-      </w:r>
-    </w:p>
-    <w:p>
-      <w:proofErr w:type="spellStart"/>
-      <w:r>
-        <w:t>Exploratory</w:t>
-      </w:r>
-      <w:proofErr w:type="spellEnd"/>
-      <w:r>
-        <w:t xml:space="preserve"> </w:t>
-      </w:r>
-      <w:proofErr w:type="spellStart"/>
-      <w:r>
-        <w:t>testing</w:t>
+      <w:proofErr w:type="spellStart"/>
+      <w:r>
+        <w:t>T</w:t>
+      </w:r>
+      <w:r>
+        <w:t>esting</w:t>
       </w:r>
       <w:proofErr w:type="spellEnd"/>
       <w:r>
@@ -873,8 +2659,111 @@
         <w:t xml:space="preserve"> så er det for at finde de fejl en automatiseret test ikke ville kunne finde. </w:t>
       </w:r>
     </w:p>
-    <w:p/>
-    <w:p/>
+    <w:p>
+      <w:r>
+        <w:t xml:space="preserve">Ifølge flere eksperter som benytter sig af </w:t>
+      </w:r>
+      <w:proofErr w:type="spellStart"/>
+      <w:r>
+        <w:t>Exploratory</w:t>
+      </w:r>
+      <w:proofErr w:type="spellEnd"/>
+      <w:r>
+        <w:t xml:space="preserve"> </w:t>
+      </w:r>
+      <w:proofErr w:type="spellStart"/>
+      <w:proofErr w:type="gramStart"/>
+      <w:r>
+        <w:t>Testing</w:t>
+      </w:r>
+      <w:proofErr w:type="spellEnd"/>
+      <w:proofErr w:type="gramEnd"/>
+      <w:r>
+        <w:t xml:space="preserve"> følger proceduren fem stadier som er følgende: </w:t>
+      </w:r>
+      <w:r>
+        <w:rPr>
+          <w:rStyle w:val="Fodnotehenvisning"/>
+        </w:rPr>
+        <w:footnoteReference w:id="1"/>
+      </w:r>
+    </w:p>
+    <w:p>
+      <w:pPr>
+        <w:pStyle w:val="Listeafsnit"/>
+        <w:numPr>
+          <w:ilvl w:val="0"/>
+          <w:numId w:val="6"/>
+        </w:numPr>
+      </w:pPr>
+      <w:r>
+        <w:t xml:space="preserve">Først kategoriseres bugs i forhold til </w:t>
+      </w:r>
+      <w:r>
+        <w:t>hvor vigtige de kan være for programmet</w:t>
+      </w:r>
+    </w:p>
+    <w:p>
+      <w:pPr>
+        <w:pStyle w:val="Listeafsnit"/>
+        <w:numPr>
+          <w:ilvl w:val="0"/>
+          <w:numId w:val="6"/>
+        </w:numPr>
+      </w:pPr>
+      <w:r>
+        <w:t>Herefter bliver der skabt en Test Charter, som skitserer områder man skal teste indenfor</w:t>
+      </w:r>
+    </w:p>
+    <w:p>
+      <w:pPr>
+        <w:pStyle w:val="Listeafsnit"/>
+        <w:numPr>
+          <w:ilvl w:val="0"/>
+          <w:numId w:val="6"/>
+        </w:numPr>
+      </w:pPr>
+      <w:r>
+        <w:t xml:space="preserve">Testerne går sammen i parvis og arbejder intensivt op til 90 minutter, hvor man kører alle scenarier igennem. Dette kaldes for </w:t>
+      </w:r>
+      <w:proofErr w:type="spellStart"/>
+      <w:r>
+        <w:t>timebox</w:t>
+      </w:r>
+      <w:proofErr w:type="spellEnd"/>
+    </w:p>
+    <w:p>
+      <w:pPr>
+        <w:pStyle w:val="Listeafsnit"/>
+        <w:numPr>
+          <w:ilvl w:val="0"/>
+          <w:numId w:val="6"/>
+        </w:numPr>
+      </w:pPr>
+      <w:r>
+        <w:t>Her tjekkes der for hvilke resultater man har fået, og hvilken læring man har fået ud af programmet</w:t>
+      </w:r>
+    </w:p>
+    <w:p>
+      <w:pPr>
+        <w:pStyle w:val="Listeafsnit"/>
+        <w:numPr>
+          <w:ilvl w:val="0"/>
+          <w:numId w:val="6"/>
+        </w:numPr>
+      </w:pPr>
+      <w:r>
+        <w:t xml:space="preserve">Her briefes der i teams, om de fejl man har </w:t>
+      </w:r>
+      <w:proofErr w:type="gramStart"/>
+      <w:r>
+        <w:t>fundet</w:t>
+      </w:r>
+      <w:proofErr w:type="gramEnd"/>
+      <w:r>
+        <w:t xml:space="preserve"> har stemt overens med de test charter man har skabt tidligere, samt om der er brug for yderligere tests. </w:t>
+      </w:r>
+    </w:p>
     <w:p>
       <w:r>
         <w:t>Der er forskellige v</w:t>
@@ -902,13 +2791,7 @@
       </w:r>
       <w:proofErr w:type="spellEnd"/>
       <w:r>
-        <w:t xml:space="preserve">. </w:t>
-      </w:r>
-    </w:p>
-    <w:p/>
-    <w:p>
-      <w:r>
-        <w:t xml:space="preserve">(fremhæv forskellene) </w:t>
+        <w:t>:</w:t>
       </w:r>
     </w:p>
     <w:p>
@@ -1000,6 +2883,66 @@
       <w:r>
         <w:t xml:space="preserve"> produkter i Imagine. </w:t>
       </w:r>
+      <w:proofErr w:type="spellStart"/>
+      <w:r>
+        <w:t>Tricentis</w:t>
+      </w:r>
+      <w:proofErr w:type="spellEnd"/>
+      <w:r>
+        <w:t xml:space="preserve"> beskæftiger sig ikke kun med </w:t>
+      </w:r>
+      <w:proofErr w:type="spellStart"/>
+      <w:r>
+        <w:t>exploratory</w:t>
+      </w:r>
+      <w:proofErr w:type="spellEnd"/>
+      <w:r>
+        <w:t xml:space="preserve"> </w:t>
+      </w:r>
+      <w:proofErr w:type="spellStart"/>
+      <w:r>
+        <w:t>testing</w:t>
+      </w:r>
+      <w:proofErr w:type="spellEnd"/>
+      <w:r>
+        <w:t>, deres produkter strækker sig</w:t>
+      </w:r>
+      <w:r>
+        <w:t xml:space="preserve"> bredt indenfor programmering, de har værktøjer fra web API til mobile programmering</w:t>
+      </w:r>
+      <w:r>
+        <w:rPr>
+          <w:rStyle w:val="Fodnotehenvisning"/>
+        </w:rPr>
+        <w:footnoteReference w:id="2"/>
+      </w:r>
+      <w:r>
+        <w:t xml:space="preserve">. </w:t>
+      </w:r>
+      <w:proofErr w:type="spellStart"/>
+      <w:r>
+        <w:t>Tricentis</w:t>
+      </w:r>
+      <w:proofErr w:type="spellEnd"/>
+      <w:r>
+        <w:t xml:space="preserve"> tilbyder ydermere også et træningsforløb med programmet, hvor man har til formål at blive specialist med </w:t>
+      </w:r>
+      <w:proofErr w:type="spellStart"/>
+      <w:r>
+        <w:t>Exploratory</w:t>
+      </w:r>
+      <w:proofErr w:type="spellEnd"/>
+      <w:r>
+        <w:t xml:space="preserve"> </w:t>
+      </w:r>
+      <w:proofErr w:type="spellStart"/>
+      <w:r>
+        <w:t>Testing</w:t>
+      </w:r>
+      <w:proofErr w:type="spellEnd"/>
+      <w:r>
+        <w:t xml:space="preserve">, dette munder ud i en online eksamen hvor man kan få et bevis og certifikat, der kan vedhæftes på ens CV. </w:t>
+      </w:r>
     </w:p>
     <w:p>
       <w:proofErr w:type="spellStart"/>
@@ -1141,7 +3084,17 @@
         <w:t>eftersom</w:t>
       </w:r>
       <w:r>
-        <w:t xml:space="preserve"> vi igennem Datamatiker studiet har stiftet bekendtskaber med andre Microsoft produkter, herunder Visual Studio og Visio, følte jeg det lå meget nærliggende. En anden faktor som gjorde sig gældende for mit valg, var informationen til rådig på nettet om hvordan det skulle sættes op og hvor dybdegående informationen var. </w:t>
+        <w:t xml:space="preserve"> vi igennem Datamatiker studiet har stiftet bekendtskaber med andre Microsoft produkter, herunder Visual Studio og Visio, </w:t>
+      </w:r>
+      <w:r>
+        <w:t xml:space="preserve">derfor </w:t>
+      </w:r>
+      <w:r>
+        <w:t xml:space="preserve">følte jeg det lå </w:t>
+      </w:r>
+      <w:r>
+        <w:lastRenderedPageBreak/>
+        <w:t xml:space="preserve">meget nærliggende. En anden faktor som gjorde sig gældende for mit valg, var informationen til rådig på nettet om hvordan det skulle sættes op og hvor dybdegående informationen var. </w:t>
       </w:r>
       <w:r>
         <w:br/>
@@ -1163,7 +3116,7 @@
         <w:rPr>
           <w:rStyle w:val="Fodnotehenvisning"/>
         </w:rPr>
-        <w:footnoteReference w:id="1"/>
+        <w:footnoteReference w:id="3"/>
       </w:r>
       <w:r>
         <w:t xml:space="preserve"> udføres</w:t>
@@ -1172,18 +3125,16 @@
         <w:t xml:space="preserve">. </w:t>
       </w:r>
     </w:p>
-    <w:p>
-      <w:bookmarkStart w:id="0" w:name="_GoBack"/>
-      <w:bookmarkEnd w:id="0"/>
-    </w:p>
+    <w:p/>
     <w:p>
       <w:pPr>
         <w:pStyle w:val="Overskrift1"/>
       </w:pPr>
-      <w:r>
-        <w:lastRenderedPageBreak/>
+      <w:bookmarkStart w:id="7" w:name="_Toc532600234"/>
+      <w:r>
         <w:t>Microsoft Test Manager</w:t>
       </w:r>
+      <w:bookmarkEnd w:id="7"/>
     </w:p>
     <w:p>
       <w:r>
@@ -1207,6 +3158,7 @@
       <w:pPr>
         <w:pStyle w:val="Overskrift2"/>
       </w:pPr>
+      <w:bookmarkStart w:id="8" w:name="_Toc532600235"/>
       <w:r>
         <w:rPr>
           <w:noProof/>
@@ -1243,7 +3195,7 @@
                     <pic:cNvPicPr/>
                   </pic:nvPicPr>
                   <pic:blipFill>
-                    <a:blip r:embed="rId10" cstate="print">
+                    <a:blip r:embed="rId11" cstate="print">
                       <a:extLst>
                         <a:ext uri="{28A0092B-C50C-407E-A947-70E740481C1C}">
                           <a14:useLocalDpi xmlns:a14="http://schemas.microsoft.com/office/drawing/2010/main" val="0"/>
@@ -1276,7 +3228,11 @@
         </w:drawing>
       </w:r>
       <w:r>
-        <w:t xml:space="preserve">Microsoft Test Manager Struktur </w:t>
+        <w:t>Microsoft Test Manager Struktur</w:t>
+      </w:r>
+      <w:bookmarkEnd w:id="8"/>
+      <w:r>
+        <w:t xml:space="preserve"> </w:t>
       </w:r>
     </w:p>
     <w:p>
@@ -1364,7 +3320,7 @@
                     <pic:cNvPicPr/>
                   </pic:nvPicPr>
                   <pic:blipFill>
-                    <a:blip r:embed="rId11" cstate="print">
+                    <a:blip r:embed="rId12" cstate="print">
                       <a:extLst>
                         <a:ext uri="{28A0092B-C50C-407E-A947-70E740481C1C}">
                           <a14:useLocalDpi xmlns:a14="http://schemas.microsoft.com/office/drawing/2010/main" val="0"/>
@@ -1411,7 +3367,11 @@
     <w:p/>
     <w:p>
       <w:r>
-        <w:t xml:space="preserve">Test plan er stedet man specificer de områder ens test cases skal dækkes. Det er her test teamet kan se hvilke der skal laves. En test plan indeholder suites, som er det overordnede område hvori de forskellige test cases ligger, her er der også beskrevet prioritering af test case, samt hvor mange ændringer der er blevet lavet på test casen. </w:t>
+        <w:t xml:space="preserve">Test plan er stedet man specificer de områder ens test cases skal dækkes. Det er her test teamet kan se hvilke der skal laves. En test plan indeholder suites, som er det overordnede område hvori de forskellige </w:t>
+      </w:r>
+      <w:r>
+        <w:lastRenderedPageBreak/>
+        <w:t xml:space="preserve">test cases ligger, her er der også beskrevet prioritering af test case, samt hvor mange ændringer der er blevet lavet på test casen. </w:t>
       </w:r>
       <w:r>
         <w:t xml:space="preserve"> Ved hjælp af status </w:t>
@@ -1435,7 +3395,6 @@
         <w:rPr>
           <w:noProof/>
         </w:rPr>
-        <w:lastRenderedPageBreak/>
         <w:drawing>
           <wp:inline distT="0" distB="0" distL="0" distR="0" wp14:anchorId="29C56468" wp14:editId="09FDBE5B">
             <wp:extent cx="6120130" cy="1059180"/>
@@ -1452,7 +3411,7 @@
                     <pic:cNvPicPr/>
                   </pic:nvPicPr>
                   <pic:blipFill>
-                    <a:blip r:embed="rId12"/>
+                    <a:blip r:embed="rId13"/>
                     <a:stretch>
                       <a:fillRect/>
                     </a:stretch>
@@ -1503,7 +3462,7 @@
                     <pic:cNvPicPr/>
                   </pic:nvPicPr>
                   <pic:blipFill>
-                    <a:blip r:embed="rId13"/>
+                    <a:blip r:embed="rId14"/>
                     <a:stretch>
                       <a:fillRect/>
                     </a:stretch>
@@ -1529,6 +3488,7 @@
       <w:pPr>
         <w:pStyle w:val="Overskrift2"/>
       </w:pPr>
+      <w:bookmarkStart w:id="9" w:name="_Toc532600236"/>
       <w:proofErr w:type="spellStart"/>
       <w:r>
         <w:t>Exploratory</w:t>
@@ -1545,10 +3505,45 @@
       <w:r>
         <w:t xml:space="preserve"> funktion</w:t>
       </w:r>
-    </w:p>
-    <w:p>
-      <w:r>
-        <w:t xml:space="preserve">Microsoft Test Manager indeholder en funktion specifikt </w:t>
+      <w:bookmarkEnd w:id="9"/>
+    </w:p>
+    <w:p>
+      <w:r>
+        <w:t xml:space="preserve">Som tidligere beskrevet i synopsen, er frihed essentielt for at kunne benytte sig af </w:t>
+      </w:r>
+      <w:proofErr w:type="spellStart"/>
+      <w:r>
+        <w:t>Exploratory</w:t>
+      </w:r>
+      <w:proofErr w:type="spellEnd"/>
+      <w:r>
+        <w:t xml:space="preserve"> </w:t>
+      </w:r>
+      <w:proofErr w:type="spellStart"/>
+      <w:r>
+        <w:t>Testing</w:t>
+      </w:r>
+      <w:proofErr w:type="spellEnd"/>
+      <w:r>
+        <w:t xml:space="preserve">. Frihed er en nødvendighed når man som tester skal anvende systemet som </w:t>
+      </w:r>
+      <w:r>
+        <w:t>en bruger ville gøre.</w:t>
+      </w:r>
+      <w:r>
+        <w:t xml:space="preserve"> </w:t>
+      </w:r>
+      <w:r>
+        <w:br/>
+      </w:r>
+      <w:r>
+        <w:t>Microsoft Test Manager indehol</w:t>
+      </w:r>
+      <w:r>
+        <w:t>der</w:t>
+      </w:r>
+      <w:r>
+        <w:t xml:space="preserve"> en funktion specifikt </w:t>
       </w:r>
       <w:r>
         <w:t>henvendt</w:t>
@@ -1585,27 +3580,158 @@
         <w:t>funktionalitet,</w:t>
       </w:r>
       <w:r>
-        <w:t xml:space="preserve"> er der ikke fastlagt nogle test cases, de</w:t>
-      </w:r>
-      <w:r>
-        <w:t xml:space="preserve">n optager i baggrunden hvilke funktioner man benytter sig af, af </w:t>
+        <w:t xml:space="preserve"> forsvinder ens store klodsede Test Manager program og ind i stedet optræder en lille applikation, </w:t>
+      </w:r>
+      <w:r>
+        <w:t>hvor man doku</w:t>
+      </w:r>
+      <w:r>
+        <w:t>menterer ens forløb med funktionen.</w:t>
+      </w:r>
+      <w:r>
+        <w:t xml:space="preserve"> </w:t>
+      </w:r>
+      <w:r>
+        <w:br/>
+      </w:r>
+      <w:r>
+        <w:t xml:space="preserve"> </w:t>
+      </w:r>
+      <w:proofErr w:type="spellStart"/>
+      <w:r>
+        <w:t>Exploratory</w:t>
+      </w:r>
+      <w:proofErr w:type="spellEnd"/>
+      <w:r>
+        <w:t xml:space="preserve"> </w:t>
+      </w:r>
+      <w:r>
+        <w:t>mode</w:t>
+      </w:r>
+      <w:r>
+        <w:t xml:space="preserve"> optager i baggrunden hvilke funktioner man benytter sig af, af </w:t>
       </w:r>
       <w:r>
         <w:t>den pågældende applikation</w:t>
       </w:r>
       <w:r>
-        <w:t xml:space="preserve">. Dette gør at testeren har en mere fri rolle og det er samtidig også meget tidsbesparende. </w:t>
-      </w:r>
-    </w:p>
-    <w:p>
-      <w:r>
-        <w:t xml:space="preserve">Nedenstående billede </w:t>
-      </w:r>
-    </w:p>
-    <w:p>
-      <w:pPr>
-        <w:pStyle w:val="Overskrift2"/>
-      </w:pPr>
+        <w:t>, herefter kan der oprettes en bug, og ved hjælp af optagelserne opretter MTM selv steps ud fra hvilke handlinger man har gjort sig</w:t>
+      </w:r>
+      <w:r>
+        <w:t xml:space="preserve"> brug af</w:t>
+      </w:r>
+      <w:r>
+        <w:t>.</w:t>
+      </w:r>
+      <w:r>
+        <w:t xml:space="preserve"> </w:t>
+      </w:r>
+      <w:r>
+        <w:br/>
+        <w:t xml:space="preserve"> Udover at kunne optage kan der også tages screenshots, for at gøre det visuelt nemmere for testeren at dokumentere fejlen. </w:t>
+      </w:r>
+      <w:r>
+        <w:br/>
+        <w:t>Alt dette skal munde ud i en test case</w:t>
+      </w:r>
+      <w:r>
+        <w:t xml:space="preserve">, der er autogeneret ud fra de optagelser fra </w:t>
+      </w:r>
+      <w:proofErr w:type="spellStart"/>
+      <w:r>
+        <w:t>exploratory</w:t>
+      </w:r>
+      <w:proofErr w:type="spellEnd"/>
+      <w:r>
+        <w:t xml:space="preserve"> funktionen, og</w:t>
+      </w:r>
+      <w:r>
+        <w:t xml:space="preserve"> som er veldokumenteret for udvikleren, så han konkret ved hvilke fejl der skal kigges på og gøres ved. </w:t>
+      </w:r>
+    </w:p>
+    <w:p>
+      <w:r>
+        <w:lastRenderedPageBreak/>
+        <w:t xml:space="preserve">På nedenstående billede ses </w:t>
+      </w:r>
+      <w:proofErr w:type="spellStart"/>
+      <w:r>
+        <w:t>exploratory</w:t>
+      </w:r>
+      <w:proofErr w:type="spellEnd"/>
+      <w:r>
+        <w:t xml:space="preserve"> funktionen i efter den har optaget en session og ens steps er blevet autogeneraliseret</w:t>
+      </w:r>
+    </w:p>
+    <w:p>
+      <w:r>
+        <w:rPr>
+          <w:noProof/>
+        </w:rPr>
+        <w:drawing>
+          <wp:anchor distT="0" distB="0" distL="114300" distR="114300" simplePos="0" relativeHeight="251663360" behindDoc="1" locked="0" layoutInCell="1" allowOverlap="1" wp14:anchorId="2B616C36">
+            <wp:simplePos x="0" y="0"/>
+            <wp:positionH relativeFrom="margin">
+              <wp:align>center</wp:align>
+            </wp:positionH>
+            <wp:positionV relativeFrom="paragraph">
+              <wp:posOffset>248285</wp:posOffset>
+            </wp:positionV>
+            <wp:extent cx="5851525" cy="3983990"/>
+            <wp:effectExtent l="0" t="0" r="0" b="0"/>
+            <wp:wrapTight wrapText="bothSides">
+              <wp:wrapPolygon edited="0">
+                <wp:start x="0" y="0"/>
+                <wp:lineTo x="0" y="21483"/>
+                <wp:lineTo x="21518" y="21483"/>
+                <wp:lineTo x="21518" y="0"/>
+                <wp:lineTo x="0" y="0"/>
+              </wp:wrapPolygon>
+            </wp:wrapTight>
+            <wp:docPr id="8" name="Billede 8"/>
+            <wp:cNvGraphicFramePr>
+              <a:graphicFrameLocks xmlns:a="http://schemas.openxmlformats.org/drawingml/2006/main" noChangeAspect="1"/>
+            </wp:cNvGraphicFramePr>
+            <a:graphic xmlns:a="http://schemas.openxmlformats.org/drawingml/2006/main">
+              <a:graphicData uri="http://schemas.openxmlformats.org/drawingml/2006/picture">
+                <pic:pic xmlns:pic="http://schemas.openxmlformats.org/drawingml/2006/picture">
+                  <pic:nvPicPr>
+                    <pic:cNvPr id="1" name=""/>
+                    <pic:cNvPicPr/>
+                  </pic:nvPicPr>
+                  <pic:blipFill>
+                    <a:blip r:embed="rId15" cstate="print">
+                      <a:extLst>
+                        <a:ext uri="{28A0092B-C50C-407E-A947-70E740481C1C}">
+                          <a14:useLocalDpi xmlns:a14="http://schemas.microsoft.com/office/drawing/2010/main" val="0"/>
+                        </a:ext>
+                      </a:extLst>
+                    </a:blip>
+                    <a:stretch>
+                      <a:fillRect/>
+                    </a:stretch>
+                  </pic:blipFill>
+                  <pic:spPr>
+                    <a:xfrm>
+                      <a:off x="0" y="0"/>
+                      <a:ext cx="5851525" cy="3983990"/>
+                    </a:xfrm>
+                    <a:prstGeom prst="rect">
+                      <a:avLst/>
+                    </a:prstGeom>
+                  </pic:spPr>
+                </pic:pic>
+              </a:graphicData>
+            </a:graphic>
+            <wp14:sizeRelH relativeFrom="margin">
+              <wp14:pctWidth>0</wp14:pctWidth>
+            </wp14:sizeRelH>
+            <wp14:sizeRelV relativeFrom="margin">
+              <wp14:pctHeight>0</wp14:pctHeight>
+            </wp14:sizeRelV>
+          </wp:anchor>
+        </w:drawing>
+      </w:r>
     </w:p>
     <w:p/>
     <w:p/>
@@ -1613,8 +3739,195 @@
       <w:pPr>
         <w:pStyle w:val="Overskrift2"/>
       </w:pPr>
-      <w:r>
-        <w:t>Konklusion</w:t>
+    </w:p>
+    <w:p/>
+    <w:p/>
+    <w:p>
+      <w:pPr>
+        <w:pStyle w:val="Overskrift2"/>
+      </w:pPr>
+      <w:bookmarkStart w:id="10" w:name="_Toc532600237"/>
+      <w:r>
+        <w:t xml:space="preserve">Hvornår ville man vælge </w:t>
+      </w:r>
+      <w:proofErr w:type="spellStart"/>
+      <w:r>
+        <w:t>Exploratory</w:t>
+      </w:r>
+      <w:proofErr w:type="spellEnd"/>
+      <w:r>
+        <w:t xml:space="preserve"> </w:t>
+      </w:r>
+      <w:proofErr w:type="spellStart"/>
+      <w:r>
+        <w:t>Testing</w:t>
+      </w:r>
+      <w:proofErr w:type="spellEnd"/>
+      <w:r>
+        <w:t>?</w:t>
+      </w:r>
+      <w:bookmarkEnd w:id="10"/>
+    </w:p>
+    <w:p>
+      <w:r>
+        <w:t>Jeg har i</w:t>
+      </w:r>
+      <w:r>
+        <w:t xml:space="preserve"> sinde at undlade at svare på dette spørgsmål i min synopsis, da jeg ønsker at fremlægge min teori om, hvornår man benytter sig af </w:t>
+      </w:r>
+      <w:proofErr w:type="spellStart"/>
+      <w:r>
+        <w:t>exploratory</w:t>
+      </w:r>
+      <w:proofErr w:type="spellEnd"/>
+      <w:r>
+        <w:t xml:space="preserve"> </w:t>
+      </w:r>
+      <w:proofErr w:type="spellStart"/>
+      <w:r>
+        <w:t>testing</w:t>
+      </w:r>
+      <w:proofErr w:type="spellEnd"/>
+      <w:r>
+        <w:t xml:space="preserve"> samt hvilke </w:t>
+      </w:r>
+      <w:proofErr w:type="gramStart"/>
+      <w:r>
+        <w:t>fordel</w:t>
+      </w:r>
+      <w:proofErr w:type="gramEnd"/>
+      <w:r>
+        <w:t xml:space="preserve"> og ulemper det har til eksamen.</w:t>
+      </w:r>
+    </w:p>
+    <w:p/>
+    <w:p>
+      <w:pPr>
+        <w:pStyle w:val="Overskrift2"/>
+      </w:pPr>
+    </w:p>
+    <w:p>
+      <w:pPr>
+        <w:pStyle w:val="Overskrift2"/>
+      </w:pPr>
+    </w:p>
+    <w:p/>
+    <w:p/>
+    <w:p>
+      <w:pPr>
+        <w:pStyle w:val="Overskrift2"/>
+      </w:pPr>
+      <w:bookmarkStart w:id="11" w:name="_Toc532600238"/>
+      <w:r>
+        <w:lastRenderedPageBreak/>
+        <w:t>Konklusio</w:t>
+      </w:r>
+      <w:r>
+        <w:t>n</w:t>
+      </w:r>
+      <w:bookmarkEnd w:id="11"/>
+    </w:p>
+    <w:p/>
+    <w:p/>
+    <w:p/>
+    <w:p>
+      <w:pPr>
+        <w:pStyle w:val="Overskrift2"/>
+      </w:pPr>
+      <w:bookmarkStart w:id="12" w:name="_Toc532600239"/>
+      <w:r>
+        <w:t>Refleksion</w:t>
+      </w:r>
+      <w:bookmarkEnd w:id="12"/>
+    </w:p>
+    <w:p>
+      <w:r>
+        <w:t xml:space="preserve">Dette afsnit har til formål at dokumentere de tanker jeg har skabt mig over hvad jeg kunne have gjort anderledes, samt om jeg har fået det udbytte som jeg havde forventet jeg ville få, under </w:t>
+      </w:r>
+      <w:proofErr w:type="gramStart"/>
+      <w:r>
+        <w:t>mit synopsis</w:t>
+      </w:r>
+      <w:proofErr w:type="gramEnd"/>
+      <w:r>
+        <w:t xml:space="preserve"> forløb. </w:t>
+      </w:r>
+      <w:r>
+        <w:br/>
+      </w:r>
+      <w:r>
+        <w:rPr>
+          <w:b/>
+        </w:rPr>
+        <w:t xml:space="preserve">Planlægning: </w:t>
+      </w:r>
+      <w:r>
+        <w:t>Jeg startede forløbet op med at planlægge et skema som skulle diktere hvordan jeg skulle udnytte min tid bedst muligt</w:t>
+      </w:r>
+      <w:r>
+        <w:t xml:space="preserve">. Jeg har efterfølgende fundet ud af at det ikke er en metode jeg vil følge i samme stil til fremtidige projekter, da jeg følte mig fastlagt og det hele skulle gå en smule hurtigere med dokumentering og forståelse for at kunne overholde tidsplanen. Dette fandt jeg hurtigt ud af ikke var ideelt og har derfor ændret i min tidsplan for at få den til at passe til mine behov. </w:t>
+      </w:r>
+      <w:proofErr w:type="gramStart"/>
+      <w:r>
+        <w:t>Min ideen</w:t>
+      </w:r>
+      <w:proofErr w:type="gramEnd"/>
+      <w:r>
+        <w:t xml:space="preserve"> med at dokumentere løbende mens jeg gjorde mig bekendt med MTM har været en positiv ting, da jeg føler at det har hjulpet på min dokumentering. </w:t>
+      </w:r>
+    </w:p>
+    <w:p>
+      <w:r>
+        <w:rPr>
+          <w:b/>
+        </w:rPr>
+        <w:t xml:space="preserve">Automatisering: </w:t>
+      </w:r>
+      <w:r>
+        <w:t xml:space="preserve">Havde </w:t>
+      </w:r>
+      <w:proofErr w:type="spellStart"/>
+      <w:r>
+        <w:t>synopsisen</w:t>
+      </w:r>
+      <w:proofErr w:type="spellEnd"/>
+      <w:r>
+        <w:t xml:space="preserve"> skulle </w:t>
+      </w:r>
+      <w:proofErr w:type="gramStart"/>
+      <w:r>
+        <w:t>indeholder</w:t>
+      </w:r>
+      <w:proofErr w:type="gramEnd"/>
+      <w:r>
+        <w:t xml:space="preserve"> noget yderligere ville jeg gerne gå i dybden med hvordan man vha. MTM kan lave automatiserede tests og hvordan de virker, da jeg føler at det er relevant når jeg allerede omtaler MTM. </w:t>
+      </w:r>
+    </w:p>
+    <w:p>
+      <w:r>
+        <w:rPr>
+          <w:b/>
+        </w:rPr>
+        <w:t xml:space="preserve">Spørgeskemaer: </w:t>
+      </w:r>
+      <w:r>
+        <w:t xml:space="preserve">Jeg kunne havde henvendt mig eksperter og firmaer for at høre hvilke testmetoder de benytter sig af, og høre hvilke erfaringer de har gjort sig med </w:t>
+      </w:r>
+      <w:proofErr w:type="spellStart"/>
+      <w:r>
+        <w:t>exploratory</w:t>
+      </w:r>
+      <w:proofErr w:type="spellEnd"/>
+      <w:r>
+        <w:t xml:space="preserve"> </w:t>
+      </w:r>
+      <w:proofErr w:type="spellStart"/>
+      <w:r>
+        <w:t>testing</w:t>
+      </w:r>
+      <w:proofErr w:type="spellEnd"/>
+      <w:r>
+        <w:t xml:space="preserve">. </w:t>
       </w:r>
     </w:p>
     <w:p/>
@@ -1630,16 +3943,161 @@
     <w:p/>
     <w:p/>
     <w:p/>
+    <w:p>
+      <w:pPr>
+        <w:pStyle w:val="Overskrift1"/>
+      </w:pPr>
+      <w:bookmarkStart w:id="13" w:name="_Toc532600240"/>
+      <w:r>
+        <w:lastRenderedPageBreak/>
+        <w:t>Litteraturliste</w:t>
+      </w:r>
+      <w:bookmarkEnd w:id="13"/>
+    </w:p>
     <w:p/>
-    <w:p/>
-    <w:p/>
     <w:p>
       <w:pPr>
         <w:pStyle w:val="Overskrift2"/>
       </w:pPr>
-      <w:r>
-        <w:t>Refleksion</w:t>
-      </w:r>
+      <w:bookmarkStart w:id="14" w:name="_Toc532600241"/>
+      <w:r>
+        <w:t>Hjemmesider:</w:t>
+      </w:r>
+      <w:bookmarkEnd w:id="14"/>
+      <w:r>
+        <w:t xml:space="preserve"> </w:t>
+      </w:r>
+    </w:p>
+    <w:p>
+      <w:hyperlink r:id="rId16" w:history="1">
+        <w:r>
+          <w:rPr>
+            <w:rStyle w:val="Hyperlink"/>
+          </w:rPr>
+          <w:t>https://www.guru99.com/exploratory-testing.html</w:t>
+        </w:r>
+      </w:hyperlink>
+    </w:p>
+    <w:p>
+      <w:pPr>
+        <w:rPr>
+          <w:rStyle w:val="Hyperlink"/>
+        </w:rPr>
+      </w:pPr>
+      <w:hyperlink r:id="rId17" w:history="1">
+        <w:r>
+          <w:rPr>
+            <w:rStyle w:val="Hyperlink"/>
+          </w:rPr>
+          <w:t>https://www.softwaretestinghelp.com/tools/top-17-exploratory-testing-tools/</w:t>
+        </w:r>
+      </w:hyperlink>
+    </w:p>
+    <w:p>
+      <w:pPr>
+        <w:rPr>
+          <w:rStyle w:val="Hyperlink"/>
+        </w:rPr>
+      </w:pPr>
+      <w:hyperlink r:id="rId18" w:history="1">
+        <w:r>
+          <w:rPr>
+            <w:rStyle w:val="Hyperlink"/>
+          </w:rPr>
+          <w:t>https://lisacrispin.com/2011/11/08/using-the-agile-testing-quadrants/</w:t>
+        </w:r>
+      </w:hyperlink>
+    </w:p>
+    <w:p>
+      <w:hyperlink r:id="rId19" w:history="1">
+        <w:r>
+          <w:rPr>
+            <w:rStyle w:val="Hyperlink"/>
+          </w:rPr>
+          <w:t>https://www.tricentis.com/resource-assets/exploratory-testing/</w:t>
+        </w:r>
+      </w:hyperlink>
+    </w:p>
+    <w:p>
+      <w:pPr>
+        <w:rPr>
+          <w:rStyle w:val="Hyperlink"/>
+        </w:rPr>
+      </w:pPr>
+      <w:hyperlink r:id="rId20" w:history="1">
+        <w:r>
+          <w:rPr>
+            <w:rStyle w:val="Hyperlink"/>
+          </w:rPr>
+          <w:t>https://marketplace.atlassian.com/apps/1216562/exploratory-testing-for-jira?hosting=server&amp;tab=overview</w:t>
+        </w:r>
+      </w:hyperlink>
+    </w:p>
+    <w:p>
+      <w:hyperlink r:id="rId21" w:history="1">
+        <w:r>
+          <w:rPr>
+            <w:rStyle w:val="Hyperlink"/>
+          </w:rPr>
+          <w:t>https://www.techarcis.com/exploratory-testing-should-be-performed-when-why/</w:t>
+        </w:r>
+      </w:hyperlink>
+    </w:p>
+    <w:p>
+      <w:pPr>
+        <w:rPr>
+          <w:color w:val="0563C1" w:themeColor="hyperlink"/>
+          <w:u w:val="single"/>
+        </w:rPr>
+      </w:pPr>
+    </w:p>
+    <w:p>
+      <w:pPr>
+        <w:pStyle w:val="Overskrift2"/>
+      </w:pPr>
+      <w:bookmarkStart w:id="15" w:name="_Toc532600242"/>
+      <w:r>
+        <w:t>Videoer:</w:t>
+      </w:r>
+      <w:bookmarkEnd w:id="15"/>
+      <w:r>
+        <w:t xml:space="preserve"> </w:t>
+      </w:r>
+    </w:p>
+    <w:p>
+      <w:hyperlink r:id="rId22" w:history="1">
+        <w:r>
+          <w:rPr>
+            <w:rStyle w:val="Hyperlink"/>
+          </w:rPr>
+          <w:t>https://www.youtube.com/watch?v=_G7-gAaoGv0</w:t>
+        </w:r>
+      </w:hyperlink>
+    </w:p>
+    <w:p>
+      <w:hyperlink r:id="rId23" w:history="1">
+        <w:r>
+          <w:rPr>
+            <w:rStyle w:val="Hyperlink"/>
+          </w:rPr>
+          <w:t>https://www.youtube.com/watch?v=T5gV3C_AQ74</w:t>
+        </w:r>
+      </w:hyperlink>
+    </w:p>
+    <w:p>
+      <w:pPr>
+        <w:rPr>
+          <w:rStyle w:val="Hyperlink"/>
+        </w:rPr>
+      </w:pPr>
+      <w:hyperlink r:id="rId24" w:history="1">
+        <w:r>
+          <w:rPr>
+            <w:rStyle w:val="Hyperlink"/>
+          </w:rPr>
+          <w:t>https://www.youtube.com/watch?v=O_FOQJsQx4k</w:t>
+        </w:r>
+      </w:hyperlink>
     </w:p>
     <w:p/>
     <w:p/>
@@ -1650,125 +4108,13 @@
     <w:p/>
     <w:p/>
     <w:p/>
-    <w:p/>
-    <w:p/>
-    <w:p/>
-    <w:p>
-      <w:pPr>
-        <w:pStyle w:val="Overskrift2"/>
-      </w:pPr>
-      <w:r>
-        <w:t>Litteraturliste</w:t>
-      </w:r>
-    </w:p>
-    <w:p/>
-    <w:p>
-      <w:hyperlink r:id="rId14" w:history="1">
-        <w:r>
-          <w:rPr>
-            <w:rStyle w:val="Hyperlink"/>
-          </w:rPr>
-          <w:t>https://www.guru99.com/exploratory-testing.html</w:t>
-        </w:r>
-      </w:hyperlink>
-    </w:p>
-    <w:p>
-      <w:pPr>
-        <w:rPr>
-          <w:rStyle w:val="Hyperlink"/>
-        </w:rPr>
-      </w:pPr>
-      <w:hyperlink r:id="rId15" w:history="1">
-        <w:r>
-          <w:rPr>
-            <w:rStyle w:val="Hyperlink"/>
-          </w:rPr>
-          <w:t>https://www.softwaretestinghelp.com/tools/top-17-exploratory-testing-tools/</w:t>
-        </w:r>
-      </w:hyperlink>
-    </w:p>
-    <w:p>
-      <w:pPr>
-        <w:rPr>
-          <w:rStyle w:val="Hyperlink"/>
-        </w:rPr>
-      </w:pPr>
-      <w:hyperlink r:id="rId16" w:history="1">
-        <w:r>
-          <w:rPr>
-            <w:rStyle w:val="Hyperlink"/>
-          </w:rPr>
-          <w:t>https://lisacrispin.com/2011/11/08/using-the-agile-testing-quadrants/</w:t>
-        </w:r>
-      </w:hyperlink>
-    </w:p>
-    <w:p>
-      <w:hyperlink r:id="rId17" w:history="1">
-        <w:r>
-          <w:rPr>
-            <w:rStyle w:val="Hyperlink"/>
-          </w:rPr>
-          <w:t>https://www.youtube.com/watch?v=_G7-gAaoGv0</w:t>
-        </w:r>
-      </w:hyperlink>
-    </w:p>
-    <w:p>
-      <w:hyperlink r:id="rId18" w:history="1">
-        <w:r>
-          <w:rPr>
-            <w:rStyle w:val="Hyperlink"/>
-          </w:rPr>
-          <w:t>https://www.youtube.com/watch?v=T5gV3C_AQ74</w:t>
-        </w:r>
-      </w:hyperlink>
-    </w:p>
-    <w:p>
-      <w:pPr>
-        <w:rPr>
-          <w:rStyle w:val="Hyperlink"/>
-        </w:rPr>
-      </w:pPr>
-      <w:hyperlink r:id="rId19" w:history="1">
-        <w:r>
-          <w:rPr>
-            <w:rStyle w:val="Hyperlink"/>
-          </w:rPr>
-          <w:t>https://www.youtube.com/watch?v=O_FOQJsQx4k</w:t>
-        </w:r>
-      </w:hyperlink>
-    </w:p>
-    <w:p>
-      <w:hyperlink r:id="rId20" w:history="1">
-        <w:r>
-          <w:rPr>
-            <w:rStyle w:val="Hyperlink"/>
-          </w:rPr>
-          <w:t>https://www.tricentis.com/resource-assets/exploratory-testing/</w:t>
-        </w:r>
-      </w:hyperlink>
-    </w:p>
-    <w:p>
-      <w:hyperlink r:id="rId21" w:history="1">
-        <w:r>
-          <w:rPr>
-            <w:rStyle w:val="Hyperlink"/>
-          </w:rPr>
-          <w:t>https://marketplace.atlassian.com/apps/1216562/exploratory-testing-for-jira?hosting=server&amp;tab=overview</w:t>
-        </w:r>
-      </w:hyperlink>
-    </w:p>
-    <w:p/>
-    <w:p/>
-    <w:p/>
-    <w:p/>
-    <w:p/>
-    <w:p/>
-    <w:p/>
-    <w:p/>
     <w:sectPr>
+      <w:footerReference w:type="default" r:id="rId25"/>
       <w:pgSz w:w="11906" w:h="16838"/>
       <w:pgMar w:top="1701" w:right="1134" w:bottom="1701" w:left="1134" w:header="708" w:footer="708" w:gutter="0"/>
+      <w:pgNumType w:start="0"/>
       <w:cols w:space="708"/>
+      <w:titlePg/>
       <w:docGrid w:linePitch="360"/>
     </w:sectPr>
   </w:body>
@@ -1800,6 +4146,48 @@
 </w:endnotes>
 </file>
 
+<file path=word/footer1.xml><?xml version="1.0" encoding="utf-8"?>
+<w:ftr xmlns:wpc="http://schemas.microsoft.com/office/word/2010/wordprocessingCanvas" xmlns:cx="http://schemas.microsoft.com/office/drawing/2014/chartex" xmlns:cx1="http://schemas.microsoft.com/office/drawing/2015/9/8/chartex" xmlns:cx2="http://schemas.microsoft.com/office/drawing/2015/10/21/chartex" xmlns:cx3="http://schemas.microsoft.com/office/drawing/2016/5/9/chartex" xmlns:cx4="http://schemas.microsoft.com/office/drawing/2016/5/10/chartex" xmlns:cx5="http://schemas.microsoft.com/office/drawing/2016/5/11/chartex" xmlns:cx6="http://schemas.microsoft.com/office/drawing/2016/5/12/chartex" xmlns:cx7="http://schemas.microsoft.com/office/drawing/2016/5/13/chartex" xmlns:cx8="http://schemas.microsoft.com/office/drawing/2016/5/14/chartex" xmlns:mc="http://schemas.openxmlformats.org/markup-compatibility/2006" xmlns:aink="http://schemas.microsoft.com/office/drawing/2016/ink" xmlns:am3d="http://schemas.microsoft.com/office/drawing/2017/model3d" xmlns:o="urn:schemas-microsoft-com:office:office" xmlns:r="http://schemas.openxmlformats.org/officeDocument/2006/relationships" xmlns:m="http://schemas.openxmlformats.org/officeDocument/2006/math" xmlns:v="urn:schemas-microsoft-com:vml" xmlns:wp14="http://schemas.microsoft.com/office/word/2010/wordprocessingDrawing" xmlns:wp="http://schemas.openxmlformats.org/drawingml/2006/wordprocessingDrawing" xmlns:w10="urn:schemas-microsoft-com:office:word" xmlns:w="http://schemas.openxmlformats.org/wordprocessingml/2006/main" xmlns:w14="http://schemas.microsoft.com/office/word/2010/wordml" xmlns:w15="http://schemas.microsoft.com/office/word/2012/wordml" xmlns:w16cid="http://schemas.microsoft.com/office/word/2016/wordml/cid" xmlns:w16se="http://schemas.microsoft.com/office/word/2015/wordml/symex" xmlns:wpg="http://schemas.microsoft.com/office/word/2010/wordprocessingGroup" xmlns:wpi="http://schemas.microsoft.com/office/word/2010/wordprocessingInk" xmlns:wne="http://schemas.microsoft.com/office/word/2006/wordml" xmlns:wps="http://schemas.microsoft.com/office/word/2010/wordprocessingShape" mc:Ignorable="w14 w15 w16se w16cid wp14">
+  <w:sdt>
+    <w:sdtPr>
+      <w:id w:val="1595590317"/>
+      <w:docPartObj>
+        <w:docPartGallery w:val="Page Numbers (Bottom of Page)"/>
+        <w:docPartUnique/>
+      </w:docPartObj>
+    </w:sdtPr>
+    <w:sdtContent>
+      <w:p>
+        <w:pPr>
+          <w:pStyle w:val="Sidefod"/>
+          <w:jc w:val="center"/>
+        </w:pPr>
+        <w:r>
+          <w:fldChar w:fldCharType="begin"/>
+        </w:r>
+        <w:r>
+          <w:instrText>PAGE   \* MERGEFORMAT</w:instrText>
+        </w:r>
+        <w:r>
+          <w:fldChar w:fldCharType="separate"/>
+        </w:r>
+        <w:r>
+          <w:t>2</w:t>
+        </w:r>
+        <w:r>
+          <w:fldChar w:fldCharType="end"/>
+        </w:r>
+      </w:p>
+    </w:sdtContent>
+  </w:sdt>
+  <w:p>
+    <w:pPr>
+      <w:pStyle w:val="Sidefod"/>
+    </w:pPr>
+  </w:p>
+</w:ftr>
+</file>
+
 <file path=word/footnotes.xml><?xml version="1.0" encoding="utf-8"?>
 <w:footnotes xmlns:wpc="http://schemas.microsoft.com/office/word/2010/wordprocessingCanvas" xmlns:cx="http://schemas.microsoft.com/office/drawing/2014/chartex" xmlns:cx1="http://schemas.microsoft.com/office/drawing/2015/9/8/chartex" xmlns:cx2="http://schemas.microsoft.com/office/drawing/2015/10/21/chartex" xmlns:cx3="http://schemas.microsoft.com/office/drawing/2016/5/9/chartex" xmlns:cx4="http://schemas.microsoft.com/office/drawing/2016/5/10/chartex" xmlns:cx5="http://schemas.microsoft.com/office/drawing/2016/5/11/chartex" xmlns:cx6="http://schemas.microsoft.com/office/drawing/2016/5/12/chartex" xmlns:cx7="http://schemas.microsoft.com/office/drawing/2016/5/13/chartex" xmlns:cx8="http://schemas.microsoft.com/office/drawing/2016/5/14/chartex" xmlns:mc="http://schemas.openxmlformats.org/markup-compatibility/2006" xmlns:aink="http://schemas.microsoft.com/office/drawing/2016/ink" xmlns:am3d="http://schemas.microsoft.com/office/drawing/2017/model3d" xmlns:o="urn:schemas-microsoft-com:office:office" xmlns:r="http://schemas.openxmlformats.org/officeDocument/2006/relationships" xmlns:m="http://schemas.openxmlformats.org/officeDocument/2006/math" xmlns:v="urn:schemas-microsoft-com:vml" xmlns:wp14="http://schemas.microsoft.com/office/word/2010/wordprocessingDrawing" xmlns:wp="http://schemas.openxmlformats.org/drawingml/2006/wordprocessingDrawing" xmlns:w10="urn:schemas-microsoft-com:office:word" xmlns:w="http://schemas.openxmlformats.org/wordprocessingml/2006/main" xmlns:w14="http://schemas.microsoft.com/office/word/2010/wordml" xmlns:w15="http://schemas.microsoft.com/office/word/2012/wordml" xmlns:w16cid="http://schemas.microsoft.com/office/word/2016/wordml/cid" xmlns:w16se="http://schemas.microsoft.com/office/word/2015/wordml/symex" xmlns:wpg="http://schemas.microsoft.com/office/word/2010/wordprocessingGroup" xmlns:wpi="http://schemas.microsoft.com/office/word/2010/wordprocessingInk" xmlns:wne="http://schemas.microsoft.com/office/word/2006/wordml" xmlns:wps="http://schemas.microsoft.com/office/word/2010/wordprocessingShape" mc:Ignorable="w14 w15 w16se w16cid wp14">
   <w:footnote w:type="separator" w:id="-1">
@@ -1823,6 +4211,64 @@
     </w:p>
   </w:footnote>
   <w:footnote w:id="1">
+    <w:p>
+      <w:pPr>
+        <w:pStyle w:val="Fodnotetekst"/>
+      </w:pPr>
+      <w:r>
+        <w:rPr>
+          <w:rStyle w:val="Fodnotehenvisning"/>
+        </w:rPr>
+        <w:footnoteRef/>
+      </w:r>
+      <w:r>
+        <w:t xml:space="preserve"> </w:t>
+      </w:r>
+      <w:hyperlink r:id="rId1" w:history="1">
+        <w:r>
+          <w:rPr>
+            <w:rStyle w:val="Hyperlink"/>
+          </w:rPr>
+          <w:t>https://www.techarcis.com/exploratory-testing-should-be-performed-when-why/</w:t>
+        </w:r>
+      </w:hyperlink>
+    </w:p>
+    <w:p>
+      <w:pPr>
+        <w:pStyle w:val="Fodnotetekst"/>
+      </w:pPr>
+    </w:p>
+  </w:footnote>
+  <w:footnote w:id="2">
+    <w:p>
+      <w:pPr>
+        <w:pStyle w:val="Fodnotetekst"/>
+      </w:pPr>
+      <w:r>
+        <w:rPr>
+          <w:rStyle w:val="Fodnotehenvisning"/>
+        </w:rPr>
+        <w:footnoteRef/>
+      </w:r>
+      <w:r>
+        <w:t xml:space="preserve"> </w:t>
+      </w:r>
+      <w:hyperlink r:id="rId2" w:history="1">
+        <w:r>
+          <w:rPr>
+            <w:rStyle w:val="Hyperlink"/>
+          </w:rPr>
+          <w:t>https://www.tricentis.com/software-testing-tools/</w:t>
+        </w:r>
+      </w:hyperlink>
+    </w:p>
+    <w:p>
+      <w:pPr>
+        <w:pStyle w:val="Fodnotetekst"/>
+      </w:pPr>
+    </w:p>
+  </w:footnote>
+  <w:footnote w:id="3">
     <w:p>
       <w:pPr>
         <w:pStyle w:val="Fodnotetekst"/>
@@ -1844,6 +4290,184 @@
 <file path=word/numbering.xml><?xml version="1.0" encoding="utf-8"?>
 <w:numbering xmlns:wpc="http://schemas.microsoft.com/office/word/2010/wordprocessingCanvas" xmlns:cx="http://schemas.microsoft.com/office/drawing/2014/chartex" xmlns:cx1="http://schemas.microsoft.com/office/drawing/2015/9/8/chartex" xmlns:cx2="http://schemas.microsoft.com/office/drawing/2015/10/21/chartex" xmlns:cx3="http://schemas.microsoft.com/office/drawing/2016/5/9/chartex" xmlns:cx4="http://schemas.microsoft.com/office/drawing/2016/5/10/chartex" xmlns:cx5="http://schemas.microsoft.com/office/drawing/2016/5/11/chartex" xmlns:cx6="http://schemas.microsoft.com/office/drawing/2016/5/12/chartex" xmlns:cx7="http://schemas.microsoft.com/office/drawing/2016/5/13/chartex" xmlns:cx8="http://schemas.microsoft.com/office/drawing/2016/5/14/chartex" xmlns:mc="http://schemas.openxmlformats.org/markup-compatibility/2006" xmlns:aink="http://schemas.microsoft.com/office/drawing/2016/ink" xmlns:am3d="http://schemas.microsoft.com/office/drawing/2017/model3d" xmlns:o="urn:schemas-microsoft-com:office:office" xmlns:r="http://schemas.openxmlformats.org/officeDocument/2006/relationships" xmlns:m="http://schemas.openxmlformats.org/officeDocument/2006/math" xmlns:v="urn:schemas-microsoft-com:vml" xmlns:wp14="http://schemas.microsoft.com/office/word/2010/wordprocessingDrawing" xmlns:wp="http://schemas.openxmlformats.org/drawingml/2006/wordprocessingDrawing" xmlns:w10="urn:schemas-microsoft-com:office:word" xmlns:w="http://schemas.openxmlformats.org/wordprocessingml/2006/main" xmlns:w14="http://schemas.microsoft.com/office/word/2010/wordml" xmlns:w15="http://schemas.microsoft.com/office/word/2012/wordml" xmlns:w16cid="http://schemas.microsoft.com/office/word/2016/wordml/cid" xmlns:w16se="http://schemas.microsoft.com/office/word/2015/wordml/symex" xmlns:wpg="http://schemas.microsoft.com/office/word/2010/wordprocessingGroup" xmlns:wpi="http://schemas.microsoft.com/office/word/2010/wordprocessingInk" xmlns:wne="http://schemas.microsoft.com/office/word/2006/wordml" xmlns:wps="http://schemas.microsoft.com/office/word/2010/wordprocessingShape" mc:Ignorable="w14 w15 w16se w16cid wp14">
   <w:abstractNum w:abstractNumId="0" w15:restartNumberingAfterBreak="0">
+    <w:nsid w:val="0FB71F0D"/>
+    <w:multiLevelType w:val="hybridMultilevel"/>
+    <w:tmpl w:val="F81ABBE0"/>
+    <w:lvl w:ilvl="0" w:tplc="101AF404">
+      <w:start w:val="1"/>
+      <w:numFmt w:val="decimal"/>
+      <w:lvlText w:val="%1-"/>
+      <w:lvlJc w:val="left"/>
+      <w:pPr>
+        <w:ind w:left="720" w:hanging="360"/>
+      </w:pPr>
+      <w:rPr>
+        <w:rFonts w:hint="default"/>
+      </w:rPr>
+    </w:lvl>
+    <w:lvl w:ilvl="1" w:tplc="04060019" w:tentative="1">
+      <w:start w:val="1"/>
+      <w:numFmt w:val="lowerLetter"/>
+      <w:lvlText w:val="%2."/>
+      <w:lvlJc w:val="left"/>
+      <w:pPr>
+        <w:ind w:left="1440" w:hanging="360"/>
+      </w:pPr>
+    </w:lvl>
+    <w:lvl w:ilvl="2" w:tplc="0406001B" w:tentative="1">
+      <w:start w:val="1"/>
+      <w:numFmt w:val="lowerRoman"/>
+      <w:lvlText w:val="%3."/>
+      <w:lvlJc w:val="right"/>
+      <w:pPr>
+        <w:ind w:left="2160" w:hanging="180"/>
+      </w:pPr>
+    </w:lvl>
+    <w:lvl w:ilvl="3" w:tplc="0406000F" w:tentative="1">
+      <w:start w:val="1"/>
+      <w:numFmt w:val="decimal"/>
+      <w:lvlText w:val="%4."/>
+      <w:lvlJc w:val="left"/>
+      <w:pPr>
+        <w:ind w:left="2880" w:hanging="360"/>
+      </w:pPr>
+    </w:lvl>
+    <w:lvl w:ilvl="4" w:tplc="04060019" w:tentative="1">
+      <w:start w:val="1"/>
+      <w:numFmt w:val="lowerLetter"/>
+      <w:lvlText w:val="%5."/>
+      <w:lvlJc w:val="left"/>
+      <w:pPr>
+        <w:ind w:left="3600" w:hanging="360"/>
+      </w:pPr>
+    </w:lvl>
+    <w:lvl w:ilvl="5" w:tplc="0406001B" w:tentative="1">
+      <w:start w:val="1"/>
+      <w:numFmt w:val="lowerRoman"/>
+      <w:lvlText w:val="%6."/>
+      <w:lvlJc w:val="right"/>
+      <w:pPr>
+        <w:ind w:left="4320" w:hanging="180"/>
+      </w:pPr>
+    </w:lvl>
+    <w:lvl w:ilvl="6" w:tplc="0406000F" w:tentative="1">
+      <w:start w:val="1"/>
+      <w:numFmt w:val="decimal"/>
+      <w:lvlText w:val="%7."/>
+      <w:lvlJc w:val="left"/>
+      <w:pPr>
+        <w:ind w:left="5040" w:hanging="360"/>
+      </w:pPr>
+    </w:lvl>
+    <w:lvl w:ilvl="7" w:tplc="04060019" w:tentative="1">
+      <w:start w:val="1"/>
+      <w:numFmt w:val="lowerLetter"/>
+      <w:lvlText w:val="%8."/>
+      <w:lvlJc w:val="left"/>
+      <w:pPr>
+        <w:ind w:left="5760" w:hanging="360"/>
+      </w:pPr>
+    </w:lvl>
+    <w:lvl w:ilvl="8" w:tplc="0406001B" w:tentative="1">
+      <w:start w:val="1"/>
+      <w:numFmt w:val="lowerRoman"/>
+      <w:lvlText w:val="%9."/>
+      <w:lvlJc w:val="right"/>
+      <w:pPr>
+        <w:ind w:left="6480" w:hanging="180"/>
+      </w:pPr>
+    </w:lvl>
+  </w:abstractNum>
+  <w:abstractNum w:abstractNumId="1" w15:restartNumberingAfterBreak="0">
+    <w:nsid w:val="12F56DB2"/>
+    <w:multiLevelType w:val="hybridMultilevel"/>
+    <w:tmpl w:val="1C683864"/>
+    <w:lvl w:ilvl="0" w:tplc="0406000F">
+      <w:start w:val="1"/>
+      <w:numFmt w:val="decimal"/>
+      <w:lvlText w:val="%1."/>
+      <w:lvlJc w:val="left"/>
+      <w:pPr>
+        <w:ind w:left="720" w:hanging="360"/>
+      </w:pPr>
+      <w:rPr>
+        <w:rFonts w:hint="default"/>
+      </w:rPr>
+    </w:lvl>
+    <w:lvl w:ilvl="1" w:tplc="04060019">
+      <w:start w:val="1"/>
+      <w:numFmt w:val="lowerLetter"/>
+      <w:lvlText w:val="%2."/>
+      <w:lvlJc w:val="left"/>
+      <w:pPr>
+        <w:ind w:left="1440" w:hanging="360"/>
+      </w:pPr>
+    </w:lvl>
+    <w:lvl w:ilvl="2" w:tplc="0406001B" w:tentative="1">
+      <w:start w:val="1"/>
+      <w:numFmt w:val="lowerRoman"/>
+      <w:lvlText w:val="%3."/>
+      <w:lvlJc w:val="right"/>
+      <w:pPr>
+        <w:ind w:left="2160" w:hanging="180"/>
+      </w:pPr>
+    </w:lvl>
+    <w:lvl w:ilvl="3" w:tplc="0406000F" w:tentative="1">
+      <w:start w:val="1"/>
+      <w:numFmt w:val="decimal"/>
+      <w:lvlText w:val="%4."/>
+      <w:lvlJc w:val="left"/>
+      <w:pPr>
+        <w:ind w:left="2880" w:hanging="360"/>
+      </w:pPr>
+    </w:lvl>
+    <w:lvl w:ilvl="4" w:tplc="04060019" w:tentative="1">
+      <w:start w:val="1"/>
+      <w:numFmt w:val="lowerLetter"/>
+      <w:lvlText w:val="%5."/>
+      <w:lvlJc w:val="left"/>
+      <w:pPr>
+        <w:ind w:left="3600" w:hanging="360"/>
+      </w:pPr>
+    </w:lvl>
+    <w:lvl w:ilvl="5" w:tplc="0406001B" w:tentative="1">
+      <w:start w:val="1"/>
+      <w:numFmt w:val="lowerRoman"/>
+      <w:lvlText w:val="%6."/>
+      <w:lvlJc w:val="right"/>
+      <w:pPr>
+        <w:ind w:left="4320" w:hanging="180"/>
+      </w:pPr>
+    </w:lvl>
+    <w:lvl w:ilvl="6" w:tplc="0406000F" w:tentative="1">
+      <w:start w:val="1"/>
+      <w:numFmt w:val="decimal"/>
+      <w:lvlText w:val="%7."/>
+      <w:lvlJc w:val="left"/>
+      <w:pPr>
+        <w:ind w:left="5040" w:hanging="360"/>
+      </w:pPr>
+    </w:lvl>
+    <w:lvl w:ilvl="7" w:tplc="04060019" w:tentative="1">
+      <w:start w:val="1"/>
+      <w:numFmt w:val="lowerLetter"/>
+      <w:lvlText w:val="%8."/>
+      <w:lvlJc w:val="left"/>
+      <w:pPr>
+        <w:ind w:left="5760" w:hanging="360"/>
+      </w:pPr>
+    </w:lvl>
+    <w:lvl w:ilvl="8" w:tplc="0406001B" w:tentative="1">
+      <w:start w:val="1"/>
+      <w:numFmt w:val="lowerRoman"/>
+      <w:lvlText w:val="%9."/>
+      <w:lvlJc w:val="right"/>
+      <w:pPr>
+        <w:ind w:left="6480" w:hanging="180"/>
+      </w:pPr>
+    </w:lvl>
+  </w:abstractNum>
+  <w:abstractNum w:abstractNumId="2" w15:restartNumberingAfterBreak="0">
     <w:nsid w:val="1CEE1957"/>
     <w:multiLevelType w:val="hybridMultilevel"/>
     <w:tmpl w:val="8E886876"/>
@@ -1955,7 +4579,7 @@
       </w:rPr>
     </w:lvl>
   </w:abstractNum>
-  <w:abstractNum w:abstractNumId="1" w15:restartNumberingAfterBreak="0">
+  <w:abstractNum w:abstractNumId="3" w15:restartNumberingAfterBreak="0">
     <w:nsid w:val="42E10117"/>
     <w:multiLevelType w:val="hybridMultilevel"/>
     <w:tmpl w:val="F35CCF8C"/>
@@ -2067,10 +4691,200 @@
       </w:rPr>
     </w:lvl>
   </w:abstractNum>
+  <w:abstractNum w:abstractNumId="4" w15:restartNumberingAfterBreak="0">
+    <w:nsid w:val="4C0B7925"/>
+    <w:multiLevelType w:val="hybridMultilevel"/>
+    <w:tmpl w:val="B3962D34"/>
+    <w:lvl w:ilvl="0" w:tplc="01986524">
+      <w:start w:val="1"/>
+      <w:numFmt w:val="decimal"/>
+      <w:lvlText w:val="%1"/>
+      <w:lvlJc w:val="left"/>
+      <w:pPr>
+        <w:ind w:left="720" w:hanging="360"/>
+      </w:pPr>
+      <w:rPr>
+        <w:rFonts w:hint="default"/>
+      </w:rPr>
+    </w:lvl>
+    <w:lvl w:ilvl="1" w:tplc="04060019" w:tentative="1">
+      <w:start w:val="1"/>
+      <w:numFmt w:val="lowerLetter"/>
+      <w:lvlText w:val="%2."/>
+      <w:lvlJc w:val="left"/>
+      <w:pPr>
+        <w:ind w:left="1440" w:hanging="360"/>
+      </w:pPr>
+    </w:lvl>
+    <w:lvl w:ilvl="2" w:tplc="0406001B" w:tentative="1">
+      <w:start w:val="1"/>
+      <w:numFmt w:val="lowerRoman"/>
+      <w:lvlText w:val="%3."/>
+      <w:lvlJc w:val="right"/>
+      <w:pPr>
+        <w:ind w:left="2160" w:hanging="180"/>
+      </w:pPr>
+    </w:lvl>
+    <w:lvl w:ilvl="3" w:tplc="0406000F" w:tentative="1">
+      <w:start w:val="1"/>
+      <w:numFmt w:val="decimal"/>
+      <w:lvlText w:val="%4."/>
+      <w:lvlJc w:val="left"/>
+      <w:pPr>
+        <w:ind w:left="2880" w:hanging="360"/>
+      </w:pPr>
+    </w:lvl>
+    <w:lvl w:ilvl="4" w:tplc="04060019" w:tentative="1">
+      <w:start w:val="1"/>
+      <w:numFmt w:val="lowerLetter"/>
+      <w:lvlText w:val="%5."/>
+      <w:lvlJc w:val="left"/>
+      <w:pPr>
+        <w:ind w:left="3600" w:hanging="360"/>
+      </w:pPr>
+    </w:lvl>
+    <w:lvl w:ilvl="5" w:tplc="0406001B" w:tentative="1">
+      <w:start w:val="1"/>
+      <w:numFmt w:val="lowerRoman"/>
+      <w:lvlText w:val="%6."/>
+      <w:lvlJc w:val="right"/>
+      <w:pPr>
+        <w:ind w:left="4320" w:hanging="180"/>
+      </w:pPr>
+    </w:lvl>
+    <w:lvl w:ilvl="6" w:tplc="0406000F" w:tentative="1">
+      <w:start w:val="1"/>
+      <w:numFmt w:val="decimal"/>
+      <w:lvlText w:val="%7."/>
+      <w:lvlJc w:val="left"/>
+      <w:pPr>
+        <w:ind w:left="5040" w:hanging="360"/>
+      </w:pPr>
+    </w:lvl>
+    <w:lvl w:ilvl="7" w:tplc="04060019" w:tentative="1">
+      <w:start w:val="1"/>
+      <w:numFmt w:val="lowerLetter"/>
+      <w:lvlText w:val="%8."/>
+      <w:lvlJc w:val="left"/>
+      <w:pPr>
+        <w:ind w:left="5760" w:hanging="360"/>
+      </w:pPr>
+    </w:lvl>
+    <w:lvl w:ilvl="8" w:tplc="0406001B" w:tentative="1">
+      <w:start w:val="1"/>
+      <w:numFmt w:val="lowerRoman"/>
+      <w:lvlText w:val="%9."/>
+      <w:lvlJc w:val="right"/>
+      <w:pPr>
+        <w:ind w:left="6480" w:hanging="180"/>
+      </w:pPr>
+    </w:lvl>
+  </w:abstractNum>
+  <w:abstractNum w:abstractNumId="5" w15:restartNumberingAfterBreak="0">
+    <w:nsid w:val="6FAF5F88"/>
+    <w:multiLevelType w:val="hybridMultilevel"/>
+    <w:tmpl w:val="021EB232"/>
+    <w:lvl w:ilvl="0" w:tplc="FC7CB4F0">
+      <w:start w:val="1"/>
+      <w:numFmt w:val="decimal"/>
+      <w:lvlText w:val="%1-"/>
+      <w:lvlJc w:val="left"/>
+      <w:pPr>
+        <w:ind w:left="720" w:hanging="360"/>
+      </w:pPr>
+      <w:rPr>
+        <w:rFonts w:hint="default"/>
+      </w:rPr>
+    </w:lvl>
+    <w:lvl w:ilvl="1" w:tplc="04060019" w:tentative="1">
+      <w:start w:val="1"/>
+      <w:numFmt w:val="lowerLetter"/>
+      <w:lvlText w:val="%2."/>
+      <w:lvlJc w:val="left"/>
+      <w:pPr>
+        <w:ind w:left="1440" w:hanging="360"/>
+      </w:pPr>
+    </w:lvl>
+    <w:lvl w:ilvl="2" w:tplc="0406001B" w:tentative="1">
+      <w:start w:val="1"/>
+      <w:numFmt w:val="lowerRoman"/>
+      <w:lvlText w:val="%3."/>
+      <w:lvlJc w:val="right"/>
+      <w:pPr>
+        <w:ind w:left="2160" w:hanging="180"/>
+      </w:pPr>
+    </w:lvl>
+    <w:lvl w:ilvl="3" w:tplc="0406000F" w:tentative="1">
+      <w:start w:val="1"/>
+      <w:numFmt w:val="decimal"/>
+      <w:lvlText w:val="%4."/>
+      <w:lvlJc w:val="left"/>
+      <w:pPr>
+        <w:ind w:left="2880" w:hanging="360"/>
+      </w:pPr>
+    </w:lvl>
+    <w:lvl w:ilvl="4" w:tplc="04060019" w:tentative="1">
+      <w:start w:val="1"/>
+      <w:numFmt w:val="lowerLetter"/>
+      <w:lvlText w:val="%5."/>
+      <w:lvlJc w:val="left"/>
+      <w:pPr>
+        <w:ind w:left="3600" w:hanging="360"/>
+      </w:pPr>
+    </w:lvl>
+    <w:lvl w:ilvl="5" w:tplc="0406001B" w:tentative="1">
+      <w:start w:val="1"/>
+      <w:numFmt w:val="lowerRoman"/>
+      <w:lvlText w:val="%6."/>
+      <w:lvlJc w:val="right"/>
+      <w:pPr>
+        <w:ind w:left="4320" w:hanging="180"/>
+      </w:pPr>
+    </w:lvl>
+    <w:lvl w:ilvl="6" w:tplc="0406000F" w:tentative="1">
+      <w:start w:val="1"/>
+      <w:numFmt w:val="decimal"/>
+      <w:lvlText w:val="%7."/>
+      <w:lvlJc w:val="left"/>
+      <w:pPr>
+        <w:ind w:left="5040" w:hanging="360"/>
+      </w:pPr>
+    </w:lvl>
+    <w:lvl w:ilvl="7" w:tplc="04060019" w:tentative="1">
+      <w:start w:val="1"/>
+      <w:numFmt w:val="lowerLetter"/>
+      <w:lvlText w:val="%8."/>
+      <w:lvlJc w:val="left"/>
+      <w:pPr>
+        <w:ind w:left="5760" w:hanging="360"/>
+      </w:pPr>
+    </w:lvl>
+    <w:lvl w:ilvl="8" w:tplc="0406001B" w:tentative="1">
+      <w:start w:val="1"/>
+      <w:numFmt w:val="lowerRoman"/>
+      <w:lvlText w:val="%9."/>
+      <w:lvlJc w:val="right"/>
+      <w:pPr>
+        <w:ind w:left="6480" w:hanging="180"/>
+      </w:pPr>
+    </w:lvl>
+  </w:abstractNum>
   <w:num w:numId="1">
+    <w:abstractNumId w:val="2"/>
+  </w:num>
+  <w:num w:numId="2">
+    <w:abstractNumId w:val="3"/>
+  </w:num>
+  <w:num w:numId="3">
     <w:abstractNumId w:val="0"/>
   </w:num>
-  <w:num w:numId="2">
+  <w:num w:numId="4">
+    <w:abstractNumId w:val="5"/>
+  </w:num>
+  <w:num w:numId="5">
+    <w:abstractNumId w:val="4"/>
+  </w:num>
+  <w:num w:numId="6">
     <w:abstractNumId w:val="1"/>
   </w:num>
 </w:numbering>
@@ -2643,6 +5457,115 @@
       <w:vertAlign w:val="superscript"/>
     </w:rPr>
   </w:style>
+  <w:style w:type="paragraph" w:styleId="Overskrift">
+    <w:name w:val="TOC Heading"/>
+    <w:basedOn w:val="Overskrift1"/>
+    <w:next w:val="Normal"/>
+    <w:uiPriority w:val="39"/>
+    <w:unhideWhenUsed/>
+    <w:qFormat/>
+    <w:rsid w:val="00770F51"/>
+    <w:pPr>
+      <w:outlineLvl w:val="9"/>
+    </w:pPr>
+    <w:rPr>
+      <w:lang w:eastAsia="da-DK"/>
+    </w:rPr>
+  </w:style>
+  <w:style w:type="paragraph" w:styleId="Indholdsfortegnelse1">
+    <w:name w:val="toc 1"/>
+    <w:basedOn w:val="Normal"/>
+    <w:next w:val="Normal"/>
+    <w:autoRedefine/>
+    <w:uiPriority w:val="39"/>
+    <w:unhideWhenUsed/>
+    <w:rsid w:val="00770F51"/>
+    <w:pPr>
+      <w:spacing w:after="100"/>
+    </w:pPr>
+  </w:style>
+  <w:style w:type="paragraph" w:styleId="Indholdsfortegnelse2">
+    <w:name w:val="toc 2"/>
+    <w:basedOn w:val="Normal"/>
+    <w:next w:val="Normal"/>
+    <w:autoRedefine/>
+    <w:uiPriority w:val="39"/>
+    <w:unhideWhenUsed/>
+    <w:rsid w:val="00770F51"/>
+    <w:pPr>
+      <w:spacing w:after="100"/>
+      <w:ind w:left="220"/>
+    </w:pPr>
+  </w:style>
+  <w:style w:type="paragraph" w:styleId="Ingenafstand">
+    <w:name w:val="No Spacing"/>
+    <w:link w:val="IngenafstandTegn"/>
+    <w:uiPriority w:val="1"/>
+    <w:qFormat/>
+    <w:rsid w:val="00770F51"/>
+    <w:pPr>
+      <w:spacing w:after="0" w:line="240" w:lineRule="auto"/>
+    </w:pPr>
+    <w:rPr>
+      <w:rFonts w:eastAsiaTheme="minorEastAsia"/>
+      <w:lang w:eastAsia="da-DK"/>
+    </w:rPr>
+  </w:style>
+  <w:style w:type="character" w:customStyle="1" w:styleId="IngenafstandTegn">
+    <w:name w:val="Ingen afstand Tegn"/>
+    <w:basedOn w:val="Standardskrifttypeiafsnit"/>
+    <w:link w:val="Ingenafstand"/>
+    <w:uiPriority w:val="1"/>
+    <w:rsid w:val="00770F51"/>
+    <w:rPr>
+      <w:rFonts w:eastAsiaTheme="minorEastAsia"/>
+      <w:lang w:eastAsia="da-DK"/>
+    </w:rPr>
+  </w:style>
+  <w:style w:type="paragraph" w:styleId="Sidehoved">
+    <w:name w:val="header"/>
+    <w:basedOn w:val="Normal"/>
+    <w:link w:val="SidehovedTegn"/>
+    <w:uiPriority w:val="99"/>
+    <w:unhideWhenUsed/>
+    <w:rsid w:val="00AB4DBE"/>
+    <w:pPr>
+      <w:tabs>
+        <w:tab w:val="center" w:pos="4819"/>
+        <w:tab w:val="right" w:pos="9638"/>
+      </w:tabs>
+      <w:spacing w:after="0" w:line="240" w:lineRule="auto"/>
+    </w:pPr>
+  </w:style>
+  <w:style w:type="character" w:customStyle="1" w:styleId="SidehovedTegn">
+    <w:name w:val="Sidehoved Tegn"/>
+    <w:basedOn w:val="Standardskrifttypeiafsnit"/>
+    <w:link w:val="Sidehoved"/>
+    <w:uiPriority w:val="99"/>
+    <w:rsid w:val="00AB4DBE"/>
+  </w:style>
+  <w:style w:type="paragraph" w:styleId="Sidefod">
+    <w:name w:val="footer"/>
+    <w:basedOn w:val="Normal"/>
+    <w:link w:val="SidefodTegn"/>
+    <w:uiPriority w:val="99"/>
+    <w:unhideWhenUsed/>
+    <w:rsid w:val="00AB4DBE"/>
+    <w:pPr>
+      <w:tabs>
+        <w:tab w:val="center" w:pos="4819"/>
+        <w:tab w:val="right" w:pos="9638"/>
+      </w:tabs>
+      <w:spacing w:after="0" w:line="240" w:lineRule="auto"/>
+    </w:pPr>
+  </w:style>
+  <w:style w:type="character" w:customStyle="1" w:styleId="SidefodTegn">
+    <w:name w:val="Sidefod Tegn"/>
+    <w:basedOn w:val="Standardskrifttypeiafsnit"/>
+    <w:link w:val="Sidefod"/>
+    <w:uiPriority w:val="99"/>
+    <w:rsid w:val="00AB4DBE"/>
+  </w:style>
 </w:styles>
 </file>
 
@@ -2942,11 +5865,30 @@
 </file>
 
 <file path=customXml/item1.xml><?xml version="1.0" encoding="utf-8"?>
+<CoverPageProperties xmlns="http://schemas.microsoft.com/office/2006/coverPageProps">
+  <PublishDate/>
+  <Abstract/>
+  <CompanyAddress>4 semester eksamen 2019</CompanyAddress>
+  <CompanyPhone/>
+  <CompanyFax/>
+  <CompanyEmail/>
+</CoverPageProperties>
+</file>
+
+<file path=customXml/item2.xml><?xml version="1.0" encoding="utf-8"?>
 <b:Sources xmlns:b="http://schemas.openxmlformats.org/officeDocument/2006/bibliography" xmlns="http://schemas.openxmlformats.org/officeDocument/2006/bibliography" SelectedStyle="\APASixthEditionOfficeOnline.xsl" StyleName="APA" Version="6"/>
 </file>
 
 <file path=customXml/itemProps1.xml><?xml version="1.0" encoding="utf-8"?>
-<ds:datastoreItem xmlns:ds="http://schemas.openxmlformats.org/officeDocument/2006/customXml" ds:itemID="{E6478E33-F0BD-4B96-B4F1-75A20552A3C2}">
+<ds:datastoreItem xmlns:ds="http://schemas.openxmlformats.org/officeDocument/2006/customXml" ds:itemID="{55AF091B-3C7A-41E3-B477-F2FDAA23CFDA}">
+  <ds:schemaRefs>
+    <ds:schemaRef ds:uri="http://schemas.microsoft.com/office/2006/coverPageProps"/>
+  </ds:schemaRefs>
+</ds:datastoreItem>
+</file>
+
+<file path=customXml/itemProps2.xml><?xml version="1.0" encoding="utf-8"?>
+<ds:datastoreItem xmlns:ds="http://schemas.openxmlformats.org/officeDocument/2006/customXml" ds:itemID="{66581E38-06C6-494E-A215-043021EBEA47}">
   <ds:schemaRefs>
     <ds:schemaRef ds:uri="http://schemas.openxmlformats.org/officeDocument/2006/bibliography"/>
   </ds:schemaRefs>

</xml_diff>